<commit_message>
Minor adjustments to the structure
Now the paper structure aligns with most of the related works.
</commit_message>
<xml_diff>
--- a/The papaer.docx
+++ b/The papaer.docx
@@ -267,10 +267,9 @@
         </w:numPr>
         <w:jc w:val="center"/>
         <w:rPr>
-          <w:b/>
-          <w:bCs/>
-          <w:sz w:val="36"/>
-          <w:szCs w:val="36"/>
+          <w:sz w:val="36"/>
+          <w:szCs w:val="36"/>
+          <w:highlight w:val="yellow"/>
         </w:rPr>
       </w:pPr>
       <w:r>
@@ -288,57 +287,78 @@
           <w:bCs/>
           <w:sz w:val="36"/>
           <w:szCs w:val="36"/>
-        </w:rPr>
-        <w:t>for function approximation</w:t>
-      </w:r>
-      <w:r>
-        <w:rPr>
-          <w:b/>
-          <w:bCs/>
-          <w:sz w:val="36"/>
-          <w:szCs w:val="36"/>
+          <w:highlight w:val="yellow"/>
+        </w:rPr>
+        <w:t>(General info of the architecture)</w:t>
+      </w:r>
+      <w:r>
+        <w:rPr>
+          <w:b/>
+          <w:bCs/>
+          <w:sz w:val="36"/>
+          <w:szCs w:val="36"/>
+          <w:highlight w:val="yellow"/>
+        </w:rPr>
+        <w:t xml:space="preserve"> We can use the initial paper here, or use the existing references for citing</w:t>
+      </w:r>
+    </w:p>
+    <w:p>
+      <w:pPr>
+        <w:rPr>
+          <w:sz w:val="28"/>
+          <w:szCs w:val="28"/>
+        </w:rPr>
+      </w:pPr>
+      <w:r>
+        <w:rPr>
+          <w:sz w:val="28"/>
+          <w:szCs w:val="28"/>
+        </w:rPr>
+        <w:t>The Kolmogorov-Arnold Network (KAN) model is optimally configured for function approximation tasks, including the resolution of ordinary differential equations (ODEs), owing to its basis in the Kolmogorov-Arnold Theorem (KAT). This theorem asserts that any continuous multivariate function can be expressed as a finite summation of univariate functions subjected to linear operations, thereby facilitating the ability of a KAN to approximate intricate functions with reduced network depth.</w:t>
+      </w:r>
+      <w:r>
+        <w:rPr>
+          <w:sz w:val="28"/>
+          <w:szCs w:val="28"/>
         </w:rPr>
         <w:t xml:space="preserve"> </w:t>
       </w:r>
       <w:r>
         <w:rPr>
-          <w:b/>
-          <w:bCs/>
-          <w:sz w:val="36"/>
-          <w:szCs w:val="36"/>
-          <w:highlight w:val="yellow"/>
-        </w:rPr>
-        <w:t>(Later we can explain more in case we choose any specific subtype of KAN – FROM REFERENCES: 7,8, AND 9)</w:t>
-      </w:r>
-    </w:p>
-    <w:p>
-      <w:pPr>
-        <w:jc w:val="center"/>
-        <w:rPr>
-          <w:sz w:val="36"/>
-          <w:szCs w:val="36"/>
-        </w:rPr>
-      </w:pPr>
-    </w:p>
-    <w:p>
-      <w:pPr>
-        <w:rPr>
-          <w:sz w:val="28"/>
-          <w:szCs w:val="28"/>
-        </w:rPr>
-      </w:pPr>
-      <w:r>
-        <w:rPr>
-          <w:sz w:val="28"/>
-          <w:szCs w:val="28"/>
-        </w:rPr>
-        <w:t>The Kolmogorov-Arnold Network (KAN) model is optimally configured for function approximation tasks, including the resolution of ordinary differential equations (ODEs), owing to its basis in the Kolmogorov-Arnold Theorem (KAT). This theorem asserts that any continuous multivariate function can be expressed as a finite summation of univariate functions subjected to linear operations, thereby facilitating the ability of a KAN to approximate intricate functions with reduced network depth.</w:t>
-      </w:r>
-      <w:r>
-        <w:rPr>
-          <w:sz w:val="28"/>
-          <w:szCs w:val="28"/>
-        </w:rPr>
+          <w:sz w:val="28"/>
+          <w:szCs w:val="28"/>
+        </w:rPr>
+        <w:t>By utilizing this property,</w:t>
+      </w:r>
+      <w:r>
+        <w:rPr>
+          <w:sz w:val="28"/>
+          <w:szCs w:val="28"/>
+        </w:rPr>
+        <w:t xml:space="preserve"> KANs</w:t>
+      </w:r>
+      <w:r>
+        <w:rPr>
+          <w:sz w:val="28"/>
+          <w:szCs w:val="28"/>
+        </w:rPr>
+        <w:t xml:space="preserve"> inherently diminish the computational complexity associated with multivariate functions while preserving accuracy, a critical factor for accurately modeling the complex dynamics of ordinary differential equations (ODEs). KANs are architected to optimize the advantages of the </w:t>
+      </w:r>
+      <w:r>
+        <w:rPr>
+          <w:sz w:val="28"/>
+          <w:szCs w:val="28"/>
+        </w:rPr>
+        <w:t xml:space="preserve">KAT </w:t>
+      </w:r>
+      <w:r>
+        <w:rPr>
+          <w:sz w:val="28"/>
+          <w:szCs w:val="28"/>
+        </w:rPr>
+        <w:t>by structuring layers such that univariate basis functions are hierarchically composed, resulting in outputs that effectively approximate multivariate functions. In contrast to conventional multilayer perceptrons (MLPs), which depend on universal approximation via dense layers and nonlinear activation functions, KANs leverage the structural organization offered by KAT to attain efficient and precise function representations.</w:t>
+      </w:r>
+      <w:r>
         <w:t xml:space="preserve"> </w:t>
       </w:r>
       <w:r>
@@ -346,21 +366,86 @@
           <w:sz w:val="28"/>
           <w:szCs w:val="28"/>
         </w:rPr>
-        <w:t>By utilizing this property,</w:t>
-      </w:r>
-      <w:r>
-        <w:rPr>
-          <w:sz w:val="28"/>
-          <w:szCs w:val="28"/>
-        </w:rPr>
-        <w:t xml:space="preserve"> KANs</w:t>
-      </w:r>
-      <w:r>
-        <w:rPr>
-          <w:sz w:val="28"/>
-          <w:szCs w:val="28"/>
-        </w:rPr>
-        <w:t xml:space="preserve"> inherently diminish the computational complexity associated with multivariate functions while preserving accuracy, a critical factor for accurately modeling the complex dynamics of ordinary differential equations (ODEs). KANs are architected to optimize the advantages of the </w:t>
+        <w:t xml:space="preserve">The hidden layers of the network typically utilize Gaussian radial basis functions (RBFs) as activation functions, selected for their smoothness properties and capacity for spatial localization of approximations. These RBFs facilitate a concentration of response from each hidden layer neuron to distinct regions of the input space, which is </w:t>
+      </w:r>
+      <w:r>
+        <w:rPr>
+          <w:sz w:val="28"/>
+          <w:szCs w:val="28"/>
+        </w:rPr>
+        <w:lastRenderedPageBreak/>
+        <w:t>essential for the accurate resolution of ordinary differential equations (ODEs) where localized dynamics predomin</w:t>
+      </w:r>
+      <w:r>
+        <w:rPr>
+          <w:sz w:val="28"/>
+          <w:szCs w:val="28"/>
+        </w:rPr>
+        <w:t xml:space="preserve">antly influence system behavior. </w:t>
+      </w:r>
+      <w:r>
+        <w:rPr>
+          <w:sz w:val="28"/>
+          <w:szCs w:val="28"/>
+        </w:rPr>
+        <w:t xml:space="preserve">In contrast to Wavelet neural networks (WNNs), which employ wavelet transformations to achieve a compact topology and facilitate efficient training, </w:t>
+      </w:r>
+      <w:r>
+        <w:rPr>
+          <w:sz w:val="28"/>
+          <w:szCs w:val="28"/>
+        </w:rPr>
+        <w:t>KANs</w:t>
+      </w:r>
+      <w:r>
+        <w:rPr>
+          <w:sz w:val="28"/>
+          <w:szCs w:val="28"/>
+        </w:rPr>
+        <w:t xml:space="preserve"> present an alternative framework founded on the theoret</w:t>
+      </w:r>
+      <w:r>
+        <w:rPr>
+          <w:sz w:val="28"/>
+          <w:szCs w:val="28"/>
+        </w:rPr>
+        <w:t>ical assurances provided by the KAT</w:t>
+      </w:r>
+      <w:r>
+        <w:rPr>
+          <w:sz w:val="28"/>
+          <w:szCs w:val="28"/>
+        </w:rPr>
+        <w:t>. While both WNNs and Radial Basis Function (RBF) networks demonstrate proficiency in distinct application domains, the hierarchical univariate decomposition characteristic of KANs is inherently more compatible with the requirements associated with ordinary differential equation (ODE) approximation. This congruence enables KANs to deliver accurate gradient evaluations, a feature that is particularly beneficial for integration with differentiable ODE solvers. These solvers exploit the structured outputs of KANs to simulate dynamical systems and extract latent physical phenomena while incurring minimal computational overhead.</w:t>
+      </w:r>
+    </w:p>
+    <w:p>
+      <w:pPr>
+        <w:rPr>
+          <w:sz w:val="28"/>
+          <w:szCs w:val="28"/>
+        </w:rPr>
+      </w:pPr>
+      <w:r>
+        <w:rPr>
+          <w:sz w:val="28"/>
+          <w:szCs w:val="28"/>
+        </w:rPr>
+        <w:t xml:space="preserve">A notable advantage of utilizing </w:t>
+      </w:r>
+      <w:r>
+        <w:rPr>
+          <w:sz w:val="28"/>
+          <w:szCs w:val="28"/>
+        </w:rPr>
+        <w:t>KANs</w:t>
+      </w:r>
+      <w:r>
+        <w:rPr>
+          <w:sz w:val="28"/>
+          <w:szCs w:val="28"/>
+        </w:rPr>
+        <w:t xml:space="preserve"> is their ability to process high-dimensional input data effectively. The application of the superposition principle within </w:t>
       </w:r>
       <w:r>
         <w:rPr>
@@ -374,9 +459,77 @@
           <w:sz w:val="28"/>
           <w:szCs w:val="28"/>
         </w:rPr>
-        <w:t>by structuring layers such that univariate basis functions are hierarchically composed, resulting in outputs that effectively approximate multivariate functions. In contrast to conventional multilayer perceptrons (MLPs), which depend on universal approximation via dense layers and nonlinear activation functions, KANs leverage the structural organization offered by KAT to attain efficient and precise function representations.</w:t>
-      </w:r>
-      <w:r>
+        <w:t xml:space="preserve">mitigates the complexity associated with high dimensionality by decomposing intricate functions into simpler, constituent components. This decomposition enhances model interpretability and streamlines the training process, as the optimization burden is reduced due to a smaller number of parameters relative to fully interconnected neural networks. Additionally, the modular architecture of KANs supports their integration into hybrid systems, including Neural </w:t>
+      </w:r>
+      <w:r>
+        <w:rPr>
+          <w:sz w:val="28"/>
+          <w:szCs w:val="28"/>
+        </w:rPr>
+        <w:t>ODEs</w:t>
+      </w:r>
+      <w:r>
+        <w:rPr>
+          <w:sz w:val="28"/>
+          <w:szCs w:val="28"/>
+        </w:rPr>
+        <w:t>, where KANs function as gradient evaluators to iteratively optimize solutions to ODEs.</w:t>
+      </w:r>
+    </w:p>
+    <w:p>
+      <w:pPr>
+        <w:rPr>
+          <w:sz w:val="28"/>
+          <w:szCs w:val="28"/>
+        </w:rPr>
+      </w:pPr>
+      <w:r>
+        <w:rPr>
+          <w:sz w:val="28"/>
+          <w:szCs w:val="28"/>
+        </w:rPr>
+        <w:t xml:space="preserve">KANs utilize univariate function composition, which results in high convergence efficiency. The univariate basis functions are designed to capture distinct characteristics of the input, facilitating expedited learning and mitigating overfitting. This attribute is especially critical in addressing </w:t>
+      </w:r>
+      <w:r>
+        <w:rPr>
+          <w:sz w:val="28"/>
+          <w:szCs w:val="28"/>
+        </w:rPr>
+        <w:t>ODEs</w:t>
+      </w:r>
+      <w:r>
+        <w:rPr>
+          <w:sz w:val="28"/>
+          <w:szCs w:val="28"/>
+        </w:rPr>
+        <w:t>, where the solution landscape may present abrupt gradients or localized features. By integrating domain-specific insights into the selection of basis functions, such as Gaussian radial basis functions (RBFs) or B-splines, KANs demonstrate enhanced efficacy in approximating solutions to complex differential equations relative to altern</w:t>
+      </w:r>
+      <w:r>
+        <w:rPr>
+          <w:sz w:val="28"/>
+          <w:szCs w:val="28"/>
+        </w:rPr>
+        <w:t>ative neural network frameworks, therefore, the</w:t>
+      </w:r>
+      <w:r>
+        <w:rPr>
+          <w:sz w:val="28"/>
+          <w:szCs w:val="28"/>
+        </w:rPr>
+        <w:t xml:space="preserve"> KAN model serves as a </w:t>
+      </w:r>
+      <w:r>
+        <w:rPr>
+          <w:sz w:val="28"/>
+          <w:szCs w:val="28"/>
+        </w:rPr>
+        <w:t>powerful</w:t>
+      </w:r>
+      <w:r>
+        <w:rPr>
+          <w:sz w:val="28"/>
+          <w:szCs w:val="28"/>
+        </w:rPr>
         <w:t xml:space="preserve"> </w:t>
       </w:r>
       <w:r>
@@ -384,7 +537,14 @@
           <w:sz w:val="28"/>
           <w:szCs w:val="28"/>
         </w:rPr>
-        <w:t xml:space="preserve">The hidden layers of the network typically utilize Gaussian radial basis functions (RBFs) as activation functions, selected for their smoothness properties and capacity for spatial localization of approximations. These RBFs facilitate a concentration of response </w:t>
+        <w:t>tool</w:t>
+      </w:r>
+      <w:r>
+        <w:rPr>
+          <w:sz w:val="28"/>
+          <w:szCs w:val="28"/>
+        </w:rPr>
+        <w:t xml:space="preserve"> for tasks such as solving ordinary differential equations (ODEs). Its </w:t>
       </w:r>
       <w:r>
         <w:rPr>
@@ -392,178 +552,7 @@
           <w:szCs w:val="28"/>
         </w:rPr>
         <w:lastRenderedPageBreak/>
-        <w:t>from each hidden layer neuron to distinct regions of the input space, which is essential for the accurate resolution of ordinary differential equations (ODEs) where localized dynamics predomin</w:t>
-      </w:r>
-      <w:r>
-        <w:rPr>
-          <w:sz w:val="28"/>
-          <w:szCs w:val="28"/>
-        </w:rPr>
-        <w:t xml:space="preserve">antly influence system behavior. </w:t>
-      </w:r>
-      <w:r>
-        <w:rPr>
-          <w:sz w:val="28"/>
-          <w:szCs w:val="28"/>
-        </w:rPr>
-        <w:t xml:space="preserve">In contrast to Wavelet neural networks (WNNs), which employ wavelet transformations to achieve a compact topology and facilitate efficient training, </w:t>
-      </w:r>
-      <w:r>
-        <w:rPr>
-          <w:sz w:val="28"/>
-          <w:szCs w:val="28"/>
-        </w:rPr>
-        <w:t>KANs</w:t>
-      </w:r>
-      <w:r>
-        <w:rPr>
-          <w:sz w:val="28"/>
-          <w:szCs w:val="28"/>
-        </w:rPr>
-        <w:t xml:space="preserve"> present an alternative framework founded on the theoret</w:t>
-      </w:r>
-      <w:r>
-        <w:rPr>
-          <w:sz w:val="28"/>
-          <w:szCs w:val="28"/>
-        </w:rPr>
-        <w:t>ical assurances provided by the KAT</w:t>
-      </w:r>
-      <w:r>
-        <w:rPr>
-          <w:sz w:val="28"/>
-          <w:szCs w:val="28"/>
-        </w:rPr>
-        <w:t>. While both WNNs and Radial Basis Function (RBF) networks demonstrate proficiency in distinct application domains, the hierarchical univariate decomposition characteristic of KANs is inherently more compatible with the requirements associated with ordinary differential equation (ODE) approximation. This congruence enables KANs to deliver accurate gradient evaluations, a feature that is particularly beneficial for integration with differentiable ODE solvers. These solvers exploit the structured outputs of KANs to simulate dynamical systems and extract latent physical phenomena while incurring minimal computational overhead.</w:t>
-      </w:r>
-    </w:p>
-    <w:p>
-      <w:pPr>
-        <w:rPr>
-          <w:sz w:val="28"/>
-          <w:szCs w:val="28"/>
-        </w:rPr>
-      </w:pPr>
-      <w:r>
-        <w:rPr>
-          <w:sz w:val="28"/>
-          <w:szCs w:val="28"/>
-        </w:rPr>
-        <w:t xml:space="preserve">A notable advantage of utilizing </w:t>
-      </w:r>
-      <w:r>
-        <w:rPr>
-          <w:sz w:val="28"/>
-          <w:szCs w:val="28"/>
-        </w:rPr>
-        <w:t>KANs</w:t>
-      </w:r>
-      <w:r>
-        <w:rPr>
-          <w:sz w:val="28"/>
-          <w:szCs w:val="28"/>
-        </w:rPr>
-        <w:t xml:space="preserve"> is their ability to process high-dimensional input data effectively. The application of the superposition principle within </w:t>
-      </w:r>
-      <w:r>
-        <w:rPr>
-          <w:sz w:val="28"/>
-          <w:szCs w:val="28"/>
-        </w:rPr>
-        <w:t xml:space="preserve">KAT </w:t>
-      </w:r>
-      <w:r>
-        <w:rPr>
-          <w:sz w:val="28"/>
-          <w:szCs w:val="28"/>
-        </w:rPr>
-        <w:t xml:space="preserve">mitigates the complexity associated with high dimensionality by decomposing intricate functions into simpler, constituent components. This decomposition enhances model interpretability and streamlines the training process, as the optimization burden is reduced due to a smaller number of parameters relative to fully interconnected neural networks. Additionally, the modular architecture of KANs supports their integration into hybrid systems, including Neural </w:t>
-      </w:r>
-      <w:r>
-        <w:rPr>
-          <w:sz w:val="28"/>
-          <w:szCs w:val="28"/>
-        </w:rPr>
-        <w:t>ODEs</w:t>
-      </w:r>
-      <w:r>
-        <w:rPr>
-          <w:sz w:val="28"/>
-          <w:szCs w:val="28"/>
-        </w:rPr>
-        <w:t>, where KANs function as gradient evaluators to iteratively optimize solutions to ODEs.</w:t>
-      </w:r>
-    </w:p>
-    <w:p>
-      <w:pPr>
-        <w:rPr>
-          <w:sz w:val="28"/>
-          <w:szCs w:val="28"/>
-        </w:rPr>
-      </w:pPr>
-      <w:r>
-        <w:rPr>
-          <w:sz w:val="28"/>
-          <w:szCs w:val="28"/>
-        </w:rPr>
-        <w:t xml:space="preserve">KANs utilize univariate function composition, which results in high convergence efficiency. The univariate basis functions are designed to capture distinct characteristics of the input, facilitating expedited learning and mitigating overfitting. This attribute is especially critical in addressing </w:t>
-      </w:r>
-      <w:r>
-        <w:rPr>
-          <w:sz w:val="28"/>
-          <w:szCs w:val="28"/>
-        </w:rPr>
-        <w:t>ODEs</w:t>
-      </w:r>
-      <w:r>
-        <w:rPr>
-          <w:sz w:val="28"/>
-          <w:szCs w:val="28"/>
-        </w:rPr>
-        <w:t>, where the solution landscape may present abrupt gradients or localized features. By integrating domain-specific insights into the selection of basis functions, such as Gaussian radial basis functions (RBFs) or B-splines, KANs demonstrate enhanced efficacy in approximating solutions to complex differential equations relative to altern</w:t>
-      </w:r>
-      <w:r>
-        <w:rPr>
-          <w:sz w:val="28"/>
-          <w:szCs w:val="28"/>
-        </w:rPr>
-        <w:t>ative neural network frameworks, therefore, the</w:t>
-      </w:r>
-      <w:r>
-        <w:rPr>
-          <w:sz w:val="28"/>
-          <w:szCs w:val="28"/>
-        </w:rPr>
-        <w:t xml:space="preserve"> KAN model serves as a </w:t>
-      </w:r>
-      <w:r>
-        <w:rPr>
-          <w:sz w:val="28"/>
-          <w:szCs w:val="28"/>
-        </w:rPr>
-        <w:lastRenderedPageBreak/>
-        <w:t>powerful</w:t>
-      </w:r>
-      <w:r>
-        <w:rPr>
-          <w:sz w:val="28"/>
-          <w:szCs w:val="28"/>
-        </w:rPr>
-        <w:t xml:space="preserve"> </w:t>
-      </w:r>
-      <w:r>
-        <w:rPr>
-          <w:sz w:val="28"/>
-          <w:szCs w:val="28"/>
-        </w:rPr>
-        <w:t>tool</w:t>
-      </w:r>
-      <w:r>
-        <w:rPr>
-          <w:sz w:val="28"/>
-          <w:szCs w:val="28"/>
-        </w:rPr>
-        <w:t xml:space="preserve"> for tasks such as solving ordinary differential equations (ODEs). Its theoretical </w:t>
+        <w:t xml:space="preserve">theoretical </w:t>
       </w:r>
       <w:r>
         <w:rPr>
@@ -572,8 +561,6 @@
         </w:rPr>
         <w:t>foundation</w:t>
       </w:r>
-      <w:bookmarkStart w:id="0" w:name="_GoBack"/>
-      <w:bookmarkEnd w:id="0"/>
       <w:r>
         <w:rPr>
           <w:sz w:val="28"/>
@@ -584,219 +571,11 @@
     </w:p>
     <w:p>
       <w:pPr>
-        <w:pStyle w:val="ListParagraph"/>
-        <w:numPr>
-          <w:ilvl w:val="0"/>
-          <w:numId w:val="1"/>
-        </w:numPr>
-        <w:rPr>
-          <w:b/>
-          <w:bCs/>
-          <w:sz w:val="28"/>
-          <w:szCs w:val="28"/>
-        </w:rPr>
-      </w:pPr>
-      <w:r>
-        <w:rPr>
-          <w:b/>
-          <w:bCs/>
-          <w:sz w:val="28"/>
-          <w:szCs w:val="28"/>
-        </w:rPr>
-        <w:t>Problems</w:t>
-      </w:r>
-    </w:p>
-    <w:p>
-      <w:pPr>
-        <w:pStyle w:val="ListParagraph"/>
-        <w:numPr>
-          <w:ilvl w:val="2"/>
-          <w:numId w:val="1"/>
-        </w:numPr>
-        <w:rPr>
-          <w:b/>
-          <w:bCs/>
-          <w:sz w:val="28"/>
-          <w:szCs w:val="28"/>
-        </w:rPr>
-      </w:pPr>
-      <w:r>
-        <w:rPr>
-          <w:b/>
-          <w:bCs/>
-          <w:sz w:val="28"/>
-          <w:szCs w:val="28"/>
-        </w:rPr>
-        <w:t>Example 1</w:t>
-      </w:r>
-    </w:p>
-    <w:p>
-      <w:pPr>
-        <w:pStyle w:val="ListParagraph"/>
-        <w:numPr>
-          <w:ilvl w:val="2"/>
-          <w:numId w:val="1"/>
-        </w:numPr>
-        <w:rPr>
-          <w:b/>
-          <w:bCs/>
-          <w:sz w:val="28"/>
-          <w:szCs w:val="28"/>
-        </w:rPr>
-      </w:pPr>
-      <w:r>
-        <w:rPr>
-          <w:b/>
-          <w:bCs/>
-          <w:sz w:val="28"/>
-          <w:szCs w:val="28"/>
-        </w:rPr>
-        <w:t>Example 2</w:t>
-      </w:r>
-    </w:p>
-    <w:p>
-      <w:pPr>
-        <w:pStyle w:val="ListParagraph"/>
-        <w:numPr>
-          <w:ilvl w:val="1"/>
-          <w:numId w:val="1"/>
-        </w:numPr>
-        <w:rPr>
-          <w:b/>
-          <w:bCs/>
-          <w:sz w:val="28"/>
-          <w:szCs w:val="28"/>
-        </w:rPr>
-      </w:pPr>
-      <w:r>
-        <w:rPr>
-          <w:b/>
-          <w:bCs/>
-          <w:sz w:val="28"/>
-          <w:szCs w:val="28"/>
-        </w:rPr>
-        <w:t>Algorithm/Architecture(KAN)</w:t>
-      </w:r>
-    </w:p>
-    <w:p>
-      <w:pPr>
-        <w:pStyle w:val="ListParagraph"/>
-        <w:numPr>
-          <w:ilvl w:val="1"/>
-          <w:numId w:val="1"/>
-        </w:numPr>
-        <w:rPr>
-          <w:b/>
-          <w:bCs/>
-          <w:sz w:val="28"/>
-          <w:szCs w:val="28"/>
-        </w:rPr>
-      </w:pPr>
-      <w:r>
-        <w:rPr>
-          <w:b/>
-          <w:bCs/>
-          <w:sz w:val="28"/>
-          <w:szCs w:val="28"/>
-        </w:rPr>
-        <w:t xml:space="preserve">Analysis </w:t>
-      </w:r>
-    </w:p>
-    <w:p>
-      <w:pPr>
-        <w:pStyle w:val="ListParagraph"/>
-        <w:numPr>
-          <w:ilvl w:val="2"/>
-          <w:numId w:val="1"/>
-        </w:numPr>
-        <w:rPr>
-          <w:b/>
-          <w:bCs/>
-          <w:sz w:val="28"/>
-          <w:szCs w:val="28"/>
-        </w:rPr>
-      </w:pPr>
-      <w:r>
-        <w:rPr>
-          <w:b/>
-          <w:bCs/>
-          <w:sz w:val="28"/>
-          <w:szCs w:val="28"/>
-        </w:rPr>
-        <w:t>Model performance and generalizability</w:t>
-      </w:r>
-    </w:p>
-    <w:p>
-      <w:pPr>
-        <w:pStyle w:val="ListParagraph"/>
-        <w:numPr>
-          <w:ilvl w:val="3"/>
-          <w:numId w:val="1"/>
-        </w:numPr>
-        <w:rPr>
-          <w:b/>
-          <w:bCs/>
-          <w:sz w:val="28"/>
-          <w:szCs w:val="28"/>
-        </w:rPr>
-      </w:pPr>
-      <w:r>
-        <w:rPr>
-          <w:b/>
-          <w:bCs/>
-          <w:sz w:val="28"/>
-          <w:szCs w:val="28"/>
-        </w:rPr>
-        <w:t xml:space="preserve">Experiment setup for algorithm </w:t>
-      </w:r>
-    </w:p>
-    <w:p>
-      <w:pPr>
-        <w:pStyle w:val="ListParagraph"/>
-        <w:numPr>
-          <w:ilvl w:val="2"/>
-          <w:numId w:val="1"/>
-        </w:numPr>
-        <w:rPr>
-          <w:b/>
-          <w:bCs/>
-          <w:sz w:val="28"/>
-          <w:szCs w:val="28"/>
-        </w:rPr>
-      </w:pPr>
-      <w:r>
-        <w:rPr>
-          <w:b/>
-          <w:bCs/>
-          <w:sz w:val="28"/>
-          <w:szCs w:val="28"/>
-        </w:rPr>
-        <w:t>Evaluation</w:t>
-      </w:r>
-    </w:p>
-    <w:p>
-      <w:pPr>
-        <w:pStyle w:val="ListParagraph"/>
-        <w:numPr>
-          <w:ilvl w:val="3"/>
-          <w:numId w:val="1"/>
-        </w:numPr>
-        <w:rPr>
-          <w:b/>
-          <w:bCs/>
-          <w:sz w:val="28"/>
-          <w:szCs w:val="28"/>
-        </w:rPr>
-      </w:pPr>
-      <w:r>
-        <w:rPr>
-          <w:b/>
-          <w:bCs/>
-          <w:sz w:val="28"/>
-          <w:szCs w:val="28"/>
-        </w:rPr>
-        <w:t>Evaluation for algorithm 1</w:t>
-      </w:r>
+        <w:rPr>
+          <w:sz w:val="28"/>
+          <w:szCs w:val="28"/>
+        </w:rPr>
+      </w:pPr>
     </w:p>
     <w:p>
       <w:pPr>
@@ -817,19 +596,64 @@
         <w:rPr>
           <w:b/>
           <w:bCs/>
-          <w:sz w:val="36"/>
-          <w:szCs w:val="36"/>
-        </w:rPr>
-        <w:t xml:space="preserve">Results </w:t>
-      </w:r>
-    </w:p>
-    <w:p>
-      <w:pPr>
-        <w:pStyle w:val="ListParagraph"/>
-        <w:ind w:left="2160"/>
-        <w:rPr>
-          <w:b/>
-          <w:bCs/>
+          <w:sz w:val="40"/>
+          <w:szCs w:val="40"/>
+        </w:rPr>
+        <w:t xml:space="preserve">KAN </w:t>
+      </w:r>
+      <w:r>
+        <w:rPr>
+          <w:b/>
+          <w:bCs/>
+          <w:sz w:val="36"/>
+          <w:szCs w:val="36"/>
+        </w:rPr>
+        <w:t>Model for differential equations</w:t>
+      </w:r>
+      <w:r>
+        <w:rPr>
+          <w:b/>
+          <w:bCs/>
+          <w:sz w:val="36"/>
+          <w:szCs w:val="36"/>
+        </w:rPr>
+        <w:t xml:space="preserve"> </w:t>
+      </w:r>
+      <w:bookmarkStart w:id="0" w:name="_GoBack"/>
+      <w:bookmarkEnd w:id="0"/>
+      <w:r>
+        <w:rPr>
+          <w:b/>
+          <w:bCs/>
+          <w:sz w:val="36"/>
+          <w:szCs w:val="36"/>
+          <w:highlight w:val="yellow"/>
+        </w:rPr>
+        <w:t>(Later we can explain more in case we choose any specific subtype of KAN – FROM REFERENCES: 7,8, AND 9)</w:t>
+      </w:r>
+    </w:p>
+    <w:p>
+      <w:pPr>
+        <w:pStyle w:val="ListParagraph"/>
+        <w:rPr>
+          <w:sz w:val="28"/>
+          <w:szCs w:val="28"/>
+        </w:rPr>
+      </w:pPr>
+    </w:p>
+    <w:p>
+      <w:pPr>
+        <w:pStyle w:val="ListParagraph"/>
+        <w:rPr>
+          <w:sz w:val="28"/>
+          <w:szCs w:val="28"/>
+        </w:rPr>
+      </w:pPr>
+    </w:p>
+    <w:p>
+      <w:pPr>
+        <w:pStyle w:val="ListParagraph"/>
+        <w:rPr>
           <w:sz w:val="28"/>
           <w:szCs w:val="28"/>
         </w:rPr>
@@ -839,7 +663,7 @@
       <w:pPr>
         <w:pStyle w:val="ListParagraph"/>
         <w:numPr>
-          <w:ilvl w:val="1"/>
+          <w:ilvl w:val="0"/>
           <w:numId w:val="1"/>
         </w:numPr>
         <w:rPr>
@@ -856,7 +680,7 @@
           <w:sz w:val="28"/>
           <w:szCs w:val="28"/>
         </w:rPr>
-        <w:t>Model performance and generalizability</w:t>
+        <w:t>Numerical Examples</w:t>
       </w:r>
     </w:p>
     <w:p>
@@ -880,8 +704,32 @@
           <w:sz w:val="28"/>
           <w:szCs w:val="28"/>
         </w:rPr>
-        <w:t>Model performance and generalizability</w:t>
-      </w:r>
+        <w:t>Example 1</w:t>
+      </w:r>
+    </w:p>
+    <w:p>
+      <w:pPr>
+        <w:pStyle w:val="ListParagraph"/>
+        <w:ind w:left="2160"/>
+        <w:rPr>
+          <w:b/>
+          <w:bCs/>
+          <w:sz w:val="28"/>
+          <w:szCs w:val="28"/>
+        </w:rPr>
+      </w:pPr>
+    </w:p>
+    <w:p>
+      <w:pPr>
+        <w:pStyle w:val="ListParagraph"/>
+        <w:ind w:left="2160"/>
+        <w:rPr>
+          <w:b/>
+          <w:bCs/>
+          <w:sz w:val="28"/>
+          <w:szCs w:val="28"/>
+        </w:rPr>
+      </w:pPr>
     </w:p>
     <w:p>
       <w:pPr>
@@ -904,8 +752,28 @@
           <w:sz w:val="28"/>
           <w:szCs w:val="28"/>
         </w:rPr>
-        <w:t>Evaluation</w:t>
-      </w:r>
+        <w:t>Example 2</w:t>
+      </w:r>
+    </w:p>
+    <w:p>
+      <w:pPr>
+        <w:rPr>
+          <w:sz w:val="28"/>
+          <w:szCs w:val="28"/>
+        </w:rPr>
+      </w:pPr>
+    </w:p>
+    <w:p>
+      <w:pPr>
+        <w:pStyle w:val="ListParagraph"/>
+        <w:ind w:left="2160"/>
+        <w:rPr>
+          <w:b/>
+          <w:bCs/>
+          <w:sz w:val="28"/>
+          <w:szCs w:val="28"/>
+        </w:rPr>
+      </w:pPr>
     </w:p>
     <w:p>
       <w:pPr>
@@ -928,7 +796,7 @@
           <w:sz w:val="28"/>
           <w:szCs w:val="28"/>
         </w:rPr>
-        <w:t>Full evaluation</w:t>
+        <w:t>Example 3</w:t>
       </w:r>
     </w:p>
     <w:p>
@@ -945,16 +813,164 @@
     </w:p>
     <w:p>
       <w:pPr>
-        <w:rPr>
-          <w:b/>
-          <w:bCs/>
-          <w:sz w:val="28"/>
-          <w:szCs w:val="28"/>
-        </w:rPr>
-      </w:pPr>
-    </w:p>
-    <w:p>
-      <w:pPr>
+        <w:pStyle w:val="ListParagraph"/>
+        <w:ind w:left="2160"/>
+        <w:rPr>
+          <w:b/>
+          <w:bCs/>
+          <w:sz w:val="28"/>
+          <w:szCs w:val="28"/>
+        </w:rPr>
+      </w:pPr>
+    </w:p>
+    <w:p>
+      <w:pPr>
+        <w:pStyle w:val="ListParagraph"/>
+        <w:ind w:left="2160"/>
+        <w:rPr>
+          <w:sz w:val="28"/>
+          <w:szCs w:val="28"/>
+        </w:rPr>
+      </w:pPr>
+      <w:r>
+        <w:rPr>
+          <w:sz w:val="28"/>
+          <w:szCs w:val="28"/>
+          <w:highlight w:val="yellow"/>
+        </w:rPr>
+        <w:t>Example</w:t>
+      </w:r>
+      <w:r>
+        <w:rPr>
+          <w:sz w:val="28"/>
+          <w:szCs w:val="28"/>
+          <w:highlight w:val="yellow"/>
+        </w:rPr>
+        <w:t>s</w:t>
+      </w:r>
+      <w:r>
+        <w:rPr>
+          <w:sz w:val="28"/>
+          <w:szCs w:val="28"/>
+          <w:highlight w:val="yellow"/>
+        </w:rPr>
+        <w:t xml:space="preserve"> above </w:t>
+      </w:r>
+      <w:r>
+        <w:rPr>
+          <w:sz w:val="28"/>
+          <w:szCs w:val="28"/>
+          <w:highlight w:val="yellow"/>
+        </w:rPr>
+        <w:t>are all</w:t>
+      </w:r>
+      <w:r>
+        <w:rPr>
+          <w:sz w:val="28"/>
+          <w:szCs w:val="28"/>
+          <w:highlight w:val="yellow"/>
+        </w:rPr>
+        <w:t xml:space="preserve"> from papers</w:t>
+      </w:r>
+      <w:r>
+        <w:rPr>
+          <w:sz w:val="28"/>
+          <w:szCs w:val="28"/>
+          <w:highlight w:val="yellow"/>
+        </w:rPr>
+        <w:t xml:space="preserve"> 1,</w:t>
+      </w:r>
+      <w:r>
+        <w:rPr>
+          <w:sz w:val="28"/>
+          <w:szCs w:val="28"/>
+          <w:highlight w:val="yellow"/>
+        </w:rPr>
+        <w:t xml:space="preserve"> 2</w:t>
+      </w:r>
+      <w:r>
+        <w:rPr>
+          <w:sz w:val="28"/>
+          <w:szCs w:val="28"/>
+          <w:highlight w:val="yellow"/>
+        </w:rPr>
+        <w:t>,</w:t>
+      </w:r>
+      <w:r>
+        <w:rPr>
+          <w:sz w:val="28"/>
+          <w:szCs w:val="28"/>
+          <w:highlight w:val="yellow"/>
+        </w:rPr>
+        <w:t xml:space="preserve"> and 3</w:t>
+      </w:r>
+    </w:p>
+    <w:p>
+      <w:pPr>
+        <w:pStyle w:val="ListParagraph"/>
+        <w:ind w:left="2160"/>
+        <w:rPr>
+          <w:sz w:val="28"/>
+          <w:szCs w:val="28"/>
+        </w:rPr>
+      </w:pPr>
+      <w:r>
+        <w:rPr>
+          <w:sz w:val="28"/>
+          <w:szCs w:val="28"/>
+          <w:highlight w:val="yellow"/>
+        </w:rPr>
+        <w:t>After each examples</w:t>
+      </w:r>
+      <w:r>
+        <w:rPr>
+          <w:sz w:val="28"/>
+          <w:szCs w:val="28"/>
+          <w:highlight w:val="yellow"/>
+        </w:rPr>
+        <w:t xml:space="preserve"> we must also place the related tables, then the graphs</w:t>
+      </w:r>
+    </w:p>
+    <w:p>
+      <w:pPr>
+        <w:pStyle w:val="ListParagraph"/>
+        <w:ind w:left="2160"/>
+        <w:rPr>
+          <w:b/>
+          <w:bCs/>
+          <w:sz w:val="28"/>
+          <w:szCs w:val="28"/>
+        </w:rPr>
+      </w:pPr>
+    </w:p>
+    <w:p>
+      <w:pPr>
+        <w:pStyle w:val="ListParagraph"/>
+        <w:ind w:left="2160"/>
+        <w:rPr>
+          <w:b/>
+          <w:bCs/>
+          <w:sz w:val="28"/>
+          <w:szCs w:val="28"/>
+        </w:rPr>
+      </w:pPr>
+    </w:p>
+    <w:p>
+      <w:pPr>
+        <w:pStyle w:val="ListParagraph"/>
+        <w:ind w:left="2160"/>
+        <w:rPr>
+          <w:b/>
+          <w:bCs/>
+          <w:sz w:val="28"/>
+          <w:szCs w:val="28"/>
+        </w:rPr>
+      </w:pPr>
+    </w:p>
+    <w:p>
+      <w:pPr>
+        <w:pStyle w:val="ListParagraph"/>
+        <w:ind w:left="2160"/>
         <w:rPr>
           <w:b/>
           <w:bCs/>
@@ -997,8 +1013,96 @@
           <w:sz w:val="36"/>
           <w:szCs w:val="36"/>
         </w:rPr>
-        <w:t xml:space="preserve">Discussion </w:t>
-      </w:r>
+        <w:lastRenderedPageBreak/>
+        <w:t xml:space="preserve">Results </w:t>
+      </w:r>
+      <w:r>
+        <w:rPr>
+          <w:b/>
+          <w:bCs/>
+          <w:sz w:val="36"/>
+          <w:szCs w:val="36"/>
+        </w:rPr>
+        <w:t>(evaluation)</w:t>
+      </w:r>
+    </w:p>
+    <w:p>
+      <w:pPr>
+        <w:rPr>
+          <w:b/>
+          <w:bCs/>
+          <w:sz w:val="28"/>
+          <w:szCs w:val="28"/>
+        </w:rPr>
+      </w:pPr>
+    </w:p>
+    <w:p>
+      <w:pPr>
+        <w:rPr>
+          <w:b/>
+          <w:bCs/>
+          <w:sz w:val="28"/>
+          <w:szCs w:val="28"/>
+        </w:rPr>
+      </w:pPr>
+    </w:p>
+    <w:p>
+      <w:pPr>
+        <w:rPr>
+          <w:b/>
+          <w:bCs/>
+          <w:sz w:val="28"/>
+          <w:szCs w:val="28"/>
+        </w:rPr>
+      </w:pPr>
+    </w:p>
+    <w:p>
+      <w:pPr>
+        <w:pStyle w:val="ListParagraph"/>
+        <w:ind w:left="2160"/>
+        <w:rPr>
+          <w:b/>
+          <w:bCs/>
+          <w:sz w:val="28"/>
+          <w:szCs w:val="28"/>
+        </w:rPr>
+      </w:pPr>
+    </w:p>
+    <w:p>
+      <w:pPr>
+        <w:pStyle w:val="ListParagraph"/>
+        <w:numPr>
+          <w:ilvl w:val="0"/>
+          <w:numId w:val="1"/>
+        </w:numPr>
+        <w:jc w:val="center"/>
+        <w:rPr>
+          <w:b/>
+          <w:bCs/>
+          <w:sz w:val="36"/>
+          <w:szCs w:val="36"/>
+        </w:rPr>
+      </w:pPr>
+      <w:r>
+        <w:rPr>
+          <w:b/>
+          <w:bCs/>
+          <w:sz w:val="36"/>
+          <w:szCs w:val="36"/>
+        </w:rPr>
+        <w:t>Conclusion</w:t>
+      </w:r>
+    </w:p>
+    <w:p>
+      <w:pPr>
+        <w:pStyle w:val="ListParagraph"/>
+        <w:rPr>
+          <w:b/>
+          <w:bCs/>
+          <w:sz w:val="36"/>
+          <w:szCs w:val="36"/>
+        </w:rPr>
+      </w:pPr>
     </w:p>
     <w:p>
       <w:pPr>
@@ -1104,9 +1208,9 @@
 <file path=word/numbering.xml><?xml version="1.0" encoding="utf-8"?>
 <w:numbering xmlns:wpc="http://schemas.microsoft.com/office/word/2010/wordprocessingCanvas" xmlns:cx="http://schemas.microsoft.com/office/drawing/2014/chartex" xmlns:mc="http://schemas.openxmlformats.org/markup-compatibility/2006" xmlns:o="urn:schemas-microsoft-com:office:office" xmlns:r="http://schemas.openxmlformats.org/officeDocument/2006/relationships" xmlns:m="http://schemas.openxmlformats.org/officeDocument/2006/math" xmlns:v="urn:schemas-microsoft-com:vml" xmlns:wp14="http://schemas.microsoft.com/office/word/2010/wordprocessingDrawing" xmlns:wp="http://schemas.openxmlformats.org/drawingml/2006/wordprocessingDrawing" xmlns:w10="urn:schemas-microsoft-com:office:word" xmlns:w="http://schemas.openxmlformats.org/wordprocessingml/2006/main" xmlns:w14="http://schemas.microsoft.com/office/word/2010/wordml" xmlns:w15="http://schemas.microsoft.com/office/word/2012/wordml" xmlns:w16se="http://schemas.microsoft.com/office/word/2015/wordml/symex" xmlns:wpg="http://schemas.microsoft.com/office/word/2010/wordprocessingGroup" xmlns:wpi="http://schemas.microsoft.com/office/word/2010/wordprocessingInk" xmlns:wne="http://schemas.microsoft.com/office/word/2006/wordml" xmlns:wps="http://schemas.microsoft.com/office/word/2010/wordprocessingShape" mc:Ignorable="w14 w15 w16se wp14">
   <w:abstractNum w:abstractNumId="0" w15:restartNumberingAfterBreak="0">
-    <w:nsid w:val="55294878"/>
+    <w:nsid w:val="3D58257F"/>
     <w:multiLevelType w:val="multilevel"/>
-    <w:tmpl w:val="80E0B70C"/>
+    <w:tmpl w:val="836645D0"/>
     <w:lvl w:ilvl="0">
       <w:start w:val="1"/>
       <w:numFmt w:val="decimal"/>
@@ -1117,6 +1221,8 @@
       </w:pPr>
       <w:rPr>
         <w:rFonts w:hint="default"/>
+        <w:sz w:val="40"/>
+        <w:szCs w:val="40"/>
       </w:rPr>
     </w:lvl>
     <w:lvl w:ilvl="1">
@@ -1224,7 +1330,133 @@
       </w:rPr>
     </w:lvl>
   </w:abstractNum>
+  <w:abstractNum w:abstractNumId="1" w15:restartNumberingAfterBreak="0">
+    <w:nsid w:val="55294878"/>
+    <w:multiLevelType w:val="multilevel"/>
+    <w:tmpl w:val="836645D0"/>
+    <w:lvl w:ilvl="0">
+      <w:start w:val="1"/>
+      <w:numFmt w:val="decimal"/>
+      <w:lvlText w:val="%1."/>
+      <w:lvlJc w:val="left"/>
+      <w:pPr>
+        <w:ind w:left="720" w:hanging="360"/>
+      </w:pPr>
+      <w:rPr>
+        <w:rFonts w:hint="default"/>
+        <w:sz w:val="40"/>
+        <w:szCs w:val="40"/>
+      </w:rPr>
+    </w:lvl>
+    <w:lvl w:ilvl="1">
+      <w:start w:val="1"/>
+      <w:numFmt w:val="decimal"/>
+      <w:isLgl/>
+      <w:lvlText w:val="%1.%2."/>
+      <w:lvlJc w:val="left"/>
+      <w:pPr>
+        <w:ind w:left="1440" w:hanging="720"/>
+      </w:pPr>
+      <w:rPr>
+        <w:rFonts w:hint="default"/>
+      </w:rPr>
+    </w:lvl>
+    <w:lvl w:ilvl="2">
+      <w:start w:val="1"/>
+      <w:numFmt w:val="decimal"/>
+      <w:isLgl/>
+      <w:lvlText w:val="%1.%2.%3."/>
+      <w:lvlJc w:val="left"/>
+      <w:pPr>
+        <w:ind w:left="2160" w:hanging="1080"/>
+      </w:pPr>
+      <w:rPr>
+        <w:rFonts w:hint="default"/>
+      </w:rPr>
+    </w:lvl>
+    <w:lvl w:ilvl="3">
+      <w:start w:val="1"/>
+      <w:numFmt w:val="decimal"/>
+      <w:isLgl/>
+      <w:lvlText w:val="%1.%2.%3.%4."/>
+      <w:lvlJc w:val="left"/>
+      <w:pPr>
+        <w:ind w:left="2880" w:hanging="1440"/>
+      </w:pPr>
+      <w:rPr>
+        <w:rFonts w:hint="default"/>
+      </w:rPr>
+    </w:lvl>
+    <w:lvl w:ilvl="4">
+      <w:start w:val="1"/>
+      <w:numFmt w:val="decimal"/>
+      <w:isLgl/>
+      <w:lvlText w:val="%1.%2.%3.%4.%5."/>
+      <w:lvlJc w:val="left"/>
+      <w:pPr>
+        <w:ind w:left="3240" w:hanging="1440"/>
+      </w:pPr>
+      <w:rPr>
+        <w:rFonts w:hint="default"/>
+      </w:rPr>
+    </w:lvl>
+    <w:lvl w:ilvl="5">
+      <w:start w:val="1"/>
+      <w:numFmt w:val="decimal"/>
+      <w:isLgl/>
+      <w:lvlText w:val="%1.%2.%3.%4.%5.%6."/>
+      <w:lvlJc w:val="left"/>
+      <w:pPr>
+        <w:ind w:left="3960" w:hanging="1800"/>
+      </w:pPr>
+      <w:rPr>
+        <w:rFonts w:hint="default"/>
+      </w:rPr>
+    </w:lvl>
+    <w:lvl w:ilvl="6">
+      <w:start w:val="1"/>
+      <w:numFmt w:val="decimal"/>
+      <w:isLgl/>
+      <w:lvlText w:val="%1.%2.%3.%4.%5.%6.%7."/>
+      <w:lvlJc w:val="left"/>
+      <w:pPr>
+        <w:ind w:left="4680" w:hanging="2160"/>
+      </w:pPr>
+      <w:rPr>
+        <w:rFonts w:hint="default"/>
+      </w:rPr>
+    </w:lvl>
+    <w:lvl w:ilvl="7">
+      <w:start w:val="1"/>
+      <w:numFmt w:val="decimal"/>
+      <w:isLgl/>
+      <w:lvlText w:val="%1.%2.%3.%4.%5.%6.%7.%8."/>
+      <w:lvlJc w:val="left"/>
+      <w:pPr>
+        <w:ind w:left="5400" w:hanging="2520"/>
+      </w:pPr>
+      <w:rPr>
+        <w:rFonts w:hint="default"/>
+      </w:rPr>
+    </w:lvl>
+    <w:lvl w:ilvl="8">
+      <w:start w:val="1"/>
+      <w:numFmt w:val="decimal"/>
+      <w:isLgl/>
+      <w:lvlText w:val="%1.%2.%3.%4.%5.%6.%7.%8.%9."/>
+      <w:lvlJc w:val="left"/>
+      <w:pPr>
+        <w:ind w:left="5760" w:hanging="2520"/>
+      </w:pPr>
+      <w:rPr>
+        <w:rFonts w:hint="default"/>
+      </w:rPr>
+    </w:lvl>
+  </w:abstractNum>
   <w:num w:numId="1">
+    <w:abstractNumId w:val="1"/>
+  </w:num>
+  <w:num w:numId="2">
     <w:abstractNumId w:val="0"/>
   </w:num>
 </w:numbering>

</xml_diff>

<commit_message>
Added the latex conversion of the same paper, included the formula for the examples we solved
</commit_message>
<xml_diff>
--- a/The papaer.docx
+++ b/The papaer.docx
@@ -72,22 +72,70 @@
           <w:sz w:val="28"/>
           <w:szCs w:val="28"/>
         </w:rPr>
-        <w:t>Ordinary differential equations (ODEs) serve as fundamental instruments in the mathematical modeling and analytical study of numerous scientific and engineering systems. They naturally emerge in diverse applications, including but not limited to fluid dynamics, chemical reaction kinetics, population dynamics, and structural analysis. The inherent complexity of ODEs presents significant challenges in their solution, as numerous cases do not yield closed-form solutions, necessitating the utilization of numerical or approximation techniques. Established numerical methodologies, including the Runge-Kutta technique, finite difference approach, and shooting method, have historically been employed to tackle these challenges. However, their drawbacks—such as considerable computational demands and the inability to produce closed-form solutions—have motivated the investigation of alternative strategies for ODE resolution.</w:t>
-      </w:r>
-    </w:p>
-    <w:p>
-      <w:pPr>
-        <w:rPr>
-          <w:sz w:val="28"/>
-          <w:szCs w:val="28"/>
-        </w:rPr>
-      </w:pPr>
-      <w:r>
-        <w:rPr>
-          <w:sz w:val="28"/>
-          <w:szCs w:val="28"/>
-        </w:rPr>
-        <w:t>The introduction of artificial neural networks (ANNs) has facilitated novel methodologies for the numerical resolution of ordinary differential equations (ODEs) by recontextualizing the problem as an optimization framework. Preliminary investigations have demonstrated the efficacy of multilayer perceptrons (MLPs) in approximating solutions to both initial value problems (IVPs) and boundary value problems (BVPs). These neural network-based approaches present significant advantages over traditional numerical methods. Specifically, ANNs can produce analytic solutions that eliminate the necessity for interpolation across discretized computational intervals, thus providing enhanced adaptability in addressing both IVPs and BVPs. However, early iterations of ANN models encountered impediments, including a pronounced vulnerability to convergence at local minima and suboptimal rates of convergence.</w:t>
+        <w:t xml:space="preserve">Ordinary differential equations (ODEs) serve as fundamental instruments in the mathematical modeling and analytical study of numerous scientific and engineering systems. They naturally emerge in diverse applications, including but not limited to fluid dynamics, chemical reaction kinetics, population dynamics, and structural analysis. The inherent complexity of ODEs presents significant challenges in their solution, as numerous cases do not yield closed-form solutions, necessitating the utilization of numerical or approximation techniques. Established numerical methodologies, including the </w:t>
+      </w:r>
+      <w:proofErr w:type="spellStart"/>
+      <w:r>
+        <w:rPr>
+          <w:sz w:val="28"/>
+          <w:szCs w:val="28"/>
+        </w:rPr>
+        <w:t>Runge-Kutta</w:t>
+      </w:r>
+      <w:proofErr w:type="spellEnd"/>
+      <w:r>
+        <w:rPr>
+          <w:sz w:val="28"/>
+          <w:szCs w:val="28"/>
+        </w:rPr>
+        <w:t xml:space="preserve"> technique, finite difference approach, and shooting method, have historically been employed to tackle these challenges. However, their drawbacks—such as considerable computational demands and the inability to produce closed-form solutions—have motivated the investigation of alternative strategies for ODE resolution.</w:t>
+      </w:r>
+    </w:p>
+    <w:p>
+      <w:pPr>
+        <w:rPr>
+          <w:sz w:val="28"/>
+          <w:szCs w:val="28"/>
+        </w:rPr>
+      </w:pPr>
+      <w:r>
+        <w:rPr>
+          <w:sz w:val="28"/>
+          <w:szCs w:val="28"/>
+        </w:rPr>
+        <w:t xml:space="preserve">The introduction of artificial neural networks (ANNs) has facilitated novel methodologies for the numerical resolution of ordinary differential equations (ODEs) by </w:t>
+      </w:r>
+      <w:proofErr w:type="spellStart"/>
+      <w:r>
+        <w:rPr>
+          <w:sz w:val="28"/>
+          <w:szCs w:val="28"/>
+        </w:rPr>
+        <w:t>recontextualizing</w:t>
+      </w:r>
+      <w:proofErr w:type="spellEnd"/>
+      <w:r>
+        <w:rPr>
+          <w:sz w:val="28"/>
+          <w:szCs w:val="28"/>
+        </w:rPr>
+        <w:t xml:space="preserve"> the problem as an optimization framework. Preliminary investigations have demonstrated the efficacy of multilayer </w:t>
+      </w:r>
+      <w:proofErr w:type="spellStart"/>
+      <w:r>
+        <w:rPr>
+          <w:sz w:val="28"/>
+          <w:szCs w:val="28"/>
+        </w:rPr>
+        <w:t>perceptrons</w:t>
+      </w:r>
+      <w:proofErr w:type="spellEnd"/>
+      <w:r>
+        <w:rPr>
+          <w:sz w:val="28"/>
+          <w:szCs w:val="28"/>
+        </w:rPr>
+        <w:t xml:space="preserve"> (MLPs) in approximating solutions to both initial value problems (IVPs) and boundary value problems (BVPs). These neural network-based approaches present significant advantages over traditional numerical methods. Specifically, ANNs can produce analytic solutions that eliminate the necessity for interpolation across discretized computational intervals, thus providing enhanced adaptability in addressing both IVPs and BVPs. However, early iterations of ANN models encountered impediments, including a pronounced vulnerability to convergence at local minima and suboptimal rates of convergence.</w:t>
       </w:r>
     </w:p>
     <w:p>
@@ -208,7 +256,23 @@
           <w:sz w:val="28"/>
           <w:szCs w:val="28"/>
         </w:rPr>
-        <w:t>The implications of this research transcend the direct utilization of KAN in the context of ordinary differential equations (ODEs). By establishing its efficacy as a versatile function approximator, this investigation enriches the field of computational mathematics and neural network-based modeling. The findings derived from this study are anticipated to guide the advancement of next-generation computational methodologies adept at solving intricate scient</w:t>
+        <w:t xml:space="preserve">The implications of this research transcend the direct utilization of KAN in the context of ordinary differential equations (ODEs). By establishing its efficacy as a versatile function </w:t>
+      </w:r>
+      <w:proofErr w:type="spellStart"/>
+      <w:r>
+        <w:rPr>
+          <w:sz w:val="28"/>
+          <w:szCs w:val="28"/>
+        </w:rPr>
+        <w:t>approximator</w:t>
+      </w:r>
+      <w:proofErr w:type="spellEnd"/>
+      <w:r>
+        <w:rPr>
+          <w:sz w:val="28"/>
+          <w:szCs w:val="28"/>
+        </w:rPr>
+        <w:t>, this investigation enriches the field of computational mathematics and neural network-based modeling. The findings derived from this study are anticipated to guide the advancement of next-generation computational methodologies adept at solving intricate scient</w:t>
       </w:r>
       <w:r>
         <w:rPr>
@@ -356,7 +420,23 @@
           <w:sz w:val="28"/>
           <w:szCs w:val="28"/>
         </w:rPr>
-        <w:t>by structuring layers such that univariate basis functions are hierarchically composed, resulting in outputs that effectively approximate multivariate functions. In contrast to conventional multilayer perceptrons (MLPs), which depend on universal approximation via dense layers and nonlinear activation functions, KANs leverage the structural organization offered by KAT to attain efficient and precise function representations.</w:t>
+        <w:t xml:space="preserve">by structuring layers such that univariate basis functions are hierarchically composed, resulting in outputs that effectively approximate multivariate functions. In contrast to conventional multilayer </w:t>
+      </w:r>
+      <w:proofErr w:type="spellStart"/>
+      <w:r>
+        <w:rPr>
+          <w:sz w:val="28"/>
+          <w:szCs w:val="28"/>
+        </w:rPr>
+        <w:t>perceptrons</w:t>
+      </w:r>
+      <w:proofErr w:type="spellEnd"/>
+      <w:r>
+        <w:rPr>
+          <w:sz w:val="28"/>
+          <w:szCs w:val="28"/>
+        </w:rPr>
+        <w:t xml:space="preserve"> (MLPs), which depend on universal approximation via dense layers and nonlinear activation functions, KANs leverage the structural organization offered by KAT to attain efficient and precise function representations.</w:t>
       </w:r>
       <w:r>
         <w:t xml:space="preserve"> </w:t>
@@ -502,7 +582,23 @@
           <w:sz w:val="28"/>
           <w:szCs w:val="28"/>
         </w:rPr>
-        <w:t>, where the solution landscape may present abrupt gradients or localized features. By integrating domain-specific insights into the selection of basis functions, such as Gaussian radial basis functions (RBFs) or B-splines, KANs demonstrate enhanced efficacy in approximating solutions to complex differential equations relative to altern</w:t>
+        <w:t xml:space="preserve">, where the solution landscape may present abrupt gradients or localized features. By integrating domain-specific insights into the selection of </w:t>
+      </w:r>
+      <w:proofErr w:type="spellStart"/>
+      <w:r>
+        <w:rPr>
+          <w:sz w:val="28"/>
+          <w:szCs w:val="28"/>
+        </w:rPr>
+        <w:t>basis</w:t>
+      </w:r>
+      <w:proofErr w:type="spellEnd"/>
+      <w:r>
+        <w:rPr>
+          <w:sz w:val="28"/>
+          <w:szCs w:val="28"/>
+        </w:rPr>
+        <w:t xml:space="preserve"> functions, such as Gaussian radial basis functions (RBFs) or B-splines, KANs demonstrate enhanced efficacy in approximating solutions to complex differential equations relative to altern</w:t>
       </w:r>
       <w:r>
         <w:rPr>
@@ -619,8 +715,6 @@
         </w:rPr>
         <w:t xml:space="preserve"> </w:t>
       </w:r>
-      <w:bookmarkStart w:id="0" w:name="_GoBack"/>
-      <w:bookmarkEnd w:id="0"/>
       <w:r>
         <w:rPr>
           <w:b/>
@@ -685,6 +779,36 @@
     </w:p>
     <w:p>
       <w:pPr>
+        <w:ind w:left="360"/>
+      </w:pPr>
+      <w:r>
+        <w:t>A first-order initial value problem could be formulated in the following manner:</w:t>
+      </w:r>
+    </w:p>
+    <w:p>
+      <w:pPr>
+        <w:ind w:left="360"/>
+      </w:pPr>
+      <w:r>
+        <w:rPr>
+          <w:highlight w:val="yellow"/>
+        </w:rPr>
+        <w:t>Place the relevant latex formula here</w:t>
+      </w:r>
+    </w:p>
+    <w:p>
+      <w:pPr>
+        <w:ind w:left="360"/>
+        <w:rPr>
+          <w:b/>
+          <w:bCs/>
+          <w:sz w:val="28"/>
+          <w:szCs w:val="28"/>
+        </w:rPr>
+      </w:pPr>
+    </w:p>
+    <w:p>
+      <w:pPr>
         <w:pStyle w:val="ListParagraph"/>
         <w:numPr>
           <w:ilvl w:val="2"/>
@@ -718,6 +842,12 @@
           <w:szCs w:val="28"/>
         </w:rPr>
       </w:pPr>
+      <w:r>
+        <w:rPr>
+          <w:highlight w:val="yellow"/>
+        </w:rPr>
+        <w:t>Place the relevant latex formula here</w:t>
+      </w:r>
     </w:p>
     <w:p>
       <w:pPr>
@@ -762,6 +892,12 @@
           <w:szCs w:val="28"/>
         </w:rPr>
       </w:pPr>
+      <w:r>
+        <w:rPr>
+          <w:highlight w:val="yellow"/>
+        </w:rPr>
+        <w:t>Place the relevant latex formula here</w:t>
+      </w:r>
     </w:p>
     <w:p>
       <w:pPr>
@@ -810,6 +946,12 @@
           <w:szCs w:val="28"/>
         </w:rPr>
       </w:pPr>
+      <w:r>
+        <w:rPr>
+          <w:highlight w:val="yellow"/>
+        </w:rPr>
+        <w:t>Place the relevant latex formula here</w:t>
+      </w:r>
     </w:p>
     <w:p>
       <w:pPr>
@@ -828,8 +970,25 @@
         <w:pStyle w:val="ListParagraph"/>
         <w:ind w:left="2160"/>
         <w:rPr>
-          <w:sz w:val="28"/>
-          <w:szCs w:val="28"/>
+          <w:b/>
+          <w:bCs/>
+          <w:sz w:val="28"/>
+          <w:szCs w:val="28"/>
+        </w:rPr>
+      </w:pPr>
+    </w:p>
+    <w:p>
+      <w:pPr>
+        <w:pStyle w:val="ListParagraph"/>
+        <w:ind w:left="2160"/>
+        <w:rPr>
+          <w:b/>
+          <w:bCs/>
+          <w:i/>
+          <w:iCs/>
+          <w:sz w:val="28"/>
+          <w:szCs w:val="28"/>
+          <w:u w:val="single"/>
         </w:rPr>
       </w:pPr>
       <w:r>
@@ -902,7 +1061,40 @@
           <w:szCs w:val="28"/>
           <w:highlight w:val="yellow"/>
         </w:rPr>
-        <w:t xml:space="preserve"> and 3</w:t>
+        <w:t xml:space="preserve"> </w:t>
+      </w:r>
+      <w:r>
+        <w:rPr>
+          <w:sz w:val="28"/>
+          <w:szCs w:val="28"/>
+          <w:highlight w:val="yellow"/>
+        </w:rPr>
+        <w:t>3</w:t>
+      </w:r>
+      <w:r>
+        <w:rPr>
+          <w:b/>
+          <w:bCs/>
+          <w:i/>
+          <w:iCs/>
+          <w:sz w:val="28"/>
+          <w:szCs w:val="28"/>
+          <w:u w:val="single"/>
+        </w:rPr>
+        <w:t xml:space="preserve">, </w:t>
+      </w:r>
+      <w:r>
+        <w:rPr>
+          <w:b/>
+          <w:bCs/>
+          <w:i/>
+          <w:iCs/>
+          <w:sz w:val="28"/>
+          <w:szCs w:val="28"/>
+          <w:highlight w:val="yellow"/>
+          <w:u w:val="single"/>
+        </w:rPr>
+        <w:t>and any new reference we may add</w:t>
       </w:r>
     </w:p>
     <w:p>
@@ -920,6 +1112,7 @@
           <w:szCs w:val="28"/>
           <w:highlight w:val="yellow"/>
         </w:rPr>
+        <w:lastRenderedPageBreak/>
         <w:t>After each examples</w:t>
       </w:r>
       <w:r>
@@ -957,84 +1150,15 @@
     </w:p>
     <w:p>
       <w:pPr>
-        <w:pStyle w:val="ListParagraph"/>
-        <w:ind w:left="2160"/>
-        <w:rPr>
-          <w:b/>
-          <w:bCs/>
-          <w:sz w:val="28"/>
-          <w:szCs w:val="28"/>
-        </w:rPr>
-      </w:pPr>
-    </w:p>
-    <w:p>
-      <w:pPr>
-        <w:pStyle w:val="ListParagraph"/>
-        <w:ind w:left="2160"/>
-        <w:rPr>
-          <w:b/>
-          <w:bCs/>
-          <w:sz w:val="28"/>
-          <w:szCs w:val="28"/>
-        </w:rPr>
-      </w:pPr>
-    </w:p>
-    <w:p>
-      <w:pPr>
-        <w:pStyle w:val="ListParagraph"/>
-        <w:ind w:left="2160"/>
-        <w:rPr>
-          <w:b/>
-          <w:bCs/>
-          <w:sz w:val="28"/>
-          <w:szCs w:val="28"/>
-        </w:rPr>
-      </w:pPr>
-    </w:p>
-    <w:p>
-      <w:pPr>
-        <w:pStyle w:val="ListParagraph"/>
-        <w:numPr>
-          <w:ilvl w:val="0"/>
-          <w:numId w:val="1"/>
-        </w:numPr>
-        <w:jc w:val="center"/>
-        <w:rPr>
-          <w:b/>
-          <w:bCs/>
-          <w:sz w:val="36"/>
-          <w:szCs w:val="36"/>
-        </w:rPr>
-      </w:pPr>
-      <w:r>
-        <w:rPr>
-          <w:b/>
-          <w:bCs/>
-          <w:sz w:val="36"/>
-          <w:szCs w:val="36"/>
-        </w:rPr>
-        <w:lastRenderedPageBreak/>
-        <w:t xml:space="preserve">Results </w:t>
-      </w:r>
-      <w:r>
-        <w:rPr>
-          <w:b/>
-          <w:bCs/>
-          <w:sz w:val="36"/>
-          <w:szCs w:val="36"/>
-        </w:rPr>
-        <w:t>(evaluation)</w:t>
-      </w:r>
-    </w:p>
-    <w:p>
-      <w:pPr>
-        <w:rPr>
-          <w:b/>
-          <w:bCs/>
-          <w:sz w:val="28"/>
-          <w:szCs w:val="28"/>
-        </w:rPr>
-      </w:pPr>
+        <w:rPr>
+          <w:b/>
+          <w:bCs/>
+          <w:sz w:val="28"/>
+          <w:szCs w:val="28"/>
+        </w:rPr>
+      </w:pPr>
+      <w:bookmarkStart w:id="0" w:name="_GoBack"/>
+      <w:bookmarkEnd w:id="0"/>
     </w:p>
     <w:p>
       <w:pPr>

</xml_diff>

<commit_message>
Reorganized the references (Finalized)
This ensures smoother citations
</commit_message>
<xml_diff>
--- a/The papaer.docx
+++ b/The papaer.docx
@@ -34,8 +34,6 @@
           <w:szCs w:val="36"/>
         </w:rPr>
       </w:pPr>
-      <w:bookmarkStart w:id="0" w:name="_GoBack"/>
-      <w:bookmarkEnd w:id="0"/>
       <w:r>
         <w:rPr>
           <w:b/>
@@ -96,7 +94,37 @@
           <w:sz w:val="28"/>
           <w:szCs w:val="28"/>
         </w:rPr>
-        <w:t xml:space="preserve">Ordinary differential equations (ODEs) serve as fundamental instruments in the mathematical modeling and analytical study of numerous scientific and engineering systems. They naturally emerge in diverse applications, including but not limited to fluid dynamics, chemical reaction kinetics, population dynamics, and structural analysis. The inherent complexity of ODEs presents significant challenges in their solution, as numerous cases do not yield closed-form solutions, necessitating the utilization of numerical or approximation techniques. Established numerical methodologies, including the </w:t>
+        <w:t xml:space="preserve">Ordinary differential equations (ODEs) serve as fundamental instruments in the mathematical modeling and analytical study of numerous scientific and engineering systems. They naturally emerge in diverse applications, including but not limited to fluid dynamics, chemical reaction kinetics, population dynamics, and structural </w:t>
+      </w:r>
+      <w:proofErr w:type="gramStart"/>
+      <w:r>
+        <w:rPr>
+          <w:sz w:val="28"/>
+          <w:szCs w:val="28"/>
+        </w:rPr>
+        <w:t>analysis.</w:t>
+      </w:r>
+      <w:r>
+        <w:rPr>
+          <w:sz w:val="28"/>
+          <w:szCs w:val="28"/>
+        </w:rPr>
+        <w:t>[</w:t>
+      </w:r>
+      <w:proofErr w:type="gramEnd"/>
+      <w:r>
+        <w:rPr>
+          <w:sz w:val="28"/>
+          <w:szCs w:val="28"/>
+        </w:rPr>
+        <w:t>1-6]</w:t>
+      </w:r>
+      <w:r>
+        <w:rPr>
+          <w:sz w:val="28"/>
+          <w:szCs w:val="28"/>
+        </w:rPr>
+        <w:t xml:space="preserve"> The inherent complexity of ODEs presents significant challenges in their solution, as numerous cases do not yield closed-form solutions, necessitating the utilization of numerical or approximation techniques. Established numerical methodologies, including the </w:t>
       </w:r>
       <w:proofErr w:type="spellStart"/>
       <w:r>
@@ -1651,60 +1679,51 @@
           <w:szCs w:val="32"/>
         </w:rPr>
       </w:pPr>
-      <w:r>
-        <w:rPr>
-          <w:rFonts w:ascii="Arial" w:hAnsi="Arial" w:cs="Arial"/>
-          <w:color w:val="222222"/>
-          <w:sz w:val="20"/>
-          <w:szCs w:val="20"/>
-          <w:shd w:val="clear" w:color="auto" w:fill="FFFFFF"/>
-        </w:rPr>
-        <w:t xml:space="preserve">Liu, F., </w:t>
-      </w:r>
-      <w:proofErr w:type="spellStart"/>
-      <w:r>
-        <w:rPr>
-          <w:rFonts w:ascii="Arial" w:hAnsi="Arial" w:cs="Arial"/>
-          <w:color w:val="222222"/>
-          <w:sz w:val="20"/>
-          <w:szCs w:val="20"/>
-          <w:shd w:val="clear" w:color="auto" w:fill="FFFFFF"/>
-        </w:rPr>
-        <w:t>Viano</w:t>
-      </w:r>
-      <w:proofErr w:type="spellEnd"/>
-      <w:r>
-        <w:rPr>
-          <w:rFonts w:ascii="Arial" w:hAnsi="Arial" w:cs="Arial"/>
-          <w:color w:val="222222"/>
-          <w:sz w:val="20"/>
-          <w:szCs w:val="20"/>
-          <w:shd w:val="clear" w:color="auto" w:fill="FFFFFF"/>
-        </w:rPr>
-        <w:t xml:space="preserve">, L., &amp; </w:t>
-      </w:r>
-      <w:proofErr w:type="spellStart"/>
-      <w:r>
-        <w:rPr>
-          <w:rFonts w:ascii="Arial" w:hAnsi="Arial" w:cs="Arial"/>
-          <w:color w:val="222222"/>
-          <w:sz w:val="20"/>
-          <w:szCs w:val="20"/>
-          <w:shd w:val="clear" w:color="auto" w:fill="FFFFFF"/>
-        </w:rPr>
-        <w:t>Cevher</w:t>
-      </w:r>
-      <w:proofErr w:type="spellEnd"/>
-      <w:r>
-        <w:rPr>
-          <w:rFonts w:ascii="Arial" w:hAnsi="Arial" w:cs="Arial"/>
-          <w:color w:val="222222"/>
-          <w:sz w:val="20"/>
-          <w:szCs w:val="20"/>
-          <w:shd w:val="clear" w:color="auto" w:fill="FFFFFF"/>
-        </w:rPr>
-        <w:t>, V. (2022). Understanding deep neural function approximation in reinforcement learning via $\epsilon $-greedy exploration. </w:t>
-      </w:r>
+      <w:proofErr w:type="spellStart"/>
+      <w:r>
+        <w:rPr>
+          <w:rFonts w:ascii="Arial" w:hAnsi="Arial" w:cs="Arial"/>
+          <w:color w:val="222222"/>
+          <w:sz w:val="20"/>
+          <w:szCs w:val="20"/>
+          <w:shd w:val="clear" w:color="auto" w:fill="FFFFFF"/>
+        </w:rPr>
+        <w:t>Dwivedi</w:t>
+      </w:r>
+      <w:proofErr w:type="spellEnd"/>
+      <w:r>
+        <w:rPr>
+          <w:rFonts w:ascii="Arial" w:hAnsi="Arial" w:cs="Arial"/>
+          <w:color w:val="222222"/>
+          <w:sz w:val="20"/>
+          <w:szCs w:val="20"/>
+          <w:shd w:val="clear" w:color="auto" w:fill="FFFFFF"/>
+        </w:rPr>
+        <w:t>, V., &amp; Srinivasan, B. (2020). Physics informed extreme learning machine (</w:t>
+      </w:r>
+      <w:proofErr w:type="spellStart"/>
+      <w:r>
+        <w:rPr>
+          <w:rFonts w:ascii="Arial" w:hAnsi="Arial" w:cs="Arial"/>
+          <w:color w:val="222222"/>
+          <w:sz w:val="20"/>
+          <w:szCs w:val="20"/>
+          <w:shd w:val="clear" w:color="auto" w:fill="FFFFFF"/>
+        </w:rPr>
+        <w:t>pielm</w:t>
+      </w:r>
+      <w:proofErr w:type="spellEnd"/>
+      <w:r>
+        <w:rPr>
+          <w:rFonts w:ascii="Arial" w:hAnsi="Arial" w:cs="Arial"/>
+          <w:color w:val="222222"/>
+          <w:sz w:val="20"/>
+          <w:szCs w:val="20"/>
+          <w:shd w:val="clear" w:color="auto" w:fill="FFFFFF"/>
+        </w:rPr>
+        <w:t>)–a rapid method for the numerical solution of partial differential equations. </w:t>
+      </w:r>
+      <w:proofErr w:type="spellStart"/>
       <w:r>
         <w:rPr>
           <w:rFonts w:ascii="Arial" w:hAnsi="Arial" w:cs="Arial"/>
@@ -1715,8 +1734,9 @@
           <w:szCs w:val="20"/>
           <w:shd w:val="clear" w:color="auto" w:fill="FFFFFF"/>
         </w:rPr>
-        <w:t>Advances in Neural Information Processing Systems</w:t>
-      </w:r>
+        <w:t>Neurocomputing</w:t>
+      </w:r>
+      <w:proofErr w:type="spellEnd"/>
       <w:r>
         <w:rPr>
           <w:rFonts w:ascii="Arial" w:hAnsi="Arial" w:cs="Arial"/>
@@ -1737,17 +1757,17 @@
           <w:szCs w:val="20"/>
           <w:shd w:val="clear" w:color="auto" w:fill="FFFFFF"/>
         </w:rPr>
-        <w:t>35</w:t>
-      </w:r>
-      <w:r>
-        <w:rPr>
-          <w:rFonts w:ascii="Arial" w:hAnsi="Arial" w:cs="Arial"/>
-          <w:color w:val="222222"/>
-          <w:sz w:val="20"/>
-          <w:szCs w:val="20"/>
-          <w:shd w:val="clear" w:color="auto" w:fill="FFFFFF"/>
-        </w:rPr>
-        <w:t>, 5093-5108.</w:t>
+        <w:t>391</w:t>
+      </w:r>
+      <w:r>
+        <w:rPr>
+          <w:rFonts w:ascii="Arial" w:hAnsi="Arial" w:cs="Arial"/>
+          <w:color w:val="222222"/>
+          <w:sz w:val="20"/>
+          <w:szCs w:val="20"/>
+          <w:shd w:val="clear" w:color="auto" w:fill="FFFFFF"/>
+        </w:rPr>
+        <w:t>, 96-118.</w:t>
       </w:r>
     </w:p>
     <w:p>
@@ -1763,49 +1783,15 @@
           <w:szCs w:val="32"/>
         </w:rPr>
       </w:pPr>
-      <w:proofErr w:type="spellStart"/>
-      <w:r>
-        <w:rPr>
-          <w:rFonts w:ascii="Arial" w:hAnsi="Arial" w:cs="Arial"/>
-          <w:color w:val="222222"/>
-          <w:sz w:val="20"/>
-          <w:szCs w:val="20"/>
-          <w:shd w:val="clear" w:color="auto" w:fill="FFFFFF"/>
-        </w:rPr>
-        <w:t>Selitskiy</w:t>
-      </w:r>
-      <w:proofErr w:type="spellEnd"/>
-      <w:r>
-        <w:rPr>
-          <w:rFonts w:ascii="Arial" w:hAnsi="Arial" w:cs="Arial"/>
-          <w:color w:val="222222"/>
-          <w:sz w:val="20"/>
-          <w:szCs w:val="20"/>
-          <w:shd w:val="clear" w:color="auto" w:fill="FFFFFF"/>
-        </w:rPr>
-        <w:t xml:space="preserve">, S. (2022). Kolmogorov's Gate Non-linearity as a Step </w:t>
-      </w:r>
-      <w:proofErr w:type="gramStart"/>
-      <w:r>
-        <w:rPr>
-          <w:rFonts w:ascii="Arial" w:hAnsi="Arial" w:cs="Arial"/>
-          <w:color w:val="222222"/>
-          <w:sz w:val="20"/>
-          <w:szCs w:val="20"/>
-          <w:shd w:val="clear" w:color="auto" w:fill="FFFFFF"/>
-        </w:rPr>
-        <w:t>toward</w:t>
-      </w:r>
-      <w:proofErr w:type="gramEnd"/>
-      <w:r>
-        <w:rPr>
-          <w:rFonts w:ascii="Arial" w:hAnsi="Arial" w:cs="Arial"/>
-          <w:color w:val="222222"/>
-          <w:sz w:val="20"/>
-          <w:szCs w:val="20"/>
-          <w:shd w:val="clear" w:color="auto" w:fill="FFFFFF"/>
-        </w:rPr>
-        <w:t xml:space="preserve"> Much Smaller Artificial Neural Networks. In </w:t>
+      <w:r>
+        <w:rPr>
+          <w:rFonts w:ascii="Arial" w:hAnsi="Arial" w:cs="Arial"/>
+          <w:color w:val="222222"/>
+          <w:sz w:val="20"/>
+          <w:szCs w:val="20"/>
+          <w:shd w:val="clear" w:color="auto" w:fill="FFFFFF"/>
+        </w:rPr>
+        <w:t>Li, S., &amp; Wang, X. (2021). Solving ordinary differential equations using an optimization technique based on training improved artificial neural networks. </w:t>
       </w:r>
       <w:r>
         <w:rPr>
@@ -1817,17 +1803,39 @@
           <w:szCs w:val="20"/>
           <w:shd w:val="clear" w:color="auto" w:fill="FFFFFF"/>
         </w:rPr>
-        <w:t>ICEIS (1)</w:t>
-      </w:r>
-      <w:r>
-        <w:rPr>
-          <w:rFonts w:ascii="Arial" w:hAnsi="Arial" w:cs="Arial"/>
-          <w:color w:val="222222"/>
-          <w:sz w:val="20"/>
-          <w:szCs w:val="20"/>
-          <w:shd w:val="clear" w:color="auto" w:fill="FFFFFF"/>
-        </w:rPr>
-        <w:t> (pp. 492-499).</w:t>
+        <w:t>Soft Computing</w:t>
+      </w:r>
+      <w:r>
+        <w:rPr>
+          <w:rFonts w:ascii="Arial" w:hAnsi="Arial" w:cs="Arial"/>
+          <w:color w:val="222222"/>
+          <w:sz w:val="20"/>
+          <w:szCs w:val="20"/>
+          <w:shd w:val="clear" w:color="auto" w:fill="FFFFFF"/>
+        </w:rPr>
+        <w:t>, </w:t>
+      </w:r>
+      <w:r>
+        <w:rPr>
+          <w:rFonts w:ascii="Arial" w:hAnsi="Arial" w:cs="Arial"/>
+          <w:i/>
+          <w:iCs/>
+          <w:color w:val="222222"/>
+          <w:sz w:val="20"/>
+          <w:szCs w:val="20"/>
+          <w:shd w:val="clear" w:color="auto" w:fill="FFFFFF"/>
+        </w:rPr>
+        <w:t>25</w:t>
+      </w:r>
+      <w:r>
+        <w:rPr>
+          <w:rFonts w:ascii="Arial" w:hAnsi="Arial" w:cs="Arial"/>
+          <w:color w:val="222222"/>
+          <w:sz w:val="20"/>
+          <w:szCs w:val="20"/>
+          <w:shd w:val="clear" w:color="auto" w:fill="FFFFFF"/>
+        </w:rPr>
+        <w:t>(5), 3713-3723.</w:t>
       </w:r>
     </w:p>
     <w:p>
@@ -1851,31 +1859,8 @@
           <w:szCs w:val="20"/>
           <w:shd w:val="clear" w:color="auto" w:fill="FFFFFF"/>
         </w:rPr>
-        <w:t xml:space="preserve">van Deventer, H., van </w:t>
-      </w:r>
-      <w:proofErr w:type="spellStart"/>
-      <w:r>
-        <w:rPr>
-          <w:rFonts w:ascii="Arial" w:hAnsi="Arial" w:cs="Arial"/>
-          <w:color w:val="222222"/>
-          <w:sz w:val="20"/>
-          <w:szCs w:val="20"/>
-          <w:shd w:val="clear" w:color="auto" w:fill="FFFFFF"/>
-        </w:rPr>
-        <w:t>Rensburg</w:t>
-      </w:r>
-      <w:proofErr w:type="spellEnd"/>
-      <w:r>
-        <w:rPr>
-          <w:rFonts w:ascii="Arial" w:hAnsi="Arial" w:cs="Arial"/>
-          <w:color w:val="222222"/>
-          <w:sz w:val="20"/>
-          <w:szCs w:val="20"/>
-          <w:shd w:val="clear" w:color="auto" w:fill="FFFFFF"/>
-        </w:rPr>
-        <w:t>, P. J., &amp; Bosman, A. (2022). KASAM: Spline Additive Models for Function Approximation. </w:t>
-      </w:r>
-      <w:proofErr w:type="spellStart"/>
+        <w:t>Koenig, B. C., Kim, S., &amp; Deng, S. (2024). KAN-ODEs: Kolmogorov–Arnold network ordinary differential equations for learning dynamical systems and hidden physics. </w:t>
+      </w:r>
       <w:r>
         <w:rPr>
           <w:rFonts w:ascii="Arial" w:hAnsi="Arial" w:cs="Arial"/>
@@ -1886,9 +1871,18 @@
           <w:szCs w:val="20"/>
           <w:shd w:val="clear" w:color="auto" w:fill="FFFFFF"/>
         </w:rPr>
-        <w:t>arXiv</w:t>
-      </w:r>
-      <w:proofErr w:type="spellEnd"/>
+        <w:t>Computer Methods in Applied Mechanics and Engineering</w:t>
+      </w:r>
+      <w:r>
+        <w:rPr>
+          <w:rFonts w:ascii="Arial" w:hAnsi="Arial" w:cs="Arial"/>
+          <w:color w:val="222222"/>
+          <w:sz w:val="20"/>
+          <w:szCs w:val="20"/>
+          <w:shd w:val="clear" w:color="auto" w:fill="FFFFFF"/>
+        </w:rPr>
+        <w:t>, </w:t>
+      </w:r>
       <w:r>
         <w:rPr>
           <w:rFonts w:ascii="Arial" w:hAnsi="Arial" w:cs="Arial"/>
@@ -1899,18 +1893,38 @@
           <w:szCs w:val="20"/>
           <w:shd w:val="clear" w:color="auto" w:fill="FFFFFF"/>
         </w:rPr>
-        <w:t xml:space="preserve"> preprint arXiv:2205.06376</w:t>
-      </w:r>
-      <w:r>
-        <w:rPr>
-          <w:rFonts w:ascii="Arial" w:hAnsi="Arial" w:cs="Arial"/>
-          <w:color w:val="222222"/>
-          <w:sz w:val="20"/>
-          <w:szCs w:val="20"/>
-          <w:shd w:val="clear" w:color="auto" w:fill="FFFFFF"/>
-        </w:rPr>
-        <w:t>.</w:t>
-      </w:r>
+        <w:t>432</w:t>
+      </w:r>
+      <w:r>
+        <w:rPr>
+          <w:rFonts w:ascii="Arial" w:hAnsi="Arial" w:cs="Arial"/>
+          <w:color w:val="222222"/>
+          <w:sz w:val="20"/>
+          <w:szCs w:val="20"/>
+          <w:shd w:val="clear" w:color="auto" w:fill="FFFFFF"/>
+        </w:rPr>
+        <w:t>, 117397.</w:t>
+      </w:r>
+    </w:p>
+    <w:p>
+      <w:pPr>
+        <w:pStyle w:val="ListParagraph"/>
+        <w:rPr>
+          <w:rFonts w:asciiTheme="majorHAnsi" w:hAnsiTheme="majorHAnsi" w:cstheme="majorHAnsi"/>
+          <w:sz w:val="32"/>
+          <w:szCs w:val="32"/>
+        </w:rPr>
+      </w:pPr>
+    </w:p>
+    <w:p>
+      <w:pPr>
+        <w:pStyle w:val="ListParagraph"/>
+        <w:rPr>
+          <w:rFonts w:asciiTheme="majorHAnsi" w:hAnsiTheme="majorHAnsi" w:cstheme="majorHAnsi"/>
+          <w:sz w:val="32"/>
+          <w:szCs w:val="32"/>
+        </w:rPr>
+      </w:pPr>
     </w:p>
     <w:p>
       <w:pPr>
@@ -1934,7 +1948,6 @@
           <w:szCs w:val="20"/>
           <w:shd w:val="clear" w:color="auto" w:fill="FFFFFF"/>
         </w:rPr>
-        <w:lastRenderedPageBreak/>
         <w:t>Kich</w:t>
       </w:r>
       <w:proofErr w:type="spellEnd"/>
@@ -2380,51 +2393,60 @@
           <w:szCs w:val="32"/>
         </w:rPr>
       </w:pPr>
-      <w:proofErr w:type="spellStart"/>
-      <w:r>
-        <w:rPr>
-          <w:rFonts w:ascii="Arial" w:hAnsi="Arial" w:cs="Arial"/>
-          <w:color w:val="222222"/>
-          <w:sz w:val="20"/>
-          <w:szCs w:val="20"/>
-          <w:shd w:val="clear" w:color="auto" w:fill="FFFFFF"/>
-        </w:rPr>
-        <w:t>Dwivedi</w:t>
-      </w:r>
-      <w:proofErr w:type="spellEnd"/>
-      <w:r>
-        <w:rPr>
-          <w:rFonts w:ascii="Arial" w:hAnsi="Arial" w:cs="Arial"/>
-          <w:color w:val="222222"/>
-          <w:sz w:val="20"/>
-          <w:szCs w:val="20"/>
-          <w:shd w:val="clear" w:color="auto" w:fill="FFFFFF"/>
-        </w:rPr>
-        <w:t>, V., &amp; Srinivasan, B. (2020). Physics informed extreme learning machine (</w:t>
-      </w:r>
-      <w:proofErr w:type="spellStart"/>
-      <w:r>
-        <w:rPr>
-          <w:rFonts w:ascii="Arial" w:hAnsi="Arial" w:cs="Arial"/>
-          <w:color w:val="222222"/>
-          <w:sz w:val="20"/>
-          <w:szCs w:val="20"/>
-          <w:shd w:val="clear" w:color="auto" w:fill="FFFFFF"/>
-        </w:rPr>
-        <w:t>pielm</w:t>
-      </w:r>
-      <w:proofErr w:type="spellEnd"/>
-      <w:r>
-        <w:rPr>
-          <w:rFonts w:ascii="Arial" w:hAnsi="Arial" w:cs="Arial"/>
-          <w:color w:val="222222"/>
-          <w:sz w:val="20"/>
-          <w:szCs w:val="20"/>
-          <w:shd w:val="clear" w:color="auto" w:fill="FFFFFF"/>
-        </w:rPr>
-        <w:t>)–a rapid method for the numerical solution of partial differential equations. </w:t>
-      </w:r>
-      <w:proofErr w:type="spellStart"/>
+      <w:r>
+        <w:rPr>
+          <w:rFonts w:ascii="Arial" w:hAnsi="Arial" w:cs="Arial"/>
+          <w:color w:val="222222"/>
+          <w:sz w:val="20"/>
+          <w:szCs w:val="20"/>
+          <w:shd w:val="clear" w:color="auto" w:fill="FFFFFF"/>
+        </w:rPr>
+        <w:t xml:space="preserve">Liu, F., </w:t>
+      </w:r>
+      <w:proofErr w:type="spellStart"/>
+      <w:r>
+        <w:rPr>
+          <w:rFonts w:ascii="Arial" w:hAnsi="Arial" w:cs="Arial"/>
+          <w:color w:val="222222"/>
+          <w:sz w:val="20"/>
+          <w:szCs w:val="20"/>
+          <w:shd w:val="clear" w:color="auto" w:fill="FFFFFF"/>
+        </w:rPr>
+        <w:t>Viano</w:t>
+      </w:r>
+      <w:proofErr w:type="spellEnd"/>
+      <w:r>
+        <w:rPr>
+          <w:rFonts w:ascii="Arial" w:hAnsi="Arial" w:cs="Arial"/>
+          <w:color w:val="222222"/>
+          <w:sz w:val="20"/>
+          <w:szCs w:val="20"/>
+          <w:shd w:val="clear" w:color="auto" w:fill="FFFFFF"/>
+        </w:rPr>
+        <w:t xml:space="preserve">, L., &amp; </w:t>
+      </w:r>
+      <w:proofErr w:type="spellStart"/>
+      <w:r>
+        <w:rPr>
+          <w:rFonts w:ascii="Arial" w:hAnsi="Arial" w:cs="Arial"/>
+          <w:color w:val="222222"/>
+          <w:sz w:val="20"/>
+          <w:szCs w:val="20"/>
+          <w:shd w:val="clear" w:color="auto" w:fill="FFFFFF"/>
+        </w:rPr>
+        <w:t>Cevher</w:t>
+      </w:r>
+      <w:proofErr w:type="spellEnd"/>
+      <w:r>
+        <w:rPr>
+          <w:rFonts w:ascii="Arial" w:hAnsi="Arial" w:cs="Arial"/>
+          <w:color w:val="222222"/>
+          <w:sz w:val="20"/>
+          <w:szCs w:val="20"/>
+          <w:shd w:val="clear" w:color="auto" w:fill="FFFFFF"/>
+        </w:rPr>
+        <w:t>, V. (2022). Understanding deep neural function approximation in reinforcement learning via $\epsilon $-greedy exploration. </w:t>
+      </w:r>
       <w:r>
         <w:rPr>
           <w:rFonts w:ascii="Arial" w:hAnsi="Arial" w:cs="Arial"/>
@@ -2435,9 +2457,8 @@
           <w:szCs w:val="20"/>
           <w:shd w:val="clear" w:color="auto" w:fill="FFFFFF"/>
         </w:rPr>
-        <w:t>Neurocomputing</w:t>
-      </w:r>
-      <w:proofErr w:type="spellEnd"/>
+        <w:t>Advances in Neural Information Processing Systems</w:t>
+      </w:r>
       <w:r>
         <w:rPr>
           <w:rFonts w:ascii="Arial" w:hAnsi="Arial" w:cs="Arial"/>
@@ -2458,17 +2479,17 @@
           <w:szCs w:val="20"/>
           <w:shd w:val="clear" w:color="auto" w:fill="FFFFFF"/>
         </w:rPr>
-        <w:t>391</w:t>
-      </w:r>
-      <w:r>
-        <w:rPr>
-          <w:rFonts w:ascii="Arial" w:hAnsi="Arial" w:cs="Arial"/>
-          <w:color w:val="222222"/>
-          <w:sz w:val="20"/>
-          <w:szCs w:val="20"/>
-          <w:shd w:val="clear" w:color="auto" w:fill="FFFFFF"/>
-        </w:rPr>
-        <w:t>, 96-118.</w:t>
+        <w:t>35</w:t>
+      </w:r>
+      <w:r>
+        <w:rPr>
+          <w:rFonts w:ascii="Arial" w:hAnsi="Arial" w:cs="Arial"/>
+          <w:color w:val="222222"/>
+          <w:sz w:val="20"/>
+          <w:szCs w:val="20"/>
+          <w:shd w:val="clear" w:color="auto" w:fill="FFFFFF"/>
+        </w:rPr>
+        <w:t>, 5093-5108.</w:t>
       </w:r>
     </w:p>
     <w:p>
@@ -3094,15 +3115,49 @@
           <w:szCs w:val="32"/>
         </w:rPr>
       </w:pPr>
-      <w:r>
-        <w:rPr>
-          <w:rFonts w:ascii="Arial" w:hAnsi="Arial" w:cs="Arial"/>
-          <w:color w:val="222222"/>
-          <w:sz w:val="20"/>
-          <w:szCs w:val="20"/>
-          <w:shd w:val="clear" w:color="auto" w:fill="FFFFFF"/>
-        </w:rPr>
-        <w:t>Li, S., &amp; Wang, X. (2021). Solving ordinary differential equations using an optimization technique based on training improved artificial neural networks. </w:t>
+      <w:proofErr w:type="spellStart"/>
+      <w:r>
+        <w:rPr>
+          <w:rFonts w:ascii="Arial" w:hAnsi="Arial" w:cs="Arial"/>
+          <w:color w:val="222222"/>
+          <w:sz w:val="20"/>
+          <w:szCs w:val="20"/>
+          <w:shd w:val="clear" w:color="auto" w:fill="FFFFFF"/>
+        </w:rPr>
+        <w:t>Selitskiy</w:t>
+      </w:r>
+      <w:proofErr w:type="spellEnd"/>
+      <w:r>
+        <w:rPr>
+          <w:rFonts w:ascii="Arial" w:hAnsi="Arial" w:cs="Arial"/>
+          <w:color w:val="222222"/>
+          <w:sz w:val="20"/>
+          <w:szCs w:val="20"/>
+          <w:shd w:val="clear" w:color="auto" w:fill="FFFFFF"/>
+        </w:rPr>
+        <w:t xml:space="preserve">, S. (2022). Kolmogorov's Gate Non-linearity as a Step </w:t>
+      </w:r>
+      <w:proofErr w:type="gramStart"/>
+      <w:r>
+        <w:rPr>
+          <w:rFonts w:ascii="Arial" w:hAnsi="Arial" w:cs="Arial"/>
+          <w:color w:val="222222"/>
+          <w:sz w:val="20"/>
+          <w:szCs w:val="20"/>
+          <w:shd w:val="clear" w:color="auto" w:fill="FFFFFF"/>
+        </w:rPr>
+        <w:t>toward</w:t>
+      </w:r>
+      <w:proofErr w:type="gramEnd"/>
+      <w:r>
+        <w:rPr>
+          <w:rFonts w:ascii="Arial" w:hAnsi="Arial" w:cs="Arial"/>
+          <w:color w:val="222222"/>
+          <w:sz w:val="20"/>
+          <w:szCs w:val="20"/>
+          <w:shd w:val="clear" w:color="auto" w:fill="FFFFFF"/>
+        </w:rPr>
+        <w:t xml:space="preserve"> Much Smaller Artificial Neural Networks. In </w:t>
       </w:r>
       <w:r>
         <w:rPr>
@@ -3114,39 +3169,17 @@
           <w:szCs w:val="20"/>
           <w:shd w:val="clear" w:color="auto" w:fill="FFFFFF"/>
         </w:rPr>
-        <w:t>Soft Computing</w:t>
-      </w:r>
-      <w:r>
-        <w:rPr>
-          <w:rFonts w:ascii="Arial" w:hAnsi="Arial" w:cs="Arial"/>
-          <w:color w:val="222222"/>
-          <w:sz w:val="20"/>
-          <w:szCs w:val="20"/>
-          <w:shd w:val="clear" w:color="auto" w:fill="FFFFFF"/>
-        </w:rPr>
-        <w:t>, </w:t>
-      </w:r>
-      <w:r>
-        <w:rPr>
-          <w:rFonts w:ascii="Arial" w:hAnsi="Arial" w:cs="Arial"/>
-          <w:i/>
-          <w:iCs/>
-          <w:color w:val="222222"/>
-          <w:sz w:val="20"/>
-          <w:szCs w:val="20"/>
-          <w:shd w:val="clear" w:color="auto" w:fill="FFFFFF"/>
-        </w:rPr>
-        <w:t>25</w:t>
-      </w:r>
-      <w:r>
-        <w:rPr>
-          <w:rFonts w:ascii="Arial" w:hAnsi="Arial" w:cs="Arial"/>
-          <w:color w:val="222222"/>
-          <w:sz w:val="20"/>
-          <w:szCs w:val="20"/>
-          <w:shd w:val="clear" w:color="auto" w:fill="FFFFFF"/>
-        </w:rPr>
-        <w:t>(5), 3713-3723.</w:t>
+        <w:t>ICEIS (1)</w:t>
+      </w:r>
+      <w:r>
+        <w:rPr>
+          <w:rFonts w:ascii="Arial" w:hAnsi="Arial" w:cs="Arial"/>
+          <w:color w:val="222222"/>
+          <w:sz w:val="20"/>
+          <w:szCs w:val="20"/>
+          <w:shd w:val="clear" w:color="auto" w:fill="FFFFFF"/>
+        </w:rPr>
+        <w:t> (pp. 492-499).</w:t>
       </w:r>
     </w:p>
     <w:p>
@@ -3170,30 +3203,31 @@
           <w:szCs w:val="20"/>
           <w:shd w:val="clear" w:color="auto" w:fill="FFFFFF"/>
         </w:rPr>
-        <w:t xml:space="preserve">Ahmad, M., &amp; </w:t>
-      </w:r>
-      <w:proofErr w:type="spellStart"/>
-      <w:r>
-        <w:rPr>
-          <w:rFonts w:ascii="Arial" w:hAnsi="Arial" w:cs="Arial"/>
-          <w:color w:val="222222"/>
-          <w:sz w:val="20"/>
-          <w:szCs w:val="20"/>
-          <w:shd w:val="clear" w:color="auto" w:fill="FFFFFF"/>
-        </w:rPr>
-        <w:t>Ullah</w:t>
-      </w:r>
-      <w:proofErr w:type="spellEnd"/>
-      <w:r>
-        <w:rPr>
-          <w:rFonts w:ascii="Arial" w:hAnsi="Arial" w:cs="Arial"/>
-          <w:color w:val="222222"/>
-          <w:sz w:val="20"/>
-          <w:szCs w:val="20"/>
-          <w:shd w:val="clear" w:color="auto" w:fill="FFFFFF"/>
-        </w:rPr>
-        <w:t>, B. (2020). Local radial basis function collocation method for stokes equations with interface conditions. </w:t>
-      </w:r>
+        <w:t xml:space="preserve">van Deventer, H., van </w:t>
+      </w:r>
+      <w:proofErr w:type="spellStart"/>
+      <w:r>
+        <w:rPr>
+          <w:rFonts w:ascii="Arial" w:hAnsi="Arial" w:cs="Arial"/>
+          <w:color w:val="222222"/>
+          <w:sz w:val="20"/>
+          <w:szCs w:val="20"/>
+          <w:shd w:val="clear" w:color="auto" w:fill="FFFFFF"/>
+        </w:rPr>
+        <w:t>Rensburg</w:t>
+      </w:r>
+      <w:proofErr w:type="spellEnd"/>
+      <w:r>
+        <w:rPr>
+          <w:rFonts w:ascii="Arial" w:hAnsi="Arial" w:cs="Arial"/>
+          <w:color w:val="222222"/>
+          <w:sz w:val="20"/>
+          <w:szCs w:val="20"/>
+          <w:shd w:val="clear" w:color="auto" w:fill="FFFFFF"/>
+        </w:rPr>
+        <w:t>, P. J., &amp; Bosman, A. (2022). KASAM: Spline Additive Models for Function Approximation. </w:t>
+      </w:r>
+      <w:proofErr w:type="spellStart"/>
       <w:r>
         <w:rPr>
           <w:rFonts w:ascii="Arial" w:hAnsi="Arial" w:cs="Arial"/>
@@ -3204,18 +3238,9 @@
           <w:szCs w:val="20"/>
           <w:shd w:val="clear" w:color="auto" w:fill="FFFFFF"/>
         </w:rPr>
-        <w:t>Engineering Analysis with Boundary Elements</w:t>
-      </w:r>
-      <w:r>
-        <w:rPr>
-          <w:rFonts w:ascii="Arial" w:hAnsi="Arial" w:cs="Arial"/>
-          <w:color w:val="222222"/>
-          <w:sz w:val="20"/>
-          <w:szCs w:val="20"/>
-          <w:shd w:val="clear" w:color="auto" w:fill="FFFFFF"/>
-        </w:rPr>
-        <w:t>, </w:t>
-      </w:r>
+        <w:t>arXiv</w:t>
+      </w:r>
+      <w:proofErr w:type="spellEnd"/>
       <w:r>
         <w:rPr>
           <w:rFonts w:ascii="Arial" w:hAnsi="Arial" w:cs="Arial"/>
@@ -3226,18 +3251,30 @@
           <w:szCs w:val="20"/>
           <w:shd w:val="clear" w:color="auto" w:fill="FFFFFF"/>
         </w:rPr>
-        <w:t>119</w:t>
-      </w:r>
-      <w:r>
-        <w:rPr>
-          <w:rFonts w:ascii="Arial" w:hAnsi="Arial" w:cs="Arial"/>
-          <w:color w:val="222222"/>
-          <w:sz w:val="20"/>
-          <w:szCs w:val="20"/>
-          <w:shd w:val="clear" w:color="auto" w:fill="FFFFFF"/>
-        </w:rPr>
-        <w:t>, 246-256.</w:t>
-      </w:r>
+        <w:t xml:space="preserve"> preprint arXiv:2205.06376</w:t>
+      </w:r>
+      <w:r>
+        <w:rPr>
+          <w:rFonts w:ascii="Arial" w:hAnsi="Arial" w:cs="Arial"/>
+          <w:color w:val="222222"/>
+          <w:sz w:val="20"/>
+          <w:szCs w:val="20"/>
+          <w:shd w:val="clear" w:color="auto" w:fill="FFFFFF"/>
+        </w:rPr>
+        <w:t>.</w:t>
+      </w:r>
+      <w:bookmarkStart w:id="0" w:name="_GoBack"/>
+      <w:bookmarkEnd w:id="0"/>
+    </w:p>
+    <w:p>
+      <w:pPr>
+        <w:pStyle w:val="ListParagraph"/>
+        <w:rPr>
+          <w:rFonts w:asciiTheme="majorHAnsi" w:hAnsiTheme="majorHAnsi" w:cstheme="majorHAnsi"/>
+          <w:sz w:val="32"/>
+          <w:szCs w:val="32"/>
+        </w:rPr>
+      </w:pPr>
     </w:p>
     <w:p>
       <w:pPr>
@@ -3260,8 +3297,53 @@
           <w:szCs w:val="20"/>
           <w:shd w:val="clear" w:color="auto" w:fill="FFFFFF"/>
         </w:rPr>
-        <w:t>Koenig, B. C., Kim, S., &amp; Deng, S. (2024). KAN-ODEs: Kolmogorov–Arnold network ordinary differential equations for learning dynamical systems and hidden physics. </w:t>
-      </w:r>
+        <w:t xml:space="preserve">Shukla, K., </w:t>
+      </w:r>
+      <w:proofErr w:type="spellStart"/>
+      <w:r>
+        <w:rPr>
+          <w:rFonts w:ascii="Arial" w:hAnsi="Arial" w:cs="Arial"/>
+          <w:color w:val="222222"/>
+          <w:sz w:val="20"/>
+          <w:szCs w:val="20"/>
+          <w:shd w:val="clear" w:color="auto" w:fill="FFFFFF"/>
+        </w:rPr>
+        <w:t>Toscano</w:t>
+      </w:r>
+      <w:proofErr w:type="spellEnd"/>
+      <w:r>
+        <w:rPr>
+          <w:rFonts w:ascii="Arial" w:hAnsi="Arial" w:cs="Arial"/>
+          <w:color w:val="222222"/>
+          <w:sz w:val="20"/>
+          <w:szCs w:val="20"/>
+          <w:shd w:val="clear" w:color="auto" w:fill="FFFFFF"/>
+        </w:rPr>
+        <w:t xml:space="preserve">, J. D., Wang, Z., Zou, Z., &amp; </w:t>
+      </w:r>
+      <w:proofErr w:type="spellStart"/>
+      <w:r>
+        <w:rPr>
+          <w:rFonts w:ascii="Arial" w:hAnsi="Arial" w:cs="Arial"/>
+          <w:color w:val="222222"/>
+          <w:sz w:val="20"/>
+          <w:szCs w:val="20"/>
+          <w:shd w:val="clear" w:color="auto" w:fill="FFFFFF"/>
+        </w:rPr>
+        <w:t>Karniadakis</w:t>
+      </w:r>
+      <w:proofErr w:type="spellEnd"/>
+      <w:r>
+        <w:rPr>
+          <w:rFonts w:ascii="Arial" w:hAnsi="Arial" w:cs="Arial"/>
+          <w:color w:val="222222"/>
+          <w:sz w:val="20"/>
+          <w:szCs w:val="20"/>
+          <w:shd w:val="clear" w:color="auto" w:fill="FFFFFF"/>
+        </w:rPr>
+        <w:t>, G. E. (2024). A comprehensive and FAIR comparison between MLP and KAN representations for differential equations and operator networks. </w:t>
+      </w:r>
+      <w:proofErr w:type="spellStart"/>
       <w:r>
         <w:rPr>
           <w:rFonts w:ascii="Arial" w:hAnsi="Arial" w:cs="Arial"/>
@@ -3272,18 +3354,9 @@
           <w:szCs w:val="20"/>
           <w:shd w:val="clear" w:color="auto" w:fill="FFFFFF"/>
         </w:rPr>
-        <w:t>Computer Methods in Applied Mechanics and Engineering</w:t>
-      </w:r>
-      <w:r>
-        <w:rPr>
-          <w:rFonts w:ascii="Arial" w:hAnsi="Arial" w:cs="Arial"/>
-          <w:color w:val="222222"/>
-          <w:sz w:val="20"/>
-          <w:szCs w:val="20"/>
-          <w:shd w:val="clear" w:color="auto" w:fill="FFFFFF"/>
-        </w:rPr>
-        <w:t>, </w:t>
-      </w:r>
+        <w:t>arXiv</w:t>
+      </w:r>
+      <w:proofErr w:type="spellEnd"/>
       <w:r>
         <w:rPr>
           <w:rFonts w:ascii="Arial" w:hAnsi="Arial" w:cs="Arial"/>
@@ -3294,18 +3367,28 @@
           <w:szCs w:val="20"/>
           <w:shd w:val="clear" w:color="auto" w:fill="FFFFFF"/>
         </w:rPr>
-        <w:t>432</w:t>
-      </w:r>
-      <w:r>
-        <w:rPr>
-          <w:rFonts w:ascii="Arial" w:hAnsi="Arial" w:cs="Arial"/>
-          <w:color w:val="222222"/>
-          <w:sz w:val="20"/>
-          <w:szCs w:val="20"/>
-          <w:shd w:val="clear" w:color="auto" w:fill="FFFFFF"/>
-        </w:rPr>
-        <w:t>, 117397.</w:t>
-      </w:r>
+        <w:t xml:space="preserve"> preprint arXiv:2406.02917</w:t>
+      </w:r>
+      <w:r>
+        <w:rPr>
+          <w:rFonts w:ascii="Arial" w:hAnsi="Arial" w:cs="Arial"/>
+          <w:color w:val="222222"/>
+          <w:sz w:val="20"/>
+          <w:szCs w:val="20"/>
+          <w:shd w:val="clear" w:color="auto" w:fill="FFFFFF"/>
+        </w:rPr>
+        <w:t>.</w:t>
+      </w:r>
+    </w:p>
+    <w:p>
+      <w:pPr>
+        <w:pStyle w:val="ListParagraph"/>
+        <w:rPr>
+          <w:rFonts w:asciiTheme="majorHAnsi" w:hAnsiTheme="majorHAnsi" w:cstheme="majorHAnsi"/>
+          <w:sz w:val="32"/>
+          <w:szCs w:val="32"/>
+        </w:rPr>
+      </w:pPr>
     </w:p>
     <w:p>
       <w:pPr>
@@ -3328,51 +3411,117 @@
           <w:szCs w:val="20"/>
           <w:shd w:val="clear" w:color="auto" w:fill="FFFFFF"/>
         </w:rPr>
-        <w:t xml:space="preserve">Shukla, K., </w:t>
-      </w:r>
-      <w:proofErr w:type="spellStart"/>
-      <w:r>
-        <w:rPr>
-          <w:rFonts w:ascii="Arial" w:hAnsi="Arial" w:cs="Arial"/>
-          <w:color w:val="222222"/>
-          <w:sz w:val="20"/>
-          <w:szCs w:val="20"/>
-          <w:shd w:val="clear" w:color="auto" w:fill="FFFFFF"/>
-        </w:rPr>
-        <w:t>Toscano</w:t>
-      </w:r>
-      <w:proofErr w:type="spellEnd"/>
-      <w:r>
-        <w:rPr>
-          <w:rFonts w:ascii="Arial" w:hAnsi="Arial" w:cs="Arial"/>
-          <w:color w:val="222222"/>
-          <w:sz w:val="20"/>
-          <w:szCs w:val="20"/>
-          <w:shd w:val="clear" w:color="auto" w:fill="FFFFFF"/>
-        </w:rPr>
-        <w:t xml:space="preserve">, J. D., Wang, Z., Zou, Z., &amp; </w:t>
-      </w:r>
-      <w:proofErr w:type="spellStart"/>
-      <w:r>
-        <w:rPr>
-          <w:rFonts w:ascii="Arial" w:hAnsi="Arial" w:cs="Arial"/>
-          <w:color w:val="222222"/>
-          <w:sz w:val="20"/>
-          <w:szCs w:val="20"/>
-          <w:shd w:val="clear" w:color="auto" w:fill="FFFFFF"/>
-        </w:rPr>
-        <w:t>Karniadakis</w:t>
-      </w:r>
-      <w:proofErr w:type="spellEnd"/>
-      <w:r>
-        <w:rPr>
-          <w:rFonts w:ascii="Arial" w:hAnsi="Arial" w:cs="Arial"/>
-          <w:color w:val="222222"/>
-          <w:sz w:val="20"/>
-          <w:szCs w:val="20"/>
-          <w:shd w:val="clear" w:color="auto" w:fill="FFFFFF"/>
-        </w:rPr>
-        <w:t>, G. E. (2024). A comprehensive and FAIR comparison between MLP and KAN representations for differential equations and operator networks. </w:t>
+        <w:t xml:space="preserve">Liu, Z., Wang, Y., Vaidya, S., </w:t>
+      </w:r>
+      <w:proofErr w:type="spellStart"/>
+      <w:r>
+        <w:rPr>
+          <w:rFonts w:ascii="Arial" w:hAnsi="Arial" w:cs="Arial"/>
+          <w:color w:val="222222"/>
+          <w:sz w:val="20"/>
+          <w:szCs w:val="20"/>
+          <w:shd w:val="clear" w:color="auto" w:fill="FFFFFF"/>
+        </w:rPr>
+        <w:t>Ruehle</w:t>
+      </w:r>
+      <w:proofErr w:type="spellEnd"/>
+      <w:r>
+        <w:rPr>
+          <w:rFonts w:ascii="Arial" w:hAnsi="Arial" w:cs="Arial"/>
+          <w:color w:val="222222"/>
+          <w:sz w:val="20"/>
+          <w:szCs w:val="20"/>
+          <w:shd w:val="clear" w:color="auto" w:fill="FFFFFF"/>
+        </w:rPr>
+        <w:t xml:space="preserve">, F., Halverson, J., </w:t>
+      </w:r>
+      <w:proofErr w:type="spellStart"/>
+      <w:r>
+        <w:rPr>
+          <w:rFonts w:ascii="Arial" w:hAnsi="Arial" w:cs="Arial"/>
+          <w:color w:val="222222"/>
+          <w:sz w:val="20"/>
+          <w:szCs w:val="20"/>
+          <w:shd w:val="clear" w:color="auto" w:fill="FFFFFF"/>
+        </w:rPr>
+        <w:t>Soljačić</w:t>
+      </w:r>
+      <w:proofErr w:type="spellEnd"/>
+      <w:r>
+        <w:rPr>
+          <w:rFonts w:ascii="Arial" w:hAnsi="Arial" w:cs="Arial"/>
+          <w:color w:val="222222"/>
+          <w:sz w:val="20"/>
+          <w:szCs w:val="20"/>
+          <w:shd w:val="clear" w:color="auto" w:fill="FFFFFF"/>
+        </w:rPr>
+        <w:t xml:space="preserve">, M., ... &amp; </w:t>
+      </w:r>
+      <w:proofErr w:type="spellStart"/>
+      <w:r>
+        <w:rPr>
+          <w:rFonts w:ascii="Arial" w:hAnsi="Arial" w:cs="Arial"/>
+          <w:color w:val="222222"/>
+          <w:sz w:val="20"/>
+          <w:szCs w:val="20"/>
+          <w:shd w:val="clear" w:color="auto" w:fill="FFFFFF"/>
+        </w:rPr>
+        <w:t>Tegmark</w:t>
+      </w:r>
+      <w:proofErr w:type="spellEnd"/>
+      <w:r>
+        <w:rPr>
+          <w:rFonts w:ascii="Arial" w:hAnsi="Arial" w:cs="Arial"/>
+          <w:color w:val="222222"/>
+          <w:sz w:val="20"/>
+          <w:szCs w:val="20"/>
+          <w:shd w:val="clear" w:color="auto" w:fill="FFFFFF"/>
+        </w:rPr>
+        <w:t xml:space="preserve">, M. (2024). </w:t>
+      </w:r>
+      <w:proofErr w:type="spellStart"/>
+      <w:r>
+        <w:rPr>
+          <w:rFonts w:ascii="Arial" w:hAnsi="Arial" w:cs="Arial"/>
+          <w:color w:val="222222"/>
+          <w:sz w:val="20"/>
+          <w:szCs w:val="20"/>
+          <w:shd w:val="clear" w:color="auto" w:fill="FFFFFF"/>
+        </w:rPr>
+        <w:t>Kan</w:t>
+      </w:r>
+      <w:proofErr w:type="spellEnd"/>
+      <w:r>
+        <w:rPr>
+          <w:rFonts w:ascii="Arial" w:hAnsi="Arial" w:cs="Arial"/>
+          <w:color w:val="222222"/>
+          <w:sz w:val="20"/>
+          <w:szCs w:val="20"/>
+          <w:shd w:val="clear" w:color="auto" w:fill="FFFFFF"/>
+        </w:rPr>
+        <w:t>: Kolmogorov-</w:t>
+      </w:r>
+      <w:proofErr w:type="spellStart"/>
+      <w:r>
+        <w:rPr>
+          <w:rFonts w:ascii="Arial" w:hAnsi="Arial" w:cs="Arial"/>
+          <w:color w:val="222222"/>
+          <w:sz w:val="20"/>
+          <w:szCs w:val="20"/>
+          <w:shd w:val="clear" w:color="auto" w:fill="FFFFFF"/>
+        </w:rPr>
+        <w:t>arnold</w:t>
+      </w:r>
+      <w:proofErr w:type="spellEnd"/>
+      <w:r>
+        <w:rPr>
+          <w:rFonts w:ascii="Arial" w:hAnsi="Arial" w:cs="Arial"/>
+          <w:color w:val="222222"/>
+          <w:sz w:val="20"/>
+          <w:szCs w:val="20"/>
+          <w:shd w:val="clear" w:color="auto" w:fill="FFFFFF"/>
+        </w:rPr>
+        <w:t xml:space="preserve"> networks. </w:t>
       </w:r>
       <w:proofErr w:type="spellStart"/>
       <w:r>
@@ -3398,7 +3547,7 @@
           <w:szCs w:val="20"/>
           <w:shd w:val="clear" w:color="auto" w:fill="FFFFFF"/>
         </w:rPr>
-        <w:t xml:space="preserve"> preprint arXiv:2406.02917</w:t>
+        <w:t xml:space="preserve"> preprint arXiv:2404.19756</w:t>
       </w:r>
       <w:r>
         <w:rPr>

</xml_diff>

<commit_message>
Some citations and text modifications
</commit_message>
<xml_diff>
--- a/The papaer.docx
+++ b/The papaer.docx
@@ -45,7 +45,22 @@
         <w:t>WRITE THIS WHEN THE WORK IS DONE</w:t>
       </w:r>
     </w:p>
-    <w:p/>
+    <w:p>
+      <w:pPr>
+        <w:rPr>
+          <w:sz w:val="28"/>
+          <w:szCs w:val="28"/>
+        </w:rPr>
+      </w:pPr>
+      <w:r>
+        <w:rPr>
+          <w:sz w:val="28"/>
+          <w:szCs w:val="28"/>
+          <w:highlight w:val="cyan"/>
+        </w:rPr>
+        <w:t>DO NOT MODIFY ANY TEXT WITH THIS COLOR</w:t>
+      </w:r>
+    </w:p>
     <w:p>
       <w:pPr>
         <w:pStyle w:val="ListParagraph"/>
@@ -94,7 +109,22 @@
           <w:sz w:val="28"/>
           <w:szCs w:val="28"/>
         </w:rPr>
-        <w:t xml:space="preserve">Ordinary differential equations (ODEs) serve as fundamental instruments in the mathematical modeling and analytical study of numerous scientific and engineering systems. They naturally emerge in diverse applications, including but not limited to fluid dynamics, chemical reaction kinetics, population dynamics, and structural </w:t>
+        <w:t xml:space="preserve">Ordinary differential equations </w:t>
+      </w:r>
+      <w:r>
+        <w:rPr>
+          <w:sz w:val="28"/>
+          <w:szCs w:val="28"/>
+          <w:highlight w:val="cyan"/>
+        </w:rPr>
+        <w:t>(ODEs)</w:t>
+      </w:r>
+      <w:r>
+        <w:rPr>
+          <w:sz w:val="28"/>
+          <w:szCs w:val="28"/>
+        </w:rPr>
+        <w:t xml:space="preserve"> serve as fundamental instruments in the mathematical modeling and analytical study of numerous scientific and engineering systems. They naturally emerge in diverse applications, including but not limited to fluid dynamics, chemical reaction kinetics, population dynamics, and structural </w:t>
       </w:r>
       <w:proofErr w:type="gramStart"/>
       <w:r>
@@ -108,6 +138,7 @@
         <w:rPr>
           <w:sz w:val="28"/>
           <w:szCs w:val="28"/>
+          <w:highlight w:val="green"/>
         </w:rPr>
         <w:t>[</w:t>
       </w:r>
@@ -116,6 +147,7 @@
         <w:rPr>
           <w:sz w:val="28"/>
           <w:szCs w:val="28"/>
+          <w:highlight w:val="green"/>
         </w:rPr>
         <w:t>1-6]</w:t>
       </w:r>
@@ -142,20 +174,64 @@
         </w:rPr>
         <w:t xml:space="preserve"> technique, finite difference approach, and shooting method, have historically been employed to tackle these challenges. However, their drawbacks—such as considerable computational demands and the inability to produce closed-form solutions—have motivated the investigation of alternative strategies for ODE resolution.</w:t>
       </w:r>
-    </w:p>
-    <w:p>
-      <w:pPr>
-        <w:rPr>
-          <w:sz w:val="28"/>
-          <w:szCs w:val="28"/>
-        </w:rPr>
-      </w:pPr>
-      <w:r>
-        <w:rPr>
-          <w:sz w:val="28"/>
-          <w:szCs w:val="28"/>
-        </w:rPr>
-        <w:t xml:space="preserve">The introduction of artificial neural networks (ANNs) has facilitated novel methodologies for the numerical resolution of ordinary differential equations (ODEs) by </w:t>
+      <w:r>
+        <w:rPr>
+          <w:sz w:val="28"/>
+          <w:szCs w:val="28"/>
+        </w:rPr>
+        <w:t xml:space="preserve"> </w:t>
+      </w:r>
+      <w:r>
+        <w:rPr>
+          <w:sz w:val="28"/>
+          <w:szCs w:val="28"/>
+          <w:highlight w:val="green"/>
+        </w:rPr>
+        <w:t>[1-3, 5, 6, 13]</w:t>
+      </w:r>
+    </w:p>
+    <w:p>
+      <w:pPr>
+        <w:rPr>
+          <w:sz w:val="28"/>
+          <w:szCs w:val="28"/>
+        </w:rPr>
+      </w:pPr>
+      <w:r>
+        <w:rPr>
+          <w:sz w:val="28"/>
+          <w:szCs w:val="28"/>
+        </w:rPr>
+        <w:t xml:space="preserve">The introduction of artificial neural networks </w:t>
+      </w:r>
+      <w:r>
+        <w:rPr>
+          <w:sz w:val="28"/>
+          <w:szCs w:val="28"/>
+          <w:highlight w:val="cyan"/>
+        </w:rPr>
+        <w:t>(ANNs)</w:t>
+      </w:r>
+      <w:r>
+        <w:rPr>
+          <w:sz w:val="28"/>
+          <w:szCs w:val="28"/>
+        </w:rPr>
+        <w:t xml:space="preserve"> has facilitated novel methodologies for the numerical resolution of </w:t>
+      </w:r>
+      <w:r>
+        <w:rPr>
+          <w:sz w:val="28"/>
+          <w:szCs w:val="28"/>
+        </w:rPr>
+        <w:t>ODEs</w:t>
+      </w:r>
+      <w:r>
+        <w:rPr>
+          <w:sz w:val="28"/>
+          <w:szCs w:val="28"/>
+        </w:rPr>
+        <w:t xml:space="preserve"> by </w:t>
       </w:r>
       <w:proofErr w:type="spellStart"/>
       <w:r>
@@ -187,30 +263,276 @@
           <w:sz w:val="28"/>
           <w:szCs w:val="28"/>
         </w:rPr>
-        <w:t xml:space="preserve"> (MLPs) in approximating solutions to both initial value problems (IVPs) and boundary value problems (BVPs). These neural network-based approaches present significant advantages over traditional numerical methods. Specifically, ANNs can produce analytic solutions that eliminate the necessity for interpolation across discretized computational intervals, thus providing enhanced adaptability in addressing both IVPs and BVPs. However, early iterations of ANN models encountered impediments, including a pronounced vulnerability to convergence at local minima and suboptimal rates of convergence.</w:t>
-      </w:r>
-    </w:p>
-    <w:p>
-      <w:pPr>
-        <w:rPr>
-          <w:sz w:val="28"/>
-          <w:szCs w:val="28"/>
-        </w:rPr>
-      </w:pPr>
-      <w:r>
-        <w:rPr>
-          <w:sz w:val="28"/>
-          <w:szCs w:val="28"/>
-        </w:rPr>
-        <w:t xml:space="preserve">In order to address the limitations of traditional artificial neural networks (ANNs), advanced architectures have been introduced, including Radial Basis Function </w:t>
-      </w:r>
+        <w:t xml:space="preserve"> </w:t>
+      </w:r>
+      <w:r>
+        <w:rPr>
+          <w:sz w:val="28"/>
+          <w:szCs w:val="28"/>
+          <w:highlight w:val="cyan"/>
+        </w:rPr>
+        <w:t>(MLPs)</w:t>
+      </w:r>
+      <w:r>
+        <w:rPr>
+          <w:sz w:val="28"/>
+          <w:szCs w:val="28"/>
+        </w:rPr>
+        <w:t xml:space="preserve"> in approximating solutions to both initial value problems </w:t>
+      </w:r>
+      <w:r>
+        <w:rPr>
+          <w:sz w:val="28"/>
+          <w:szCs w:val="28"/>
+          <w:highlight w:val="cyan"/>
+        </w:rPr>
+        <w:t>(IVPs)</w:t>
+      </w:r>
+      <w:r>
+        <w:rPr>
+          <w:sz w:val="28"/>
+          <w:szCs w:val="28"/>
+        </w:rPr>
+        <w:t xml:space="preserve"> and boundary value problems </w:t>
+      </w:r>
+      <w:r>
+        <w:rPr>
+          <w:sz w:val="28"/>
+          <w:szCs w:val="28"/>
+          <w:highlight w:val="cyan"/>
+        </w:rPr>
+        <w:t>(BVPs).</w:t>
+      </w:r>
+      <w:r>
+        <w:rPr>
+          <w:sz w:val="28"/>
+          <w:szCs w:val="28"/>
+        </w:rPr>
+        <w:t xml:space="preserve"> These neural network-based approaches present significant advantages over traditional numerical methods. Specifically, ANNs can produce analytic solutions that eliminate the necessity for interpolation across discretized computational intervals, thus providing enhanced adaptability in addressing both IVPs and BVPs.</w:t>
+      </w:r>
+      <w:r>
+        <w:rPr>
+          <w:sz w:val="28"/>
+          <w:szCs w:val="28"/>
+          <w:highlight w:val="green"/>
+        </w:rPr>
+        <w:t xml:space="preserve"> </w:t>
+      </w:r>
+      <w:r>
+        <w:rPr>
+          <w:sz w:val="28"/>
+          <w:szCs w:val="28"/>
+          <w:highlight w:val="green"/>
+        </w:rPr>
+        <w:t>[1, 3, 6- 8, 11, 14-18]</w:t>
+      </w:r>
+      <w:r>
+        <w:rPr>
+          <w:sz w:val="28"/>
+          <w:szCs w:val="28"/>
+        </w:rPr>
+        <w:t xml:space="preserve">  </w:t>
+      </w:r>
+      <w:r>
+        <w:rPr>
+          <w:sz w:val="28"/>
+          <w:szCs w:val="28"/>
+        </w:rPr>
+        <w:t xml:space="preserve"> However, early iterations of ANN models encountered impediments, including a pronounced vulnerability to convergence at local minima and suboptimal rates of </w:t>
+      </w:r>
+      <w:proofErr w:type="gramStart"/>
+      <w:r>
+        <w:rPr>
+          <w:sz w:val="28"/>
+          <w:szCs w:val="28"/>
+        </w:rPr>
+        <w:t>convergence.</w:t>
+      </w:r>
+      <w:r>
+        <w:rPr>
+          <w:sz w:val="28"/>
+          <w:szCs w:val="28"/>
+          <w:highlight w:val="green"/>
+        </w:rPr>
+        <w:t>[</w:t>
+      </w:r>
+      <w:proofErr w:type="gramEnd"/>
+      <w:r>
+        <w:rPr>
+          <w:sz w:val="28"/>
+          <w:szCs w:val="28"/>
+          <w:highlight w:val="green"/>
+        </w:rPr>
+        <w:t>1]</w:t>
+      </w:r>
+    </w:p>
+    <w:p>
+      <w:pPr>
+        <w:rPr>
+          <w:sz w:val="28"/>
+          <w:szCs w:val="28"/>
+        </w:rPr>
+      </w:pPr>
       <w:r>
         <w:rPr>
           <w:sz w:val="28"/>
           <w:szCs w:val="28"/>
         </w:rPr>
         <w:lastRenderedPageBreak/>
-        <w:t>Neural Networks (RBFNNs), Wavelet Neural Networks (WNNs), and Functional Link Neural Networks (FLNNs). These specialized architectures exhibit accelerated convergence rates and improved precision in the approximation of solutions for intricate differential equations. Notably, WNNs have attracted considerable interest due to their localized activation functions, which facilitate compact network designs and expedite the learning process while maintaining the universal approximation capability characteristic of neural networks. Furthermore, the implementation of sophisticated training methodologies, such as Extreme Learning Machines (ELM) and metaheuristic optimization techniques, including Particle Swarm Optimization (PSO), has substantially enhanced both the efficiency and accuracy of these neural network models.</w:t>
+        <w:t xml:space="preserve">In order to address the limitations of traditional </w:t>
+      </w:r>
+      <w:r>
+        <w:rPr>
+          <w:sz w:val="28"/>
+          <w:szCs w:val="28"/>
+        </w:rPr>
+        <w:t>ANNs</w:t>
+      </w:r>
+      <w:r>
+        <w:rPr>
+          <w:sz w:val="28"/>
+          <w:szCs w:val="28"/>
+        </w:rPr>
+        <w:t xml:space="preserve">, advanced architectures have been introduced, including Radial Basis Function Neural Networks </w:t>
+      </w:r>
+      <w:r>
+        <w:rPr>
+          <w:sz w:val="28"/>
+          <w:szCs w:val="28"/>
+          <w:highlight w:val="cyan"/>
+        </w:rPr>
+        <w:t>(RBFNNs</w:t>
+      </w:r>
+      <w:proofErr w:type="gramStart"/>
+      <w:r>
+        <w:rPr>
+          <w:sz w:val="28"/>
+          <w:szCs w:val="28"/>
+          <w:highlight w:val="cyan"/>
+        </w:rPr>
+        <w:t>)</w:t>
+      </w:r>
+      <w:r>
+        <w:rPr>
+          <w:sz w:val="28"/>
+          <w:szCs w:val="28"/>
+          <w:highlight w:val="green"/>
+        </w:rPr>
+        <w:t>[</w:t>
+      </w:r>
+      <w:proofErr w:type="gramEnd"/>
+      <w:r>
+        <w:rPr>
+          <w:sz w:val="28"/>
+          <w:szCs w:val="28"/>
+          <w:highlight w:val="green"/>
+        </w:rPr>
+        <w:t>2, 3, 13]</w:t>
+      </w:r>
+      <w:r>
+        <w:rPr>
+          <w:sz w:val="28"/>
+          <w:szCs w:val="28"/>
+        </w:rPr>
+        <w:t xml:space="preserve"> and </w:t>
+      </w:r>
+      <w:r>
+        <w:rPr>
+          <w:sz w:val="28"/>
+          <w:szCs w:val="28"/>
+        </w:rPr>
+        <w:t xml:space="preserve">Wavelet Neural Networks </w:t>
+      </w:r>
+      <w:r>
+        <w:rPr>
+          <w:sz w:val="28"/>
+          <w:szCs w:val="28"/>
+          <w:highlight w:val="cyan"/>
+        </w:rPr>
+        <w:t>(WNNs)</w:t>
+      </w:r>
+      <w:r>
+        <w:rPr>
+          <w:sz w:val="28"/>
+          <w:szCs w:val="28"/>
+          <w:highlight w:val="cyan"/>
+        </w:rPr>
+        <w:t>[</w:t>
+      </w:r>
+      <w:r>
+        <w:rPr>
+          <w:sz w:val="28"/>
+          <w:szCs w:val="28"/>
+        </w:rPr>
+        <w:t>1</w:t>
+      </w:r>
+      <w:r>
+        <w:rPr>
+          <w:sz w:val="28"/>
+          <w:szCs w:val="28"/>
+        </w:rPr>
+        <w:t xml:space="preserve">] </w:t>
+      </w:r>
+      <w:r>
+        <w:rPr>
+          <w:sz w:val="28"/>
+          <w:szCs w:val="28"/>
+        </w:rPr>
+        <w:t>These specialized architectures exhibit accelerated convergence rates and improved precision in the approximation of solutions for intricate differential equations. Notably, WNNs have attracted considerable interest due to their localized activation functions, which facilitate compact network designs and expedite the learning process while maintaining the universal approximation capability characteristic of neural networks</w:t>
+      </w:r>
+      <w:r>
+        <w:rPr>
+          <w:sz w:val="28"/>
+          <w:szCs w:val="28"/>
+          <w:highlight w:val="green"/>
+        </w:rPr>
+        <w:t>.</w:t>
+      </w:r>
+      <w:r>
+        <w:rPr>
+          <w:sz w:val="28"/>
+          <w:szCs w:val="28"/>
+          <w:highlight w:val="green"/>
+        </w:rPr>
+        <w:t>[1]</w:t>
+      </w:r>
+      <w:r>
+        <w:rPr>
+          <w:sz w:val="28"/>
+          <w:szCs w:val="28"/>
+        </w:rPr>
+        <w:t xml:space="preserve"> </w:t>
+      </w:r>
+      <w:r>
+        <w:rPr>
+          <w:sz w:val="28"/>
+          <w:szCs w:val="28"/>
+          <w:highlight w:val="yellow"/>
+        </w:rPr>
+        <w:t>CONTINUE HERE</w:t>
+      </w:r>
+      <w:r>
+        <w:rPr>
+          <w:sz w:val="28"/>
+          <w:szCs w:val="28"/>
+        </w:rPr>
+        <w:t xml:space="preserve"> </w:t>
+      </w:r>
+      <w:r>
+        <w:rPr>
+          <w:sz w:val="28"/>
+          <w:szCs w:val="28"/>
+        </w:rPr>
+        <w:t>Furthermore, the implementation of sophisticated training methodologies, such as Extreme Learning Machines (ELM) and metaheuristic optimization techniques, including Particle Swarm Optimization (PSO), has substantia</w:t>
+      </w:r>
+      <w:bookmarkStart w:id="0" w:name="_GoBack"/>
+      <w:bookmarkEnd w:id="0"/>
+      <w:r>
+        <w:rPr>
+          <w:sz w:val="28"/>
+          <w:szCs w:val="28"/>
+        </w:rPr>
+        <w:t>lly enhanced both the efficiency and accuracy of these neural network models.</w:t>
       </w:r>
     </w:p>
     <w:p>
@@ -3263,8 +3585,6 @@
         </w:rPr>
         <w:t>.</w:t>
       </w:r>
-      <w:bookmarkStart w:id="0" w:name="_GoBack"/>
-      <w:bookmarkEnd w:id="0"/>
     </w:p>
     <w:p>
       <w:pPr>

</xml_diff>

<commit_message>
More modifications and citations.
</commit_message>
<xml_diff>
--- a/The papaer.docx
+++ b/The papaer.docx
@@ -60,8 +60,6 @@
         </w:rPr>
         <w:t>DO NOT MODIFY ANY TEXT WITH THIS COLOR</w:t>
       </w:r>
-      <w:bookmarkStart w:id="0" w:name="_GoBack"/>
-      <w:bookmarkEnd w:id="0"/>
     </w:p>
     <w:p>
       <w:pPr>
@@ -542,15 +540,120 @@
           <w:sz w:val="28"/>
           <w:szCs w:val="28"/>
         </w:rPr>
+        <w:t xml:space="preserve"> Furthermore, the implementation of sophisticated training methodologies, such as Extreme Learning Machines </w:t>
+      </w:r>
+      <w:r>
+        <w:rPr>
+          <w:sz w:val="28"/>
+          <w:szCs w:val="28"/>
+          <w:highlight w:val="cyan"/>
+        </w:rPr>
+        <w:t>(ELM)</w:t>
+      </w:r>
+      <w:r>
+        <w:rPr>
+          <w:sz w:val="28"/>
+          <w:szCs w:val="28"/>
+        </w:rPr>
+        <w:t xml:space="preserve"> and metaheuristic optimization techniques, including Particle Swarm Optimization </w:t>
+      </w:r>
+      <w:r>
+        <w:rPr>
+          <w:sz w:val="28"/>
+          <w:szCs w:val="28"/>
+          <w:highlight w:val="cyan"/>
+        </w:rPr>
+        <w:t>(PSO)</w:t>
+      </w:r>
+      <w:r>
+        <w:rPr>
+          <w:sz w:val="28"/>
+          <w:szCs w:val="28"/>
+        </w:rPr>
+        <w:t>, has substantially enhanced both the efficiency and accuracy of these neural network models</w:t>
+      </w:r>
+      <w:r>
+        <w:rPr>
+          <w:sz w:val="28"/>
+          <w:szCs w:val="28"/>
+        </w:rPr>
         <w:t xml:space="preserve"> </w:t>
       </w:r>
       <w:r>
         <w:rPr>
           <w:sz w:val="28"/>
           <w:szCs w:val="28"/>
-          <w:highlight w:val="yellow"/>
-        </w:rPr>
-        <w:t>CONTINUE HERE</w:t>
+          <w:highlight w:val="green"/>
+        </w:rPr>
+        <w:t>[</w:t>
+      </w:r>
+      <w:r>
+        <w:rPr>
+          <w:sz w:val="28"/>
+          <w:szCs w:val="28"/>
+          <w:highlight w:val="green"/>
+        </w:rPr>
+        <w:t>1, 2, 4, 5, 15</w:t>
+      </w:r>
+      <w:r>
+        <w:rPr>
+          <w:sz w:val="28"/>
+          <w:szCs w:val="28"/>
+          <w:highlight w:val="green"/>
+        </w:rPr>
+        <w:t>]</w:t>
+      </w:r>
+      <w:r>
+        <w:rPr>
+          <w:sz w:val="28"/>
+          <w:szCs w:val="28"/>
+          <w:highlight w:val="green"/>
+        </w:rPr>
+        <w:t>.</w:t>
+      </w:r>
+    </w:p>
+    <w:p>
+      <w:pPr>
+        <w:rPr>
+          <w:sz w:val="28"/>
+          <w:szCs w:val="28"/>
+        </w:rPr>
+      </w:pPr>
+      <w:r>
+        <w:rPr>
+          <w:sz w:val="28"/>
+          <w:szCs w:val="28"/>
+        </w:rPr>
+        <w:t xml:space="preserve">Building upon this foundational principle, the Kolmogorov-Arnold Network </w:t>
+      </w:r>
+      <w:r>
+        <w:rPr>
+          <w:sz w:val="28"/>
+          <w:szCs w:val="28"/>
+          <w:highlight w:val="cyan"/>
+        </w:rPr>
+        <w:t>(KAN)</w:t>
+      </w:r>
+      <w:r>
+        <w:rPr>
+          <w:sz w:val="28"/>
+          <w:szCs w:val="28"/>
+        </w:rPr>
+        <w:t xml:space="preserve"> architecture presents a novel and robust framework specifically engineered for function approximation, demonstrating consid</w:t>
+      </w:r>
+      <w:r>
+        <w:rPr>
+          <w:sz w:val="28"/>
+          <w:szCs w:val="28"/>
+        </w:rPr>
+        <w:t>erable potential for addressing ODEs</w:t>
+      </w:r>
+      <w:r>
+        <w:rPr>
+          <w:sz w:val="28"/>
+          <w:szCs w:val="28"/>
+        </w:rPr>
+        <w:t>. The KAN model is fundamentally grounded in the Kolmogorov-Arnold representation theorem, which asserts that any continuous multivariate function can be expressed as a finite sum of univariate functions</w:t>
       </w:r>
       <w:r>
         <w:rPr>
@@ -563,82 +666,122 @@
         <w:rPr>
           <w:sz w:val="28"/>
           <w:szCs w:val="28"/>
-        </w:rPr>
-        <w:t xml:space="preserve">Furthermore, the implementation of sophisticated training methodologies, such as Extreme Learning Machines </w:t>
-      </w:r>
-      <w:r>
-        <w:rPr>
-          <w:sz w:val="28"/>
-          <w:szCs w:val="28"/>
-          <w:highlight w:val="cyan"/>
-        </w:rPr>
-        <w:t>(ELM)</w:t>
-      </w:r>
-      <w:r>
-        <w:rPr>
-          <w:sz w:val="28"/>
-          <w:szCs w:val="28"/>
-        </w:rPr>
-        <w:t xml:space="preserve"> and metaheuristic optimization techniques, including Particle Swarm Optimization </w:t>
-      </w:r>
-      <w:r>
-        <w:rPr>
-          <w:sz w:val="28"/>
-          <w:szCs w:val="28"/>
-          <w:highlight w:val="cyan"/>
-        </w:rPr>
-        <w:t>(PSO)</w:t>
-      </w:r>
-      <w:r>
-        <w:rPr>
-          <w:sz w:val="28"/>
-          <w:szCs w:val="28"/>
-        </w:rPr>
-        <w:t>, has substantially enhanced both the efficiency and accuracy of these neural network models.</w:t>
-      </w:r>
-    </w:p>
-    <w:p>
-      <w:pPr>
-        <w:rPr>
-          <w:sz w:val="28"/>
-          <w:szCs w:val="28"/>
-        </w:rPr>
-      </w:pPr>
-      <w:r>
-        <w:rPr>
-          <w:sz w:val="28"/>
-          <w:szCs w:val="28"/>
-        </w:rPr>
-        <w:t xml:space="preserve">Building upon this foundational principle, the Kolmogorov-Arnold Network </w:t>
-      </w:r>
-      <w:r>
-        <w:rPr>
-          <w:sz w:val="28"/>
-          <w:szCs w:val="28"/>
-          <w:highlight w:val="cyan"/>
-        </w:rPr>
-        <w:t>(KAN)</w:t>
-      </w:r>
-      <w:r>
-        <w:rPr>
-          <w:sz w:val="28"/>
-          <w:szCs w:val="28"/>
-        </w:rPr>
-        <w:t xml:space="preserve"> architecture presents a novel and robust framework specifically engineered for function approximation, demonstrating consid</w:t>
-      </w:r>
-      <w:r>
-        <w:rPr>
-          <w:sz w:val="28"/>
-          <w:szCs w:val="28"/>
-        </w:rPr>
-        <w:t>erable potential for addressing ODEs</w:t>
-      </w:r>
-      <w:r>
-        <w:rPr>
-          <w:sz w:val="28"/>
-          <w:szCs w:val="28"/>
-        </w:rPr>
-        <w:t>. The KAN model is fundamentally grounded in the Kolmogorov-Arnold representation theorem, which asserts that any continuous multivariate function can be expressed as a finite sum of univariate functions. This intrinsic universality renders KAN particularly adept at approximating intricate mathematical models, including those characterized by ODEs. By capitalizing on KAN’s systematic approach to function decomposition, researchers seek to transcend the limitations inherent in existing neural network architectures when tackling higher-order differential equations.</w:t>
+          <w:highlight w:val="green"/>
+        </w:rPr>
+        <w:t>[</w:t>
+      </w:r>
+      <w:r>
+        <w:rPr>
+          <w:sz w:val="28"/>
+          <w:szCs w:val="28"/>
+          <w:highlight w:val="green"/>
+        </w:rPr>
+        <w:t>6-</w:t>
+      </w:r>
+      <w:r>
+        <w:rPr>
+          <w:sz w:val="28"/>
+          <w:szCs w:val="28"/>
+          <w:highlight w:val="green"/>
+        </w:rPr>
+        <w:t>9, 14, 16</w:t>
+      </w:r>
+      <w:r>
+        <w:rPr>
+          <w:sz w:val="28"/>
+          <w:szCs w:val="28"/>
+          <w:highlight w:val="green"/>
+        </w:rPr>
+        <w:t>-</w:t>
+      </w:r>
+      <w:r>
+        <w:rPr>
+          <w:sz w:val="28"/>
+          <w:szCs w:val="28"/>
+          <w:highlight w:val="green"/>
+        </w:rPr>
+        <w:t>19]</w:t>
+      </w:r>
+      <w:r>
+        <w:rPr>
+          <w:sz w:val="28"/>
+          <w:szCs w:val="28"/>
+          <w:highlight w:val="green"/>
+        </w:rPr>
+        <w:t>.</w:t>
+      </w:r>
+      <w:r>
+        <w:rPr>
+          <w:sz w:val="28"/>
+          <w:szCs w:val="28"/>
+        </w:rPr>
+        <w:t xml:space="preserve"> This intrinsic universality renders KAN particularly adept at approximating intricate mathematical models, including those characterized by ODEs</w:t>
+      </w:r>
+      <w:r>
+        <w:rPr>
+          <w:sz w:val="28"/>
+          <w:szCs w:val="28"/>
+        </w:rPr>
+        <w:t xml:space="preserve"> </w:t>
+      </w:r>
+      <w:r>
+        <w:rPr>
+          <w:sz w:val="28"/>
+          <w:szCs w:val="28"/>
+          <w:highlight w:val="green"/>
+        </w:rPr>
+        <w:t>[6</w:t>
+      </w:r>
+      <w:r>
+        <w:rPr>
+          <w:sz w:val="28"/>
+          <w:szCs w:val="28"/>
+          <w:highlight w:val="green"/>
+        </w:rPr>
+        <w:t>- 8, 14, 17-19</w:t>
+      </w:r>
+      <w:r>
+        <w:rPr>
+          <w:sz w:val="28"/>
+          <w:szCs w:val="28"/>
+          <w:highlight w:val="green"/>
+        </w:rPr>
+        <w:t>]</w:t>
+      </w:r>
+      <w:r>
+        <w:rPr>
+          <w:sz w:val="28"/>
+          <w:szCs w:val="28"/>
+        </w:rPr>
+        <w:t xml:space="preserve">. By capitalizing on KAN’s systematic approach to function decomposition, </w:t>
+      </w:r>
+      <w:r>
+        <w:rPr>
+          <w:sz w:val="28"/>
+          <w:szCs w:val="28"/>
+        </w:rPr>
+        <w:t>this paper</w:t>
+      </w:r>
+      <w:r>
+        <w:rPr>
+          <w:sz w:val="28"/>
+          <w:szCs w:val="28"/>
+        </w:rPr>
+        <w:t xml:space="preserve"> seek</w:t>
+      </w:r>
+      <w:r>
+        <w:rPr>
+          <w:sz w:val="28"/>
+          <w:szCs w:val="28"/>
+        </w:rPr>
+        <w:t>s</w:t>
+      </w:r>
+      <w:r>
+        <w:rPr>
+          <w:sz w:val="28"/>
+          <w:szCs w:val="28"/>
+        </w:rPr>
+        <w:t xml:space="preserve"> to transcend the limitations inherent in existing neural network architectures when tackling higher-order differential equations.</w:t>
       </w:r>
     </w:p>
     <w:p>
@@ -681,7 +824,51 @@
           <w:sz w:val="28"/>
           <w:szCs w:val="28"/>
         </w:rPr>
-        <w:t>-based approaches, the KAN framework intrinsically facilitates dimensionality reduction of the problem space, thereby enhancing the efficiency of the approximation process. Additionally, its distinctive structure allows the network to attain elevated accuracy with a reduced number of parameters, thereby decreasing computational overhead while upholding precision.</w:t>
+        <w:t>-based approaches, the KAN framework intrinsically facilitates dimensionality reduction of the problem space, thereby enhancing the efficiency of the approximation process</w:t>
+      </w:r>
+      <w:r>
+        <w:rPr>
+          <w:sz w:val="28"/>
+          <w:szCs w:val="28"/>
+        </w:rPr>
+        <w:t xml:space="preserve"> </w:t>
+      </w:r>
+      <w:r>
+        <w:rPr>
+          <w:sz w:val="28"/>
+          <w:szCs w:val="28"/>
+          <w:highlight w:val="green"/>
+        </w:rPr>
+        <w:t>[18, 19]</w:t>
+      </w:r>
+      <w:r>
+        <w:rPr>
+          <w:sz w:val="28"/>
+          <w:szCs w:val="28"/>
+        </w:rPr>
+        <w:t>. Additionally, its distinctive structure allows the network to attain elevated accuracy with a reduced number of parameters, thereby decreasing computational overhead while upholding precision</w:t>
+      </w:r>
+      <w:r>
+        <w:rPr>
+          <w:sz w:val="28"/>
+          <w:szCs w:val="28"/>
+        </w:rPr>
+        <w:t xml:space="preserve"> </w:t>
+      </w:r>
+      <w:r>
+        <w:rPr>
+          <w:sz w:val="28"/>
+          <w:szCs w:val="28"/>
+          <w:highlight w:val="green"/>
+        </w:rPr>
+        <w:t>[6-8 ,14 ,16 ,18 ,19]</w:t>
+      </w:r>
+      <w:r>
+        <w:rPr>
+          <w:sz w:val="28"/>
+          <w:szCs w:val="28"/>
+        </w:rPr>
+        <w:t>.</w:t>
       </w:r>
     </w:p>
     <w:p>
@@ -711,7 +898,90 @@
           <w:sz w:val="28"/>
           <w:szCs w:val="28"/>
         </w:rPr>
-        <w:t>. Specifically, higher-order ODEs frequently present intricate boundary conditions and exhibit nonlinear dynamics that pose difficulties for conventional numerical techniques. The intrinsic adaptability of KAN, coupled with its competence in representing these complexities, positions it as a viable candidate for addressing such challenges. Furthermore, KAN’s modular architecture promotes the incorporation of sophisticated optimization algorithms, thereby augmenting its efficacy in the resolution of ODEs.</w:t>
+        <w:t>. Specifically, higher-order ODEs frequently present intricate boundary conditions and exhibit nonlinear dynamics that pose difficulties for conventional numerical techniques</w:t>
+      </w:r>
+      <w:r>
+        <w:rPr>
+          <w:sz w:val="28"/>
+          <w:szCs w:val="28"/>
+        </w:rPr>
+        <w:t xml:space="preserve"> </w:t>
+      </w:r>
+      <w:r>
+        <w:rPr>
+          <w:sz w:val="28"/>
+          <w:szCs w:val="28"/>
+          <w:highlight w:val="green"/>
+        </w:rPr>
+        <w:t xml:space="preserve">[6, </w:t>
+      </w:r>
+      <w:r>
+        <w:rPr>
+          <w:sz w:val="28"/>
+          <w:szCs w:val="28"/>
+          <w:highlight w:val="green"/>
+        </w:rPr>
+        <w:t>8, 9, 14, 18, 19</w:t>
+      </w:r>
+      <w:r>
+        <w:rPr>
+          <w:sz w:val="28"/>
+          <w:szCs w:val="28"/>
+          <w:highlight w:val="green"/>
+        </w:rPr>
+        <w:t>]</w:t>
+      </w:r>
+      <w:r>
+        <w:rPr>
+          <w:sz w:val="28"/>
+          <w:szCs w:val="28"/>
+        </w:rPr>
+        <w:t>. The intrinsic adaptability of KAN, coupled with its competence in representing these complexities, positions it as a viable candidate for addressing such challenges. Furthermore, KAN’s modular architecture promotes the incorporation of sophisticated optimization algorithms</w:t>
+      </w:r>
+      <w:r>
+        <w:rPr>
+          <w:sz w:val="28"/>
+          <w:szCs w:val="28"/>
+        </w:rPr>
+        <w:t xml:space="preserve"> </w:t>
+      </w:r>
+      <w:r>
+        <w:rPr>
+          <w:sz w:val="28"/>
+          <w:szCs w:val="28"/>
+          <w:highlight w:val="green"/>
+        </w:rPr>
+        <w:t>[19]</w:t>
+      </w:r>
+      <w:r>
+        <w:rPr>
+          <w:sz w:val="28"/>
+          <w:szCs w:val="28"/>
+        </w:rPr>
+        <w:t>, thereby augmenting its efficacy in the resolution of ODEs.</w:t>
+      </w:r>
+      <w:r>
+        <w:rPr>
+          <w:sz w:val="28"/>
+          <w:szCs w:val="28"/>
+        </w:rPr>
+        <w:t xml:space="preserve"> </w:t>
+      </w:r>
+    </w:p>
+    <w:p>
+      <w:pPr>
+        <w:rPr>
+          <w:sz w:val="28"/>
+          <w:szCs w:val="28"/>
+        </w:rPr>
+      </w:pPr>
+      <w:r>
+        <w:rPr>
+          <w:sz w:val="28"/>
+          <w:szCs w:val="28"/>
+          <w:highlight w:val="yellow"/>
+        </w:rPr>
+        <w:t>DOUBLE-CHECK THE VALIDITY OF THE INFO IN THE PARAGRAPH BELOW.</w:t>
       </w:r>
     </w:p>
     <w:p>
@@ -734,12 +1004,13 @@
           <w:szCs w:val="28"/>
           <w:highlight w:val="cyan"/>
         </w:rPr>
-        <w:t>(PDEs).</w:t>
-      </w:r>
-      <w:r>
-        <w:rPr>
-          <w:sz w:val="28"/>
-          <w:szCs w:val="28"/>
+        <w:t>(PDEs)</w:t>
+      </w:r>
+      <w:r>
+        <w:rPr>
+          <w:sz w:val="28"/>
+          <w:szCs w:val="28"/>
+          <w:highlight w:val="cyan"/>
         </w:rPr>
         <w:t xml:space="preserve"> </w:t>
       </w:r>
@@ -747,6 +1018,60 @@
         <w:rPr>
           <w:sz w:val="28"/>
           <w:szCs w:val="28"/>
+          <w:highlight w:val="green"/>
+        </w:rPr>
+        <w:t>[1]</w:t>
+      </w:r>
+      <w:r>
+        <w:rPr>
+          <w:sz w:val="28"/>
+          <w:szCs w:val="28"/>
+          <w:highlight w:val="cyan"/>
+        </w:rPr>
+        <w:t>.</w:t>
+      </w:r>
+      <w:r>
+        <w:rPr>
+          <w:sz w:val="28"/>
+          <w:szCs w:val="28"/>
+        </w:rPr>
+        <w:t xml:space="preserve"> </w:t>
+      </w:r>
+      <w:r>
+        <w:rPr>
+          <w:sz w:val="28"/>
+          <w:szCs w:val="28"/>
+          <w:highlight w:val="yellow"/>
+        </w:rPr>
+        <w:t xml:space="preserve">Was that for and diff eq. or only ODE </w:t>
+      </w:r>
+      <w:r>
+        <w:rPr>
+          <w:sz w:val="28"/>
+          <w:szCs w:val="28"/>
+          <w:highlight w:val="yellow"/>
+        </w:rPr>
+        <w:t>????</w:t>
+      </w:r>
+      <w:r>
+        <w:rPr>
+          <w:sz w:val="28"/>
+          <w:szCs w:val="28"/>
+          <w:highlight w:val="yellow"/>
+        </w:rPr>
+        <w:t>(I need to double check this)</w:t>
+      </w:r>
+      <w:r>
+        <w:rPr>
+          <w:sz w:val="28"/>
+          <w:szCs w:val="28"/>
+        </w:rPr>
+        <w:t xml:space="preserve"> </w:t>
+      </w:r>
+      <w:r>
+        <w:rPr>
+          <w:sz w:val="28"/>
+          <w:szCs w:val="28"/>
         </w:rPr>
         <w:t xml:space="preserve">Additionally, </w:t>
       </w:r>
@@ -762,22 +1087,84 @@
           <w:sz w:val="28"/>
           <w:szCs w:val="28"/>
         </w:rPr>
-        <w:t>trained via extreme learning methodologies demonstrate rapid convergence rates and high accuracy regarding fractional differential equations. These advancements signify the increasing significance of neural network frameworks in the progression of computational mathematics.</w:t>
-      </w:r>
-    </w:p>
-    <w:p>
-      <w:pPr>
-        <w:rPr>
-          <w:sz w:val="28"/>
-          <w:szCs w:val="28"/>
-        </w:rPr>
-      </w:pPr>
-      <w:r>
-        <w:rPr>
-          <w:sz w:val="28"/>
-          <w:szCs w:val="28"/>
-        </w:rPr>
-        <w:t xml:space="preserve">Notwithstanding the advancements made in this field, significant deficiencies persist in the literature concerning the application of </w:t>
+        <w:t>trained via extreme learning methodologies demonstrate rapid convergence rates and high accuracy regarding fractional differential equations</w:t>
+      </w:r>
+      <w:r>
+        <w:rPr>
+          <w:sz w:val="28"/>
+          <w:szCs w:val="28"/>
+        </w:rPr>
+        <w:t xml:space="preserve"> </w:t>
+      </w:r>
+      <w:r>
+        <w:rPr>
+          <w:sz w:val="28"/>
+          <w:szCs w:val="28"/>
+          <w:highlight w:val="green"/>
+        </w:rPr>
+        <w:t xml:space="preserve">[2, 3, </w:t>
+      </w:r>
+      <w:r>
+        <w:rPr>
+          <w:sz w:val="28"/>
+          <w:szCs w:val="28"/>
+          <w:highlight w:val="green"/>
+        </w:rPr>
+        <w:t>13</w:t>
+      </w:r>
+      <w:r>
+        <w:rPr>
+          <w:sz w:val="28"/>
+          <w:szCs w:val="28"/>
+          <w:highlight w:val="green"/>
+        </w:rPr>
+        <w:t>]</w:t>
+      </w:r>
+      <w:r>
+        <w:rPr>
+          <w:sz w:val="28"/>
+          <w:szCs w:val="28"/>
+        </w:rPr>
+        <w:t>. These advancements signify the increasing significance of neural network frameworks in the progression of computational mathematics.</w:t>
+      </w:r>
+      <w:r>
+        <w:rPr>
+          <w:sz w:val="28"/>
+          <w:szCs w:val="28"/>
+        </w:rPr>
+        <w:t xml:space="preserve"> </w:t>
+      </w:r>
+      <w:r>
+        <w:rPr>
+          <w:sz w:val="28"/>
+          <w:szCs w:val="28"/>
+          <w:highlight w:val="yellow"/>
+        </w:rPr>
+        <w:t>CONTINUE HERE</w:t>
+      </w:r>
+    </w:p>
+    <w:p>
+      <w:pPr>
+        <w:rPr>
+          <w:sz w:val="28"/>
+          <w:szCs w:val="28"/>
+        </w:rPr>
+      </w:pPr>
+      <w:r>
+        <w:rPr>
+          <w:sz w:val="28"/>
+          <w:szCs w:val="28"/>
+        </w:rPr>
+        <w:t>Notwithstanding the advancements made in this field, significant deficien</w:t>
+      </w:r>
+      <w:bookmarkStart w:id="0" w:name="_GoBack"/>
+      <w:bookmarkEnd w:id="0"/>
+      <w:r>
+        <w:rPr>
+          <w:sz w:val="28"/>
+          <w:szCs w:val="28"/>
+        </w:rPr>
+        <w:t xml:space="preserve">cies persist in the literature concerning the application of </w:t>
       </w:r>
       <w:r>
         <w:rPr>
@@ -886,7 +1273,15 @@
           <w:sz w:val="28"/>
           <w:szCs w:val="28"/>
         </w:rPr>
-        <w:t>, this investigation enriches the field of computational mathematics and neural network-based modeling. The findings derived from this study are anticipated to guide the advancement of next-generation computational methodologies adept at solving intricate scient</w:t>
+        <w:t xml:space="preserve">, this investigation enriches the field of computational mathematics and neural network-based modeling. The findings derived from this study are anticipated to </w:t>
+      </w:r>
+      <w:r>
+        <w:rPr>
+          <w:sz w:val="28"/>
+          <w:szCs w:val="28"/>
+        </w:rPr>
+        <w:lastRenderedPageBreak/>
+        <w:t>guide the advancement of next-generation computational methodologies adept at solving intricate scient</w:t>
       </w:r>
       <w:r>
         <w:rPr>
@@ -928,7 +1323,6 @@
           <w:sz w:val="28"/>
           <w:szCs w:val="28"/>
         </w:rPr>
-        <w:lastRenderedPageBreak/>
         <w:t xml:space="preserve">constitutes a significant progression in the application of machine learning techniques for the resolution of differential equations. Its distinctive architectural framework and theoretical foundations establish it as a formidable alternative to prevailing </w:t>
       </w:r>
       <w:r>
@@ -1185,7 +1579,15 @@
           <w:sz w:val="28"/>
           <w:szCs w:val="28"/>
         </w:rPr>
-        <w:t xml:space="preserve">antly influence system behavior. </w:t>
+        <w:t xml:space="preserve">antly </w:t>
+      </w:r>
+      <w:r>
+        <w:rPr>
+          <w:sz w:val="28"/>
+          <w:szCs w:val="28"/>
+        </w:rPr>
+        <w:lastRenderedPageBreak/>
+        <w:t xml:space="preserve">influence system behavior. </w:t>
       </w:r>
       <w:r>
         <w:rPr>
@@ -1213,251 +1615,250 @@
           <w:sz w:val="28"/>
           <w:szCs w:val="28"/>
         </w:rPr>
+        <w:t>KANs</w:t>
+      </w:r>
+      <w:r>
+        <w:rPr>
+          <w:sz w:val="28"/>
+          <w:szCs w:val="28"/>
+        </w:rPr>
+        <w:t xml:space="preserve"> present an alternative framework founded on the theoret</w:t>
+      </w:r>
+      <w:r>
+        <w:rPr>
+          <w:sz w:val="28"/>
+          <w:szCs w:val="28"/>
+        </w:rPr>
+        <w:t>ical assurances provided by the KAT</w:t>
+      </w:r>
+      <w:r>
+        <w:rPr>
+          <w:sz w:val="28"/>
+          <w:szCs w:val="28"/>
+        </w:rPr>
+        <w:t xml:space="preserve">. While both WNNs and </w:t>
+      </w:r>
+      <w:r>
+        <w:rPr>
+          <w:sz w:val="28"/>
+          <w:szCs w:val="28"/>
+        </w:rPr>
+        <w:t>RBF</w:t>
+      </w:r>
+      <w:r>
+        <w:rPr>
+          <w:sz w:val="28"/>
+          <w:szCs w:val="28"/>
+        </w:rPr>
+        <w:t xml:space="preserve"> networks demonstrate proficiency in distinct application domains, the hierarchical univariate decomposition characteristic of KANs is inherently more compatible with the requirements associated with </w:t>
+      </w:r>
+      <w:r>
+        <w:rPr>
+          <w:sz w:val="28"/>
+          <w:szCs w:val="28"/>
+        </w:rPr>
+        <w:t>ODE</w:t>
+      </w:r>
+      <w:r>
+        <w:rPr>
+          <w:sz w:val="28"/>
+          <w:szCs w:val="28"/>
+        </w:rPr>
+        <w:t xml:space="preserve"> approximation. This congruence enables KANs to deliver accurate gradient evaluations, a feature that is particularly beneficial for integration with differentiable ODE solvers. These solvers exploit the structured outputs of KANs to simulate dynamical systems and extract latent physical phenomena while incurring minimal computational overhead.</w:t>
+      </w:r>
+    </w:p>
+    <w:p>
+      <w:pPr>
+        <w:rPr>
+          <w:sz w:val="28"/>
+          <w:szCs w:val="28"/>
+        </w:rPr>
+      </w:pPr>
+      <w:r>
+        <w:rPr>
+          <w:sz w:val="28"/>
+          <w:szCs w:val="28"/>
+        </w:rPr>
+        <w:t xml:space="preserve">A notable advantage of utilizing </w:t>
+      </w:r>
+      <w:r>
+        <w:rPr>
+          <w:sz w:val="28"/>
+          <w:szCs w:val="28"/>
+        </w:rPr>
+        <w:t>KANs</w:t>
+      </w:r>
+      <w:r>
+        <w:rPr>
+          <w:sz w:val="28"/>
+          <w:szCs w:val="28"/>
+        </w:rPr>
+        <w:t xml:space="preserve"> is their ability to process high-dimensional input data effectively. The application of the superposition principle within </w:t>
+      </w:r>
+      <w:r>
+        <w:rPr>
+          <w:sz w:val="28"/>
+          <w:szCs w:val="28"/>
+        </w:rPr>
+        <w:t xml:space="preserve">KAT </w:t>
+      </w:r>
+      <w:r>
+        <w:rPr>
+          <w:sz w:val="28"/>
+          <w:szCs w:val="28"/>
+        </w:rPr>
+        <w:t xml:space="preserve">mitigates the complexity associated with high dimensionality by decomposing intricate functions into simpler, constituent components. This decomposition enhances model interpretability and streamlines the training process, as the optimization burden is reduced due to a smaller number of parameters relative to fully interconnected neural networks. Additionally, the modular architecture of KANs supports their integration into hybrid systems, including Neural </w:t>
+      </w:r>
+      <w:r>
+        <w:rPr>
+          <w:sz w:val="28"/>
+          <w:szCs w:val="28"/>
+        </w:rPr>
+        <w:t>ODEs</w:t>
+      </w:r>
+      <w:r>
+        <w:rPr>
+          <w:sz w:val="28"/>
+          <w:szCs w:val="28"/>
+        </w:rPr>
+        <w:t>, where KANs function as gradient evaluators to iteratively optimize solutions to ODEs.</w:t>
+      </w:r>
+    </w:p>
+    <w:p>
+      <w:pPr>
+        <w:rPr>
+          <w:sz w:val="28"/>
+          <w:szCs w:val="28"/>
+        </w:rPr>
+      </w:pPr>
+      <w:r>
+        <w:rPr>
+          <w:sz w:val="28"/>
+          <w:szCs w:val="28"/>
+        </w:rPr>
+        <w:t xml:space="preserve">KANs utilize univariate function composition, which results in high convergence efficiency. The univariate basis functions are designed to capture distinct characteristics of the input, facilitating expedited learning and mitigating overfitting. This attribute is especially critical in addressing </w:t>
+      </w:r>
+      <w:r>
+        <w:rPr>
+          <w:sz w:val="28"/>
+          <w:szCs w:val="28"/>
+        </w:rPr>
+        <w:t>ODEs</w:t>
+      </w:r>
+      <w:r>
+        <w:rPr>
+          <w:sz w:val="28"/>
+          <w:szCs w:val="28"/>
+        </w:rPr>
+        <w:t xml:space="preserve">, where the solution landscape may present abrupt gradients or localized features. By integrating domain-specific insights into the selection of </w:t>
+      </w:r>
+      <w:proofErr w:type="spellStart"/>
+      <w:r>
+        <w:rPr>
+          <w:sz w:val="28"/>
+          <w:szCs w:val="28"/>
+        </w:rPr>
+        <w:t>basis</w:t>
+      </w:r>
+      <w:proofErr w:type="spellEnd"/>
+      <w:r>
+        <w:rPr>
+          <w:sz w:val="28"/>
+          <w:szCs w:val="28"/>
+        </w:rPr>
+        <w:t xml:space="preserve"> functions, such as Gaussian </w:t>
+      </w:r>
+      <w:r>
+        <w:rPr>
+          <w:sz w:val="28"/>
+          <w:szCs w:val="28"/>
+        </w:rPr>
+        <w:t>RBFs</w:t>
+      </w:r>
+      <w:r>
+        <w:rPr>
+          <w:sz w:val="28"/>
+          <w:szCs w:val="28"/>
+        </w:rPr>
+        <w:t xml:space="preserve"> or B-splines, KANs demonstrate enhanced efficacy in approximating solutions to complex differential equations relative to altern</w:t>
+      </w:r>
+      <w:r>
+        <w:rPr>
+          <w:sz w:val="28"/>
+          <w:szCs w:val="28"/>
+        </w:rPr>
+        <w:t>ative neural network frameworks, therefore, the</w:t>
+      </w:r>
+      <w:r>
+        <w:rPr>
+          <w:sz w:val="28"/>
+          <w:szCs w:val="28"/>
+        </w:rPr>
+        <w:t xml:space="preserve"> KAN model serves as a </w:t>
+      </w:r>
+      <w:r>
+        <w:rPr>
+          <w:sz w:val="28"/>
+          <w:szCs w:val="28"/>
+        </w:rPr>
+        <w:t>powerful</w:t>
+      </w:r>
+      <w:r>
+        <w:rPr>
+          <w:sz w:val="28"/>
+          <w:szCs w:val="28"/>
+        </w:rPr>
+        <w:t xml:space="preserve"> </w:t>
+      </w:r>
+      <w:r>
+        <w:rPr>
+          <w:sz w:val="28"/>
+          <w:szCs w:val="28"/>
+        </w:rPr>
+        <w:t>tool</w:t>
+      </w:r>
+      <w:r>
+        <w:rPr>
+          <w:sz w:val="28"/>
+          <w:szCs w:val="28"/>
+        </w:rPr>
+        <w:t xml:space="preserve"> for tasks such as solving </w:t>
+      </w:r>
+      <w:r>
+        <w:rPr>
+          <w:sz w:val="28"/>
+          <w:szCs w:val="28"/>
+        </w:rPr>
+        <w:t>ODEs</w:t>
+      </w:r>
+      <w:r>
+        <w:rPr>
+          <w:sz w:val="28"/>
+          <w:szCs w:val="28"/>
+        </w:rPr>
+        <w:t xml:space="preserve">. Its theoretical </w:t>
+      </w:r>
+      <w:r>
+        <w:rPr>
+          <w:sz w:val="28"/>
+          <w:szCs w:val="28"/>
+        </w:rPr>
+        <w:t>foundation</w:t>
+      </w:r>
+      <w:r>
+        <w:rPr>
+          <w:sz w:val="28"/>
+          <w:szCs w:val="28"/>
+        </w:rPr>
+        <w:t xml:space="preserve">, coupled with its efficient architectural design and adaptability to high-dimensional parameter spaces, positions it as a superior alternative to conventional neural network paradigms. By decomposing multivariate functions into their univariate </w:t>
+      </w:r>
+      <w:r>
+        <w:rPr>
+          <w:sz w:val="28"/>
+          <w:szCs w:val="28"/>
+        </w:rPr>
         <w:lastRenderedPageBreak/>
-        <w:t>KANs</w:t>
-      </w:r>
-      <w:r>
-        <w:rPr>
-          <w:sz w:val="28"/>
-          <w:szCs w:val="28"/>
-        </w:rPr>
-        <w:t xml:space="preserve"> present an alternative framework founded on the theoret</w:t>
-      </w:r>
-      <w:r>
-        <w:rPr>
-          <w:sz w:val="28"/>
-          <w:szCs w:val="28"/>
-        </w:rPr>
-        <w:t>ical assurances provided by the KAT</w:t>
-      </w:r>
-      <w:r>
-        <w:rPr>
-          <w:sz w:val="28"/>
-          <w:szCs w:val="28"/>
-        </w:rPr>
-        <w:t xml:space="preserve">. While both WNNs and </w:t>
-      </w:r>
-      <w:r>
-        <w:rPr>
-          <w:sz w:val="28"/>
-          <w:szCs w:val="28"/>
-        </w:rPr>
-        <w:t>RBF</w:t>
-      </w:r>
-      <w:r>
-        <w:rPr>
-          <w:sz w:val="28"/>
-          <w:szCs w:val="28"/>
-        </w:rPr>
-        <w:t xml:space="preserve"> networks demonstrate proficiency in distinct application domains, the hierarchical univariate decomposition characteristic of KANs is inherently more compatible with the requirements associated with </w:t>
-      </w:r>
-      <w:r>
-        <w:rPr>
-          <w:sz w:val="28"/>
-          <w:szCs w:val="28"/>
-        </w:rPr>
-        <w:t>ODE</w:t>
-      </w:r>
-      <w:r>
-        <w:rPr>
-          <w:sz w:val="28"/>
-          <w:szCs w:val="28"/>
-        </w:rPr>
-        <w:t xml:space="preserve"> approximation. This congruence enables KANs to deliver accurate gradient evaluations, a feature that is particularly beneficial for integration with differentiable ODE solvers. These solvers exploit the structured outputs of KANs to simulate dynamical systems and extract latent physical phenomena while incurring minimal computational overhead.</w:t>
-      </w:r>
-    </w:p>
-    <w:p>
-      <w:pPr>
-        <w:rPr>
-          <w:sz w:val="28"/>
-          <w:szCs w:val="28"/>
-        </w:rPr>
-      </w:pPr>
-      <w:r>
-        <w:rPr>
-          <w:sz w:val="28"/>
-          <w:szCs w:val="28"/>
-        </w:rPr>
-        <w:t xml:space="preserve">A notable advantage of utilizing </w:t>
-      </w:r>
-      <w:r>
-        <w:rPr>
-          <w:sz w:val="28"/>
-          <w:szCs w:val="28"/>
-        </w:rPr>
-        <w:t>KANs</w:t>
-      </w:r>
-      <w:r>
-        <w:rPr>
-          <w:sz w:val="28"/>
-          <w:szCs w:val="28"/>
-        </w:rPr>
-        <w:t xml:space="preserve"> is their ability to process high-dimensional input data effectively. The application of the superposition principle within </w:t>
-      </w:r>
-      <w:r>
-        <w:rPr>
-          <w:sz w:val="28"/>
-          <w:szCs w:val="28"/>
-        </w:rPr>
-        <w:t xml:space="preserve">KAT </w:t>
-      </w:r>
-      <w:r>
-        <w:rPr>
-          <w:sz w:val="28"/>
-          <w:szCs w:val="28"/>
-        </w:rPr>
-        <w:t xml:space="preserve">mitigates the complexity associated with high dimensionality by decomposing intricate functions into simpler, constituent components. This decomposition enhances model interpretability and streamlines the training process, as the optimization burden is reduced due to a smaller number of parameters relative to fully interconnected neural networks. Additionally, the modular architecture of KANs supports their integration into hybrid systems, including Neural </w:t>
-      </w:r>
-      <w:r>
-        <w:rPr>
-          <w:sz w:val="28"/>
-          <w:szCs w:val="28"/>
-        </w:rPr>
-        <w:t>ODEs</w:t>
-      </w:r>
-      <w:r>
-        <w:rPr>
-          <w:sz w:val="28"/>
-          <w:szCs w:val="28"/>
-        </w:rPr>
-        <w:t>, where KANs function as gradient evaluators to iteratively optimize solutions to ODEs.</w:t>
-      </w:r>
-    </w:p>
-    <w:p>
-      <w:pPr>
-        <w:rPr>
-          <w:sz w:val="28"/>
-          <w:szCs w:val="28"/>
-        </w:rPr>
-      </w:pPr>
-      <w:r>
-        <w:rPr>
-          <w:sz w:val="28"/>
-          <w:szCs w:val="28"/>
-        </w:rPr>
-        <w:t xml:space="preserve">KANs utilize univariate function composition, which results in high convergence efficiency. The univariate basis functions are designed to capture distinct characteristics of the input, facilitating expedited learning and mitigating overfitting. This attribute is especially critical in addressing </w:t>
-      </w:r>
-      <w:r>
-        <w:rPr>
-          <w:sz w:val="28"/>
-          <w:szCs w:val="28"/>
-        </w:rPr>
-        <w:t>ODEs</w:t>
-      </w:r>
-      <w:r>
-        <w:rPr>
-          <w:sz w:val="28"/>
-          <w:szCs w:val="28"/>
-        </w:rPr>
-        <w:t xml:space="preserve">, where the solution landscape may present abrupt gradients or localized features. By integrating domain-specific insights into the selection of </w:t>
-      </w:r>
-      <w:proofErr w:type="spellStart"/>
-      <w:r>
-        <w:rPr>
-          <w:sz w:val="28"/>
-          <w:szCs w:val="28"/>
-        </w:rPr>
-        <w:t>basis</w:t>
-      </w:r>
-      <w:proofErr w:type="spellEnd"/>
-      <w:r>
-        <w:rPr>
-          <w:sz w:val="28"/>
-          <w:szCs w:val="28"/>
-        </w:rPr>
-        <w:t xml:space="preserve"> functions, such as Gaussian </w:t>
-      </w:r>
-      <w:r>
-        <w:rPr>
-          <w:sz w:val="28"/>
-          <w:szCs w:val="28"/>
-        </w:rPr>
-        <w:t>RBFs</w:t>
-      </w:r>
-      <w:r>
-        <w:rPr>
-          <w:sz w:val="28"/>
-          <w:szCs w:val="28"/>
-        </w:rPr>
-        <w:t xml:space="preserve"> or B-splines, KANs demonstrate enhanced efficacy in approximating solutions to complex differential equations relative to altern</w:t>
-      </w:r>
-      <w:r>
-        <w:rPr>
-          <w:sz w:val="28"/>
-          <w:szCs w:val="28"/>
-        </w:rPr>
-        <w:t>ative neural network frameworks, therefore, the</w:t>
-      </w:r>
-      <w:r>
-        <w:rPr>
-          <w:sz w:val="28"/>
-          <w:szCs w:val="28"/>
-        </w:rPr>
-        <w:t xml:space="preserve"> KAN model serves as a </w:t>
-      </w:r>
-      <w:r>
-        <w:rPr>
-          <w:sz w:val="28"/>
-          <w:szCs w:val="28"/>
-        </w:rPr>
-        <w:t>powerful</w:t>
-      </w:r>
-      <w:r>
-        <w:rPr>
-          <w:sz w:val="28"/>
-          <w:szCs w:val="28"/>
-        </w:rPr>
-        <w:t xml:space="preserve"> </w:t>
-      </w:r>
-      <w:r>
-        <w:rPr>
-          <w:sz w:val="28"/>
-          <w:szCs w:val="28"/>
-        </w:rPr>
-        <w:t>tool</w:t>
-      </w:r>
-      <w:r>
-        <w:rPr>
-          <w:sz w:val="28"/>
-          <w:szCs w:val="28"/>
-        </w:rPr>
-        <w:t xml:space="preserve"> for tasks such as solving </w:t>
-      </w:r>
-      <w:r>
-        <w:rPr>
-          <w:sz w:val="28"/>
-          <w:szCs w:val="28"/>
-        </w:rPr>
-        <w:t>ODEs</w:t>
-      </w:r>
-      <w:r>
-        <w:rPr>
-          <w:sz w:val="28"/>
-          <w:szCs w:val="28"/>
-        </w:rPr>
-        <w:t xml:space="preserve">. Its theoretical </w:t>
-      </w:r>
-      <w:r>
-        <w:rPr>
-          <w:sz w:val="28"/>
-          <w:szCs w:val="28"/>
-        </w:rPr>
-        <w:t>foundation</w:t>
-      </w:r>
-      <w:r>
-        <w:rPr>
-          <w:sz w:val="28"/>
-          <w:szCs w:val="28"/>
-        </w:rPr>
-        <w:t xml:space="preserve">, coupled with its efficient architectural design and adaptability to high-dimensional parameter spaces, positions it as a superior alternative to conventional neural network paradigms. By decomposing multivariate functions into their univariate components, KANs enhance computational efficiency and exhibit strong </w:t>
-      </w:r>
-      <w:r>
-        <w:rPr>
-          <w:sz w:val="28"/>
-          <w:szCs w:val="28"/>
-        </w:rPr>
-        <w:lastRenderedPageBreak/>
-        <w:t>approximation properties, thereby aligning optimally with the requirements of contemporary ODE-solving techniques.</w:t>
+        <w:t>components, KANs enhance computational efficiency and exhibit strong approximation properties, thereby aligning optimally with the requirements of contemporary ODE-solving techniques.</w:t>
       </w:r>
     </w:p>
     <w:p>
@@ -2985,6 +3386,7 @@
           <w:szCs w:val="20"/>
           <w:shd w:val="clear" w:color="auto" w:fill="FFFFFF"/>
         </w:rPr>
+        <w:lastRenderedPageBreak/>
         <w:t>Jahin</w:t>
       </w:r>
       <w:proofErr w:type="spellEnd"/>
@@ -3166,7 +3568,6 @@
           <w:szCs w:val="20"/>
           <w:shd w:val="clear" w:color="auto" w:fill="FFFFFF"/>
         </w:rPr>
-        <w:lastRenderedPageBreak/>
         <w:t xml:space="preserve">Liu, F., </w:t>
       </w:r>
       <w:proofErr w:type="spellStart"/>

</xml_diff>

<commit_message>
Removed the duplicate reference (former 6) and updated all citations based on this modification.
Everything should be fine now.
</commit_message>
<xml_diff>
--- a/The papaer.docx
+++ b/The papaer.docx
@@ -139,7 +139,15 @@
           <w:szCs w:val="28"/>
           <w:highlight w:val="green"/>
         </w:rPr>
-        <w:t>[1-6]</w:t>
+        <w:t>[1-5, 13</w:t>
+      </w:r>
+      <w:r>
+        <w:rPr>
+          <w:sz w:val="28"/>
+          <w:szCs w:val="28"/>
+          <w:highlight w:val="green"/>
+        </w:rPr>
+        <w:t>]</w:t>
       </w:r>
       <w:r>
         <w:rPr>
@@ -153,23 +161,7 @@
           <w:sz w:val="28"/>
           <w:szCs w:val="28"/>
         </w:rPr>
-        <w:t xml:space="preserve"> The inherent complexity of ODEs presents significant challenges in their solution, as numerous cases do not yield closed-form solutions, necessitating the utilization of numerical or approximation techniques. Established numerical methodologies, including the </w:t>
-      </w:r>
-      <w:proofErr w:type="spellStart"/>
-      <w:r>
-        <w:rPr>
-          <w:sz w:val="28"/>
-          <w:szCs w:val="28"/>
-        </w:rPr>
-        <w:t>Runge-Kutta</w:t>
-      </w:r>
-      <w:proofErr w:type="spellEnd"/>
-      <w:r>
-        <w:rPr>
-          <w:sz w:val="28"/>
-          <w:szCs w:val="28"/>
-        </w:rPr>
-        <w:t xml:space="preserve"> technique, finite difference approach, and shooting method, have historically been employed to tackle these challenges. However, their drawbacks—such as considerable computational demands and the inability to produce closed-form solutions—have motivated the investigation of alternati</w:t>
+        <w:t xml:space="preserve"> The inherent complexity of ODEs presents significant challenges in their solution, as numerous cases do not yield closed-form solutions, necessitating the utilization of numerical or approximation techniques. Established numerical methodologies, including the Runge-Kutta technique, finite difference approach, and shooting method, have historically been employed to tackle these challenges. However, their drawbacks—such as considerable computational demands and the inability to produce closed-form solutions—have motivated the investigation of alternati</w:t>
       </w:r>
       <w:r>
         <w:rPr>
@@ -191,7 +183,15 @@
           <w:szCs w:val="28"/>
           <w:highlight w:val="green"/>
         </w:rPr>
-        <w:t>[1-3, 5, 6, 13]</w:t>
+        <w:t>[1-3, 5, 12</w:t>
+      </w:r>
+      <w:r>
+        <w:rPr>
+          <w:sz w:val="28"/>
+          <w:szCs w:val="28"/>
+          <w:highlight w:val="green"/>
+        </w:rPr>
+        <w:t>, 13]</w:t>
       </w:r>
       <w:r>
         <w:rPr>
@@ -242,33 +242,53 @@
           <w:sz w:val="28"/>
           <w:szCs w:val="28"/>
         </w:rPr>
-        <w:t xml:space="preserve"> by </w:t>
-      </w:r>
-      <w:proofErr w:type="spellStart"/>
-      <w:r>
-        <w:rPr>
-          <w:sz w:val="28"/>
-          <w:szCs w:val="28"/>
-        </w:rPr>
-        <w:t>recontextualizing</w:t>
-      </w:r>
-      <w:proofErr w:type="spellEnd"/>
-      <w:r>
-        <w:rPr>
-          <w:sz w:val="28"/>
-          <w:szCs w:val="28"/>
-        </w:rPr>
-        <w:t xml:space="preserve"> the problem as an optimization framework. Preliminary investigations have demonstrated the efficacy of multilayer </w:t>
-      </w:r>
-      <w:proofErr w:type="spellStart"/>
-      <w:r>
-        <w:rPr>
-          <w:sz w:val="28"/>
-          <w:szCs w:val="28"/>
-        </w:rPr>
-        <w:t>perceptrons</w:t>
-      </w:r>
-      <w:proofErr w:type="spellEnd"/>
+        <w:t xml:space="preserve"> by recontextualizing the problem as an optimization framework. Preliminary investigations have demonstrated the efficacy of multilayer perceptrons </w:t>
+      </w:r>
+      <w:r>
+        <w:rPr>
+          <w:sz w:val="28"/>
+          <w:szCs w:val="28"/>
+          <w:highlight w:val="cyan"/>
+        </w:rPr>
+        <w:t>(MLPs)</w:t>
+      </w:r>
+      <w:r>
+        <w:rPr>
+          <w:sz w:val="28"/>
+          <w:szCs w:val="28"/>
+        </w:rPr>
+        <w:t xml:space="preserve"> in approximating solutions to both initial value problems </w:t>
+      </w:r>
+      <w:r>
+        <w:rPr>
+          <w:sz w:val="28"/>
+          <w:szCs w:val="28"/>
+          <w:highlight w:val="cyan"/>
+        </w:rPr>
+        <w:t>(IVPs)</w:t>
+      </w:r>
+      <w:r>
+        <w:rPr>
+          <w:sz w:val="28"/>
+          <w:szCs w:val="28"/>
+        </w:rPr>
+        <w:t xml:space="preserve"> and boundary value problems </w:t>
+      </w:r>
+      <w:r>
+        <w:rPr>
+          <w:sz w:val="28"/>
+          <w:szCs w:val="28"/>
+          <w:highlight w:val="cyan"/>
+        </w:rPr>
+        <w:t>(BVPs).</w:t>
+      </w:r>
+      <w:r>
+        <w:rPr>
+          <w:sz w:val="28"/>
+          <w:szCs w:val="28"/>
+        </w:rPr>
+        <w:t xml:space="preserve"> These neural network-based approaches present significant advantages over traditional numerical methods. Specifically, ANNs can produce analytic solutions that eliminate the necessity for interpolation across discretized computational intervals, thus providing enhanced adaptability in addressing both IVPs and BVPs</w:t>
+      </w:r>
       <w:r>
         <w:rPr>
           <w:sz w:val="28"/>
@@ -280,51 +300,39 @@
         <w:rPr>
           <w:sz w:val="28"/>
           <w:szCs w:val="28"/>
-          <w:highlight w:val="cyan"/>
-        </w:rPr>
-        <w:t>(MLPs)</w:t>
-      </w:r>
-      <w:r>
-        <w:rPr>
-          <w:sz w:val="28"/>
-          <w:szCs w:val="28"/>
-        </w:rPr>
-        <w:t xml:space="preserve"> in approximating solutions to both initial value problems </w:t>
-      </w:r>
-      <w:r>
-        <w:rPr>
-          <w:sz w:val="28"/>
-          <w:szCs w:val="28"/>
-          <w:highlight w:val="cyan"/>
-        </w:rPr>
-        <w:t>(IVPs)</w:t>
-      </w:r>
-      <w:r>
-        <w:rPr>
-          <w:sz w:val="28"/>
-          <w:szCs w:val="28"/>
-        </w:rPr>
-        <w:t xml:space="preserve"> and boundary value problems </w:t>
-      </w:r>
-      <w:r>
-        <w:rPr>
-          <w:sz w:val="28"/>
-          <w:szCs w:val="28"/>
-          <w:highlight w:val="cyan"/>
-        </w:rPr>
-        <w:t>(BVPs).</w:t>
-      </w:r>
-      <w:r>
-        <w:rPr>
-          <w:sz w:val="28"/>
-          <w:szCs w:val="28"/>
-        </w:rPr>
-        <w:t xml:space="preserve"> These neural network-based approaches present significant advantages over traditional numerical methods. Specifically, ANNs can produce analytic solutions that eliminate the necessity for interpolation across discretized computational intervals, thus providing enhanced adaptability in addressing both IVPs and BVPs</w:t>
-      </w:r>
-      <w:r>
-        <w:rPr>
-          <w:sz w:val="28"/>
-          <w:szCs w:val="28"/>
+          <w:highlight w:val="green"/>
+        </w:rPr>
+        <w:t>[1, 3, 6</w:t>
+      </w:r>
+      <w:r>
+        <w:rPr>
+          <w:sz w:val="28"/>
+          <w:szCs w:val="28"/>
+          <w:highlight w:val="green"/>
+        </w:rPr>
+        <w:t>, 7</w:t>
+      </w:r>
+      <w:r>
+        <w:rPr>
+          <w:sz w:val="28"/>
+          <w:szCs w:val="28"/>
+          <w:highlight w:val="green"/>
+        </w:rPr>
+        <w:t>, 11,</w:t>
+      </w:r>
+      <w:r>
+        <w:rPr>
+          <w:sz w:val="28"/>
+          <w:szCs w:val="28"/>
+          <w:highlight w:val="green"/>
+        </w:rPr>
+        <w:t xml:space="preserve"> 13</w:t>
+      </w:r>
+      <w:r>
+        <w:rPr>
+          <w:sz w:val="28"/>
+          <w:szCs w:val="28"/>
+          <w:highlight w:val="green"/>
         </w:rPr>
         <w:t xml:space="preserve"> </w:t>
       </w:r>
@@ -334,7 +342,15 @@
           <w:szCs w:val="28"/>
           <w:highlight w:val="green"/>
         </w:rPr>
-        <w:t>[1, 3, 6- 8, 11, 14-18]</w:t>
+        <w:t>-17</w:t>
+      </w:r>
+      <w:r>
+        <w:rPr>
+          <w:sz w:val="28"/>
+          <w:szCs w:val="28"/>
+          <w:highlight w:val="green"/>
+        </w:rPr>
+        <w:t>]</w:t>
       </w:r>
       <w:r>
         <w:rPr>
@@ -355,32 +371,22 @@
           <w:sz w:val="28"/>
           <w:szCs w:val="28"/>
         </w:rPr>
-        <w:t xml:space="preserve">However, early iterations of ANN models encountered impediments, including a pronounced vulnerability to convergence at local minima and suboptimal rates of </w:t>
-      </w:r>
-      <w:proofErr w:type="gramStart"/>
-      <w:r>
-        <w:rPr>
-          <w:sz w:val="28"/>
-          <w:szCs w:val="28"/>
-        </w:rPr>
-        <w:t>convergence</w:t>
-      </w:r>
-      <w:r>
-        <w:rPr>
-          <w:sz w:val="28"/>
-          <w:szCs w:val="28"/>
-          <w:highlight w:val="green"/>
-        </w:rPr>
-        <w:t>[</w:t>
-      </w:r>
-      <w:proofErr w:type="gramEnd"/>
-      <w:r>
-        <w:rPr>
-          <w:sz w:val="28"/>
-          <w:szCs w:val="28"/>
-          <w:highlight w:val="green"/>
-        </w:rPr>
-        <w:t>1]</w:t>
+        <w:t>However, early iterations of ANN models encountered impediments, including a pronounced vulnerability to convergence at local minima and suboptimal rates of convergence</w:t>
+      </w:r>
+      <w:r>
+        <w:rPr>
+          <w:sz w:val="28"/>
+          <w:szCs w:val="28"/>
+        </w:rPr>
+        <w:t xml:space="preserve"> </w:t>
+      </w:r>
+      <w:r>
+        <w:rPr>
+          <w:sz w:val="28"/>
+          <w:szCs w:val="28"/>
+          <w:highlight w:val="green"/>
+        </w:rPr>
+        <w:t>[1]</w:t>
       </w:r>
       <w:r>
         <w:rPr>
@@ -441,7 +447,15 @@
           <w:szCs w:val="28"/>
           <w:highlight w:val="green"/>
         </w:rPr>
-        <w:t>[2, 3, 13]</w:t>
+        <w:t>[2, 3, 12</w:t>
+      </w:r>
+      <w:r>
+        <w:rPr>
+          <w:sz w:val="28"/>
+          <w:szCs w:val="28"/>
+          <w:highlight w:val="green"/>
+        </w:rPr>
+        <w:t>]</w:t>
       </w:r>
       <w:r>
         <w:rPr>
@@ -501,15 +515,66 @@
           <w:sz w:val="28"/>
           <w:szCs w:val="28"/>
         </w:rPr>
-        <w:t xml:space="preserve">These specialized architectures exhibit accelerated convergence rates and improved precision in the approximation of solutions for intricate differential equations. Notably, WNNs have attracted considerable interest due to their localized activation functions, which facilitate compact network designs and expedite the learning process while maintaining the universal approximation capability characteristic of neural </w:t>
-      </w:r>
-      <w:proofErr w:type="gramStart"/>
-      <w:r>
-        <w:rPr>
-          <w:sz w:val="28"/>
-          <w:szCs w:val="28"/>
-        </w:rPr>
-        <w:t>networks</w:t>
+        <w:t>These specialized architectures exhibit accelerated convergence rates and improved precision in the approximation of solutions for intricate differential equations. Notably, WNNs have attracted considerable interest due to their localized activation functions, which facilitate compact network designs and expedite the learning process while maintaining the universal approximation capability characteristic of neural networks</w:t>
+      </w:r>
+      <w:r>
+        <w:rPr>
+          <w:sz w:val="28"/>
+          <w:szCs w:val="28"/>
+          <w:highlight w:val="green"/>
+        </w:rPr>
+        <w:t>[1]</w:t>
+      </w:r>
+      <w:r>
+        <w:rPr>
+          <w:sz w:val="28"/>
+          <w:szCs w:val="28"/>
+        </w:rPr>
+        <w:t>.</w:t>
+      </w:r>
+      <w:r>
+        <w:rPr>
+          <w:sz w:val="28"/>
+          <w:szCs w:val="28"/>
+        </w:rPr>
+        <w:t xml:space="preserve"> Furthermore, the implementation of sophisticated training methodologies, such as Extreme Learning Machines </w:t>
+      </w:r>
+      <w:r>
+        <w:rPr>
+          <w:sz w:val="28"/>
+          <w:szCs w:val="28"/>
+          <w:highlight w:val="cyan"/>
+        </w:rPr>
+        <w:t>(ELM)</w:t>
+      </w:r>
+      <w:r>
+        <w:rPr>
+          <w:sz w:val="28"/>
+          <w:szCs w:val="28"/>
+        </w:rPr>
+        <w:t xml:space="preserve"> and metaheuristic optimization techniques, including Particle Swarm Optimization </w:t>
+      </w:r>
+      <w:r>
+        <w:rPr>
+          <w:sz w:val="28"/>
+          <w:szCs w:val="28"/>
+          <w:highlight w:val="cyan"/>
+        </w:rPr>
+        <w:t>(PSO)</w:t>
+      </w:r>
+      <w:r>
+        <w:rPr>
+          <w:sz w:val="28"/>
+          <w:szCs w:val="28"/>
+        </w:rPr>
+        <w:t>, has substantially enhanced both the efficiency and accuracy of these neural network models</w:t>
+      </w:r>
+      <w:r>
+        <w:rPr>
+          <w:sz w:val="28"/>
+          <w:szCs w:val="28"/>
+        </w:rPr>
+        <w:t xml:space="preserve"> </w:t>
       </w:r>
       <w:r>
         <w:rPr>
@@ -519,28 +584,44 @@
         </w:rPr>
         <w:t>[</w:t>
       </w:r>
-      <w:proofErr w:type="gramEnd"/>
-      <w:r>
-        <w:rPr>
-          <w:sz w:val="28"/>
-          <w:szCs w:val="28"/>
-          <w:highlight w:val="green"/>
-        </w:rPr>
-        <w:t>1]</w:t>
-      </w:r>
-      <w:r>
-        <w:rPr>
-          <w:sz w:val="28"/>
-          <w:szCs w:val="28"/>
+      <w:r>
+        <w:rPr>
+          <w:sz w:val="28"/>
+          <w:szCs w:val="28"/>
+          <w:highlight w:val="green"/>
+        </w:rPr>
+        <w:t>1, 2, 4, 5, 14</w:t>
+      </w:r>
+      <w:r>
+        <w:rPr>
+          <w:sz w:val="28"/>
+          <w:szCs w:val="28"/>
+          <w:highlight w:val="green"/>
+        </w:rPr>
+        <w:t>]</w:t>
+      </w:r>
+      <w:r>
+        <w:rPr>
+          <w:sz w:val="28"/>
+          <w:szCs w:val="28"/>
+          <w:highlight w:val="green"/>
         </w:rPr>
         <w:t>.</w:t>
       </w:r>
-      <w:r>
-        <w:rPr>
-          <w:sz w:val="28"/>
-          <w:szCs w:val="28"/>
-        </w:rPr>
-        <w:t xml:space="preserve"> Furthermore, the implementation of sophisticated training methodologies, such as Extreme Learning Machines </w:t>
+    </w:p>
+    <w:p>
+      <w:pPr>
+        <w:rPr>
+          <w:sz w:val="28"/>
+          <w:szCs w:val="28"/>
+        </w:rPr>
+      </w:pPr>
+      <w:r>
+        <w:rPr>
+          <w:sz w:val="28"/>
+          <w:szCs w:val="28"/>
+        </w:rPr>
+        <w:t xml:space="preserve">Building upon this foundational principle, the Kolmogorov-Arnold Network </w:t>
       </w:r>
       <w:r>
         <w:rPr>
@@ -548,29 +629,28 @@
           <w:szCs w:val="28"/>
           <w:highlight w:val="cyan"/>
         </w:rPr>
-        <w:t>(ELM)</w:t>
-      </w:r>
-      <w:r>
-        <w:rPr>
-          <w:sz w:val="28"/>
-          <w:szCs w:val="28"/>
-        </w:rPr>
-        <w:t xml:space="preserve"> and metaheuristic optimization techniques, including Particle Swarm Optimization </w:t>
-      </w:r>
-      <w:r>
-        <w:rPr>
-          <w:sz w:val="28"/>
-          <w:szCs w:val="28"/>
-          <w:highlight w:val="cyan"/>
-        </w:rPr>
-        <w:t>(PSO)</w:t>
-      </w:r>
-      <w:r>
-        <w:rPr>
-          <w:sz w:val="28"/>
-          <w:szCs w:val="28"/>
-        </w:rPr>
-        <w:t>, has substantially enhanced both the efficiency and accuracy of these neural network models</w:t>
+        <w:t>(KAN)</w:t>
+      </w:r>
+      <w:r>
+        <w:rPr>
+          <w:sz w:val="28"/>
+          <w:szCs w:val="28"/>
+        </w:rPr>
+        <w:t xml:space="preserve"> architecture presents a novel and robust framework specifically engineered for function approximation, demonstrating consid</w:t>
+      </w:r>
+      <w:r>
+        <w:rPr>
+          <w:sz w:val="28"/>
+          <w:szCs w:val="28"/>
+        </w:rPr>
+        <w:t>erable potential for addressing ODEs</w:t>
+      </w:r>
+      <w:r>
+        <w:rPr>
+          <w:sz w:val="28"/>
+          <w:szCs w:val="28"/>
+        </w:rPr>
+        <w:t>. The KAN model is fundamentally grounded in the Kolmogorov-Arnold representation theorem, which asserts that any continuous multivariate function can be expressed as a finite sum of univariate functions</w:t>
       </w:r>
       <w:r>
         <w:rPr>
@@ -585,15 +665,7 @@
           <w:szCs w:val="28"/>
           <w:highlight w:val="green"/>
         </w:rPr>
-        <w:t>[</w:t>
-      </w:r>
-      <w:r>
-        <w:rPr>
-          <w:sz w:val="28"/>
-          <w:szCs w:val="28"/>
-          <w:highlight w:val="green"/>
-        </w:rPr>
-        <w:t>1, 2, 4, 5, 15</w:t>
+        <w:t>[6-8, 13, 15-18</w:t>
       </w:r>
       <w:r>
         <w:rPr>
@@ -611,49 +683,12 @@
         </w:rPr>
         <w:t>.</w:t>
       </w:r>
-    </w:p>
-    <w:p>
-      <w:pPr>
-        <w:rPr>
-          <w:sz w:val="28"/>
-          <w:szCs w:val="28"/>
-        </w:rPr>
-      </w:pPr>
-      <w:r>
-        <w:rPr>
-          <w:sz w:val="28"/>
-          <w:szCs w:val="28"/>
-        </w:rPr>
-        <w:t xml:space="preserve">Building upon this foundational principle, the Kolmogorov-Arnold Network </w:t>
-      </w:r>
-      <w:r>
-        <w:rPr>
-          <w:sz w:val="28"/>
-          <w:szCs w:val="28"/>
-          <w:highlight w:val="cyan"/>
-        </w:rPr>
-        <w:t>(KAN)</w:t>
-      </w:r>
-      <w:r>
-        <w:rPr>
-          <w:sz w:val="28"/>
-          <w:szCs w:val="28"/>
-        </w:rPr>
-        <w:t xml:space="preserve"> architecture presents a novel and robust framework specifically engineered for function approximation, demonstrating consid</w:t>
-      </w:r>
-      <w:r>
-        <w:rPr>
-          <w:sz w:val="28"/>
-          <w:szCs w:val="28"/>
-        </w:rPr>
-        <w:t>erable potential for addressing ODEs</w:t>
-      </w:r>
-      <w:r>
-        <w:rPr>
-          <w:sz w:val="28"/>
-          <w:szCs w:val="28"/>
-        </w:rPr>
-        <w:t>. The KAN model is fundamentally grounded in the Kolmogorov-Arnold representation theorem, which asserts that any continuous multivariate function can be expressed as a finite sum of univariate functions</w:t>
+      <w:r>
+        <w:rPr>
+          <w:sz w:val="28"/>
+          <w:szCs w:val="28"/>
+        </w:rPr>
+        <w:t xml:space="preserve"> This intrinsic universality renders KAN particularly adept at approximating intricate mathematical models, including those characterized by ODEs</w:t>
       </w:r>
       <w:r>
         <w:rPr>
@@ -668,22 +703,101 @@
           <w:szCs w:val="28"/>
           <w:highlight w:val="green"/>
         </w:rPr>
-        <w:t>[6-9, 14, 16-19]</w:t>
-      </w:r>
-      <w:r>
-        <w:rPr>
-          <w:sz w:val="28"/>
-          <w:szCs w:val="28"/>
-          <w:highlight w:val="green"/>
-        </w:rPr>
-        <w:t>.</w:t>
-      </w:r>
-      <w:r>
-        <w:rPr>
-          <w:sz w:val="28"/>
-          <w:szCs w:val="28"/>
-        </w:rPr>
-        <w:t xml:space="preserve"> This intrinsic universality renders KAN particularly adept at approximating intricate mathematical models, including those characterized by ODEs</w:t>
+        <w:t>[6</w:t>
+      </w:r>
+      <w:r>
+        <w:rPr>
+          <w:sz w:val="28"/>
+          <w:szCs w:val="28"/>
+          <w:highlight w:val="green"/>
+        </w:rPr>
+        <w:t>, 7, 13, 16-18</w:t>
+      </w:r>
+      <w:r>
+        <w:rPr>
+          <w:sz w:val="28"/>
+          <w:szCs w:val="28"/>
+          <w:highlight w:val="green"/>
+        </w:rPr>
+        <w:t>]</w:t>
+      </w:r>
+      <w:r>
+        <w:rPr>
+          <w:sz w:val="28"/>
+          <w:szCs w:val="28"/>
+        </w:rPr>
+        <w:t xml:space="preserve">. By capitalizing on KAN’s systematic approach to function decomposition, </w:t>
+      </w:r>
+      <w:r>
+        <w:rPr>
+          <w:sz w:val="28"/>
+          <w:szCs w:val="28"/>
+        </w:rPr>
+        <w:t>this paper</w:t>
+      </w:r>
+      <w:r>
+        <w:rPr>
+          <w:sz w:val="28"/>
+          <w:szCs w:val="28"/>
+        </w:rPr>
+        <w:t xml:space="preserve"> seek</w:t>
+      </w:r>
+      <w:r>
+        <w:rPr>
+          <w:sz w:val="28"/>
+          <w:szCs w:val="28"/>
+        </w:rPr>
+        <w:t>s</w:t>
+      </w:r>
+      <w:r>
+        <w:rPr>
+          <w:sz w:val="28"/>
+          <w:szCs w:val="28"/>
+        </w:rPr>
+        <w:t xml:space="preserve"> to transcend the limitations inherent in existing neural network architectures when tackling higher-order differential equations.</w:t>
+      </w:r>
+    </w:p>
+    <w:p>
+      <w:pPr>
+        <w:rPr>
+          <w:sz w:val="28"/>
+          <w:szCs w:val="28"/>
+        </w:rPr>
+      </w:pPr>
+      <w:r>
+        <w:rPr>
+          <w:sz w:val="28"/>
+          <w:szCs w:val="28"/>
+        </w:rPr>
+        <w:t xml:space="preserve">The principal objective of this research is to employ the KAN architecture for the approximation of solutions to first- and second-order </w:t>
+      </w:r>
+      <w:r>
+        <w:rPr>
+          <w:sz w:val="28"/>
+          <w:szCs w:val="28"/>
+        </w:rPr>
+        <w:t>ODEs</w:t>
+      </w:r>
+      <w:r>
+        <w:rPr>
+          <w:sz w:val="28"/>
+          <w:szCs w:val="28"/>
+        </w:rPr>
+        <w:t xml:space="preserve">. This examination signifies a substantial advancement in the integration of sophisticated machine learning methodologies within computational mathematics. In contrast to conventional </w:t>
+      </w:r>
+      <w:r>
+        <w:rPr>
+          <w:sz w:val="28"/>
+          <w:szCs w:val="28"/>
+        </w:rPr>
+        <w:t>ANN</w:t>
+      </w:r>
+      <w:r>
+        <w:rPr>
+          <w:sz w:val="28"/>
+          <w:szCs w:val="28"/>
+        </w:rPr>
+        <w:t>-based approaches, the KAN framework intrinsically facilitates dimensionality reduction of the problem space, thereby enhancing the efficiency of the approximation process</w:t>
       </w:r>
       <w:r>
         <w:rPr>
@@ -698,15 +812,7 @@
           <w:szCs w:val="28"/>
           <w:highlight w:val="green"/>
         </w:rPr>
-        <w:t>[6</w:t>
-      </w:r>
-      <w:r>
-        <w:rPr>
-          <w:sz w:val="28"/>
-          <w:szCs w:val="28"/>
-          <w:highlight w:val="green"/>
-        </w:rPr>
-        <w:t>- 8, 14, 17-19</w:t>
+        <w:t>[17, 18</w:t>
       </w:r>
       <w:r>
         <w:rPr>
@@ -721,78 +827,7 @@
           <w:sz w:val="28"/>
           <w:szCs w:val="28"/>
         </w:rPr>
-        <w:t xml:space="preserve">. By capitalizing on KAN’s systematic approach to function decomposition, </w:t>
-      </w:r>
-      <w:r>
-        <w:rPr>
-          <w:sz w:val="28"/>
-          <w:szCs w:val="28"/>
-        </w:rPr>
-        <w:t>this paper</w:t>
-      </w:r>
-      <w:r>
-        <w:rPr>
-          <w:sz w:val="28"/>
-          <w:szCs w:val="28"/>
-        </w:rPr>
-        <w:t xml:space="preserve"> seek</w:t>
-      </w:r>
-      <w:r>
-        <w:rPr>
-          <w:sz w:val="28"/>
-          <w:szCs w:val="28"/>
-        </w:rPr>
-        <w:t>s</w:t>
-      </w:r>
-      <w:r>
-        <w:rPr>
-          <w:sz w:val="28"/>
-          <w:szCs w:val="28"/>
-        </w:rPr>
-        <w:t xml:space="preserve"> to transcend the limitations inherent in existing neural network architectures when tackling higher-order differential equations.</w:t>
-      </w:r>
-    </w:p>
-    <w:p>
-      <w:pPr>
-        <w:rPr>
-          <w:sz w:val="28"/>
-          <w:szCs w:val="28"/>
-        </w:rPr>
-      </w:pPr>
-      <w:r>
-        <w:rPr>
-          <w:sz w:val="28"/>
-          <w:szCs w:val="28"/>
-        </w:rPr>
-        <w:t xml:space="preserve">The principal objective of this research is to employ the KAN architecture for the approximation of solutions to first- and second-order </w:t>
-      </w:r>
-      <w:r>
-        <w:rPr>
-          <w:sz w:val="28"/>
-          <w:szCs w:val="28"/>
-        </w:rPr>
-        <w:t>ODEs</w:t>
-      </w:r>
-      <w:r>
-        <w:rPr>
-          <w:sz w:val="28"/>
-          <w:szCs w:val="28"/>
-        </w:rPr>
-        <w:t xml:space="preserve">. This examination signifies a substantial advancement in the integration of sophisticated machine learning methodologies within computational mathematics. In contrast to conventional </w:t>
-      </w:r>
-      <w:r>
-        <w:rPr>
-          <w:sz w:val="28"/>
-          <w:szCs w:val="28"/>
-        </w:rPr>
-        <w:t>ANN</w:t>
-      </w:r>
-      <w:r>
-        <w:rPr>
-          <w:sz w:val="28"/>
-          <w:szCs w:val="28"/>
-        </w:rPr>
-        <w:t>-based approaches, the KAN framework intrinsically facilitates dimensionality reduction of the problem space, thereby enhancing the efficiency of the approximation process</w:t>
+        <w:t>. Additionally, its distinctive structure allows the network to attain elevated accuracy with a reduced number of parameters, thereby decreasing computational overhead while upholding precision</w:t>
       </w:r>
       <w:r>
         <w:rPr>
@@ -807,29 +842,23 @@
           <w:szCs w:val="28"/>
           <w:highlight w:val="green"/>
         </w:rPr>
-        <w:t>[18, 19]</w:t>
-      </w:r>
-      <w:r>
-        <w:rPr>
-          <w:sz w:val="28"/>
-          <w:szCs w:val="28"/>
-        </w:rPr>
-        <w:t>. Additionally, its distinctive structure allows the network to attain elevated accuracy with a reduced number of parameters, thereby decreasing computational overhead while upholding precision</w:t>
-      </w:r>
-      <w:r>
-        <w:rPr>
-          <w:sz w:val="28"/>
-          <w:szCs w:val="28"/>
-        </w:rPr>
-        <w:t xml:space="preserve"> </w:t>
-      </w:r>
-      <w:r>
-        <w:rPr>
-          <w:sz w:val="28"/>
-          <w:szCs w:val="28"/>
-          <w:highlight w:val="green"/>
-        </w:rPr>
-        <w:t>[6-8 ,14 ,16 ,18 ,19]</w:t>
+        <w:t>[6, 7 ,13</w:t>
+      </w:r>
+      <w:r>
+        <w:rPr>
+          <w:sz w:val="28"/>
+          <w:szCs w:val="28"/>
+          <w:highlight w:val="green"/>
+        </w:rPr>
+        <w:t xml:space="preserve"> ,15 ,17 ,18</w:t>
+      </w:r>
+      <w:r>
+        <w:rPr>
+          <w:sz w:val="28"/>
+          <w:szCs w:val="28"/>
+          <w:highlight w:val="green"/>
+        </w:rPr>
+        <w:t>]</w:t>
       </w:r>
       <w:r>
         <w:rPr>
@@ -881,7 +910,15 @@
           <w:szCs w:val="28"/>
           <w:highlight w:val="green"/>
         </w:rPr>
-        <w:t>[6, 8, 9, 14, 18, 19]</w:t>
+        <w:t>[ 7, 8, 13, 17, 18</w:t>
+      </w:r>
+      <w:r>
+        <w:rPr>
+          <w:sz w:val="28"/>
+          <w:szCs w:val="28"/>
+          <w:highlight w:val="green"/>
+        </w:rPr>
+        <w:t>]</w:t>
       </w:r>
       <w:r>
         <w:rPr>
@@ -903,7 +940,15 @@
           <w:szCs w:val="28"/>
           <w:highlight w:val="green"/>
         </w:rPr>
-        <w:t>[19]</w:t>
+        <w:t>[18</w:t>
+      </w:r>
+      <w:r>
+        <w:rPr>
+          <w:sz w:val="28"/>
+          <w:szCs w:val="28"/>
+          <w:highlight w:val="green"/>
+        </w:rPr>
+        <w:t>]</w:t>
       </w:r>
       <w:r>
         <w:rPr>
@@ -1086,7 +1131,7 @@
           <w:szCs w:val="28"/>
           <w:highlight w:val="green"/>
         </w:rPr>
-        <w:t>13</w:t>
+        <w:t>12</w:t>
       </w:r>
       <w:r>
         <w:rPr>
@@ -1189,15 +1234,31 @@
           <w:szCs w:val="28"/>
           <w:highlight w:val="green"/>
         </w:rPr>
-        <w:t xml:space="preserve">16 - </w:t>
-      </w:r>
-      <w:r>
-        <w:rPr>
-          <w:sz w:val="28"/>
-          <w:szCs w:val="28"/>
-          <w:highlight w:val="green"/>
-        </w:rPr>
-        <w:t>19]</w:t>
+        <w:t>15</w:t>
+      </w:r>
+      <w:r>
+        <w:rPr>
+          <w:sz w:val="28"/>
+          <w:szCs w:val="28"/>
+          <w:highlight w:val="green"/>
+        </w:rPr>
+        <w:t xml:space="preserve"> - </w:t>
+      </w:r>
+      <w:r>
+        <w:rPr>
+          <w:sz w:val="28"/>
+          <w:szCs w:val="28"/>
+          <w:highlight w:val="green"/>
+        </w:rPr>
+        <w:t>18</w:t>
+      </w:r>
+      <w:r>
+        <w:rPr>
+          <w:sz w:val="28"/>
+          <w:szCs w:val="28"/>
+          <w:highlight w:val="green"/>
+        </w:rPr>
+        <w:t>]</w:t>
       </w:r>
       <w:r>
         <w:rPr>
@@ -1279,30 +1340,14 @@
           <w:sz w:val="28"/>
           <w:szCs w:val="28"/>
         </w:rPr>
-        <w:t xml:space="preserve">a versatile function </w:t>
-      </w:r>
-      <w:proofErr w:type="spellStart"/>
-      <w:r>
-        <w:rPr>
-          <w:sz w:val="28"/>
-          <w:szCs w:val="28"/>
-        </w:rPr>
-        <w:t>approximato</w:t>
-      </w:r>
-      <w:r>
-        <w:rPr>
-          <w:sz w:val="28"/>
-          <w:szCs w:val="28"/>
-        </w:rPr>
-        <w:t>r</w:t>
-      </w:r>
-      <w:proofErr w:type="spellEnd"/>
-      <w:r>
-        <w:rPr>
-          <w:sz w:val="28"/>
-          <w:szCs w:val="28"/>
-        </w:rPr>
-        <w:t xml:space="preserve">, this investigation enriches the field of computational mathematics and neural </w:t>
+        <w:t>a versatile function approximato</w:t>
+      </w:r>
+      <w:r>
+        <w:rPr>
+          <w:sz w:val="28"/>
+          <w:szCs w:val="28"/>
+        </w:rPr>
+        <w:t xml:space="preserve">r, this investigation enriches the field of computational mathematics and neural </w:t>
       </w:r>
       <w:r>
         <w:rPr>
@@ -1508,15 +1553,31 @@
           <w:szCs w:val="28"/>
           <w:highlight w:val="green"/>
         </w:rPr>
-        <w:t xml:space="preserve">16 - </w:t>
-      </w:r>
-      <w:r>
-        <w:rPr>
-          <w:sz w:val="28"/>
-          <w:szCs w:val="28"/>
-          <w:highlight w:val="green"/>
-        </w:rPr>
-        <w:t>19]</w:t>
+        <w:t>15</w:t>
+      </w:r>
+      <w:r>
+        <w:rPr>
+          <w:sz w:val="28"/>
+          <w:szCs w:val="28"/>
+          <w:highlight w:val="green"/>
+        </w:rPr>
+        <w:t xml:space="preserve"> - </w:t>
+      </w:r>
+      <w:r>
+        <w:rPr>
+          <w:sz w:val="28"/>
+          <w:szCs w:val="28"/>
+          <w:highlight w:val="green"/>
+        </w:rPr>
+        <w:t>18</w:t>
+      </w:r>
+      <w:r>
+        <w:rPr>
+          <w:sz w:val="28"/>
+          <w:szCs w:val="28"/>
+          <w:highlight w:val="green"/>
+        </w:rPr>
+        <w:t>]</w:t>
       </w:r>
       <w:r>
         <w:rPr>
@@ -1597,7 +1658,15 @@
           <w:szCs w:val="28"/>
           <w:highlight w:val="green"/>
         </w:rPr>
-        <w:t>[7, 8, 14, 16 -</w:t>
+        <w:t>[6, 7, 13, 15</w:t>
+      </w:r>
+      <w:r>
+        <w:rPr>
+          <w:sz w:val="28"/>
+          <w:szCs w:val="28"/>
+          <w:highlight w:val="green"/>
+        </w:rPr>
+        <w:t xml:space="preserve"> -</w:t>
       </w:r>
       <w:r>
         <w:rPr>
@@ -1613,7 +1682,15 @@
           <w:szCs w:val="28"/>
           <w:highlight w:val="green"/>
         </w:rPr>
-        <w:t>19]</w:t>
+        <w:t>18</w:t>
+      </w:r>
+      <w:r>
+        <w:rPr>
+          <w:sz w:val="28"/>
+          <w:szCs w:val="28"/>
+          <w:highlight w:val="green"/>
+        </w:rPr>
+        <w:t>]</w:t>
       </w:r>
       <w:r>
         <w:rPr>
@@ -1663,7 +1740,15 @@
           <w:szCs w:val="28"/>
           <w:highlight w:val="green"/>
         </w:rPr>
-        <w:t>[6 - 9, 14, 18, 19]</w:t>
+        <w:t>[6 - 8, 13, 17, 18</w:t>
+      </w:r>
+      <w:r>
+        <w:rPr>
+          <w:sz w:val="28"/>
+          <w:szCs w:val="28"/>
+          <w:highlight w:val="green"/>
+        </w:rPr>
+        <w:t>]</w:t>
       </w:r>
       <w:r>
         <w:rPr>
@@ -1721,7 +1806,7 @@
           <w:szCs w:val="28"/>
           <w:highlight w:val="green"/>
         </w:rPr>
-        <w:t>16, 18, 19</w:t>
+        <w:t>15, 17, 18</w:t>
       </w:r>
       <w:r>
         <w:rPr>
@@ -1781,7 +1866,7 @@
           <w:szCs w:val="28"/>
           <w:highlight w:val="green"/>
         </w:rPr>
-        <w:t>6 - 9, 14</w:t>
+        <w:t>6 - 8, 13</w:t>
       </w:r>
       <w:r>
         <w:rPr>
@@ -1797,15 +1882,31 @@
           <w:szCs w:val="28"/>
           <w:highlight w:val="green"/>
         </w:rPr>
-        <w:t>,16 -</w:t>
-      </w:r>
-      <w:r>
-        <w:rPr>
-          <w:sz w:val="28"/>
-          <w:szCs w:val="28"/>
-          <w:highlight w:val="green"/>
-        </w:rPr>
-        <w:t xml:space="preserve"> 19]</w:t>
+        <w:t>,15</w:t>
+      </w:r>
+      <w:r>
+        <w:rPr>
+          <w:sz w:val="28"/>
+          <w:szCs w:val="28"/>
+          <w:highlight w:val="green"/>
+        </w:rPr>
+        <w:t xml:space="preserve"> -</w:t>
+      </w:r>
+      <w:r>
+        <w:rPr>
+          <w:sz w:val="28"/>
+          <w:szCs w:val="28"/>
+          <w:highlight w:val="green"/>
+        </w:rPr>
+        <w:t xml:space="preserve"> 18</w:t>
+      </w:r>
+      <w:r>
+        <w:rPr>
+          <w:sz w:val="28"/>
+          <w:szCs w:val="28"/>
+          <w:highlight w:val="green"/>
+        </w:rPr>
+        <w:t>]</w:t>
       </w:r>
       <w:r>
         <w:rPr>
@@ -1859,7 +1960,15 @@
           <w:szCs w:val="28"/>
           <w:highlight w:val="green"/>
         </w:rPr>
-        <w:t>[14, 18, 19]</w:t>
+        <w:t>[13, 17, 18</w:t>
+      </w:r>
+      <w:r>
+        <w:rPr>
+          <w:sz w:val="28"/>
+          <w:szCs w:val="28"/>
+          <w:highlight w:val="green"/>
+        </w:rPr>
+        <w:t>]</w:t>
       </w:r>
       <w:r>
         <w:rPr>
@@ -1868,21 +1977,12 @@
         </w:rPr>
         <w:t xml:space="preserve">. </w:t>
       </w:r>
-      <w:proofErr w:type="gramStart"/>
-      <w:r>
-        <w:rPr>
-          <w:sz w:val="28"/>
-          <w:szCs w:val="28"/>
-        </w:rPr>
-        <w:t>These</w:t>
-      </w:r>
-      <w:proofErr w:type="gramEnd"/>
-      <w:r>
-        <w:rPr>
-          <w:sz w:val="28"/>
-          <w:szCs w:val="28"/>
-        </w:rPr>
-        <w:t xml:space="preserve"> RBFs facilitate a </w:t>
+      <w:r>
+        <w:rPr>
+          <w:sz w:val="28"/>
+          <w:szCs w:val="28"/>
+        </w:rPr>
+        <w:t xml:space="preserve">These RBFs facilitate a </w:t>
       </w:r>
       <w:r>
         <w:rPr>
@@ -1968,7 +2068,15 @@
           <w:szCs w:val="28"/>
           <w:highlight w:val="green"/>
         </w:rPr>
-        <w:t>[18, 19]</w:t>
+        <w:t>[17, 18</w:t>
+      </w:r>
+      <w:r>
+        <w:rPr>
+          <w:sz w:val="28"/>
+          <w:szCs w:val="28"/>
+          <w:highlight w:val="green"/>
+        </w:rPr>
+        <w:t>]</w:t>
       </w:r>
       <w:r>
         <w:rPr>
@@ -2012,7 +2120,7 @@
           <w:szCs w:val="28"/>
           <w:highlight w:val="green"/>
         </w:rPr>
-        <w:t>13</w:t>
+        <w:t>12</w:t>
       </w:r>
       <w:r>
         <w:rPr>
@@ -2056,7 +2164,15 @@
           <w:szCs w:val="28"/>
           <w:highlight w:val="green"/>
         </w:rPr>
-        <w:t>[14]</w:t>
+        <w:t>[13</w:t>
+      </w:r>
+      <w:r>
+        <w:rPr>
+          <w:sz w:val="28"/>
+          <w:szCs w:val="28"/>
+          <w:highlight w:val="green"/>
+        </w:rPr>
+        <w:t>]</w:t>
       </w:r>
       <w:r>
         <w:rPr>
@@ -2121,7 +2237,15 @@
           <w:szCs w:val="28"/>
           <w:highlight w:val="green"/>
         </w:rPr>
-        <w:t xml:space="preserve">[6 - 9, 14 ,16 </w:t>
+        <w:t>[6 - 8, 13 ,15</w:t>
+      </w:r>
+      <w:r>
+        <w:rPr>
+          <w:sz w:val="28"/>
+          <w:szCs w:val="28"/>
+          <w:highlight w:val="green"/>
+        </w:rPr>
+        <w:t xml:space="preserve"> </w:t>
       </w:r>
       <w:r>
         <w:rPr>
@@ -2137,7 +2261,14 @@
           <w:szCs w:val="28"/>
           <w:highlight w:val="green"/>
         </w:rPr>
-        <w:t xml:space="preserve"> 19</w:t>
+        <w:t xml:space="preserve"> 1</w:t>
+      </w:r>
+      <w:r>
+        <w:rPr>
+          <w:sz w:val="28"/>
+          <w:szCs w:val="28"/>
+        </w:rPr>
+        <w:t>8</w:t>
       </w:r>
       <w:r>
         <w:rPr>
@@ -2166,7 +2297,15 @@
           <w:szCs w:val="28"/>
           <w:highlight w:val="green"/>
         </w:rPr>
-        <w:t>[19]</w:t>
+        <w:t>[18</w:t>
+      </w:r>
+      <w:r>
+        <w:rPr>
+          <w:sz w:val="28"/>
+          <w:szCs w:val="28"/>
+          <w:highlight w:val="green"/>
+        </w:rPr>
+        <w:t>]</w:t>
       </w:r>
       <w:r>
         <w:rPr>
@@ -2240,23 +2379,30 @@
           <w:szCs w:val="28"/>
           <w:highlight w:val="green"/>
         </w:rPr>
-        <w:t xml:space="preserve">7, 8, 9, </w:t>
-      </w:r>
-      <w:r>
-        <w:rPr>
-          <w:sz w:val="28"/>
-          <w:szCs w:val="28"/>
-          <w:highlight w:val="green"/>
-        </w:rPr>
-        <w:t>14</w:t>
-      </w:r>
-      <w:r>
-        <w:rPr>
-          <w:sz w:val="28"/>
-          <w:szCs w:val="28"/>
-          <w:highlight w:val="green"/>
-        </w:rPr>
-        <w:t>, 18, 19</w:t>
+        <w:t>7, 8,</w:t>
+      </w:r>
+      <w:r>
+        <w:rPr>
+          <w:sz w:val="28"/>
+          <w:szCs w:val="28"/>
+          <w:highlight w:val="green"/>
+        </w:rPr>
+        <w:t xml:space="preserve"> </w:t>
+      </w:r>
+      <w:r>
+        <w:rPr>
+          <w:sz w:val="28"/>
+          <w:szCs w:val="28"/>
+          <w:highlight w:val="green"/>
+        </w:rPr>
+        <w:t>13, 17, 1</w:t>
+      </w:r>
+      <w:r>
+        <w:rPr>
+          <w:sz w:val="28"/>
+          <w:szCs w:val="28"/>
+        </w:rPr>
+        <w:t>8</w:t>
       </w:r>
       <w:r>
         <w:rPr>
@@ -2285,58 +2431,7 @@
           <w:szCs w:val="28"/>
           <w:highlight w:val="green"/>
         </w:rPr>
-        <w:t>[18, 19]</w:t>
-      </w:r>
-      <w:r>
-        <w:rPr>
-          <w:sz w:val="28"/>
-          <w:szCs w:val="28"/>
-        </w:rPr>
-        <w:t xml:space="preserve">. This attribute is especially critical in addressing </w:t>
-      </w:r>
-      <w:r>
-        <w:rPr>
-          <w:sz w:val="28"/>
-          <w:szCs w:val="28"/>
-        </w:rPr>
-        <w:t>ODEs</w:t>
-      </w:r>
-      <w:r>
-        <w:rPr>
-          <w:sz w:val="28"/>
-          <w:szCs w:val="28"/>
-        </w:rPr>
-        <w:t xml:space="preserve">, where the solution landscape may present abrupt gradients or localized features. By integrating domain-specific insights into the selection of </w:t>
-      </w:r>
-      <w:proofErr w:type="spellStart"/>
-      <w:r>
-        <w:rPr>
-          <w:sz w:val="28"/>
-          <w:szCs w:val="28"/>
-        </w:rPr>
-        <w:t>basis</w:t>
-      </w:r>
-      <w:proofErr w:type="spellEnd"/>
-      <w:r>
-        <w:rPr>
-          <w:sz w:val="28"/>
-          <w:szCs w:val="28"/>
-        </w:rPr>
-        <w:t xml:space="preserve"> functions, such as Gaussian </w:t>
-      </w:r>
-      <w:r>
-        <w:rPr>
-          <w:sz w:val="28"/>
-          <w:szCs w:val="28"/>
-        </w:rPr>
-        <w:t>RBFs</w:t>
-      </w:r>
-      <w:r>
-        <w:rPr>
-          <w:sz w:val="28"/>
-          <w:szCs w:val="28"/>
-        </w:rPr>
-        <w:t xml:space="preserve"> or B-splines, KANs demonstrate enhanced efficacy in approximating solutions to com</w:t>
+        <w:t>[17, 18</w:t>
       </w:r>
       <w:bookmarkStart w:id="0" w:name="_GoBack"/>
       <w:bookmarkEnd w:id="0"/>
@@ -2344,8 +2439,44 @@
         <w:rPr>
           <w:sz w:val="28"/>
           <w:szCs w:val="28"/>
-        </w:rPr>
-        <w:t>plex differential equations relative to altern</w:t>
+          <w:highlight w:val="green"/>
+        </w:rPr>
+        <w:t>]</w:t>
+      </w:r>
+      <w:r>
+        <w:rPr>
+          <w:sz w:val="28"/>
+          <w:szCs w:val="28"/>
+        </w:rPr>
+        <w:t xml:space="preserve">. This attribute is especially critical in addressing </w:t>
+      </w:r>
+      <w:r>
+        <w:rPr>
+          <w:sz w:val="28"/>
+          <w:szCs w:val="28"/>
+        </w:rPr>
+        <w:t>ODEs</w:t>
+      </w:r>
+      <w:r>
+        <w:rPr>
+          <w:sz w:val="28"/>
+          <w:szCs w:val="28"/>
+        </w:rPr>
+        <w:t xml:space="preserve">, where the solution landscape may present abrupt gradients or localized features. By integrating domain-specific insights into the selection of basis functions, such as Gaussian </w:t>
+      </w:r>
+      <w:r>
+        <w:rPr>
+          <w:sz w:val="28"/>
+          <w:szCs w:val="28"/>
+        </w:rPr>
+        <w:t>RBFs</w:t>
+      </w:r>
+      <w:r>
+        <w:rPr>
+          <w:sz w:val="28"/>
+          <w:szCs w:val="28"/>
+        </w:rPr>
+        <w:t xml:space="preserve"> or B-splines, KANs demonstrate enhanced efficacy in approximating solutions to complex differential equations relative to altern</w:t>
       </w:r>
       <w:r>
         <w:rPr>
@@ -3137,29 +3268,7 @@
           <w:szCs w:val="20"/>
           <w:shd w:val="clear" w:color="auto" w:fill="FFFFFF"/>
         </w:rPr>
-        <w:t xml:space="preserve">Tan, L. S., </w:t>
-      </w:r>
-      <w:proofErr w:type="spellStart"/>
-      <w:r>
-        <w:rPr>
-          <w:rFonts w:ascii="Arial" w:hAnsi="Arial" w:cs="Arial"/>
-          <w:color w:val="222222"/>
-          <w:sz w:val="20"/>
-          <w:szCs w:val="20"/>
-          <w:shd w:val="clear" w:color="auto" w:fill="FFFFFF"/>
-        </w:rPr>
-        <w:t>Zainuddin</w:t>
-      </w:r>
-      <w:proofErr w:type="spellEnd"/>
-      <w:r>
-        <w:rPr>
-          <w:rFonts w:ascii="Arial" w:hAnsi="Arial" w:cs="Arial"/>
-          <w:color w:val="222222"/>
-          <w:sz w:val="20"/>
-          <w:szCs w:val="20"/>
-          <w:shd w:val="clear" w:color="auto" w:fill="FFFFFF"/>
-        </w:rPr>
-        <w:t>, Z., Ong, P., &amp; Abdullah, F. A. (2024). An effective wavelet neural network approach for solving first and second order ordinary differential equations. </w:t>
+        <w:t>Tan, L. S., Zainuddin, Z., Ong, P., &amp; Abdullah, F. A. (2024). An effective wavelet neural network approach for solving first and second order ordinary differential equations. </w:t>
       </w:r>
       <w:r>
         <w:rPr>
@@ -3227,29 +3336,7 @@
           <w:szCs w:val="20"/>
           <w:shd w:val="clear" w:color="auto" w:fill="FFFFFF"/>
         </w:rPr>
-        <w:t xml:space="preserve">Liu, M., Peng, W., </w:t>
-      </w:r>
-      <w:proofErr w:type="spellStart"/>
-      <w:r>
-        <w:rPr>
-          <w:rFonts w:ascii="Arial" w:hAnsi="Arial" w:cs="Arial"/>
-          <w:color w:val="222222"/>
-          <w:sz w:val="20"/>
-          <w:szCs w:val="20"/>
-          <w:shd w:val="clear" w:color="auto" w:fill="FFFFFF"/>
-        </w:rPr>
-        <w:t>Hou</w:t>
-      </w:r>
-      <w:proofErr w:type="spellEnd"/>
-      <w:r>
-        <w:rPr>
-          <w:rFonts w:ascii="Arial" w:hAnsi="Arial" w:cs="Arial"/>
-          <w:color w:val="222222"/>
-          <w:sz w:val="20"/>
-          <w:szCs w:val="20"/>
-          <w:shd w:val="clear" w:color="auto" w:fill="FFFFFF"/>
-        </w:rPr>
-        <w:t>, M., &amp; Tian, Z. (2023). Radial basis function neural network with extreme learning machine algorithm for solving ordinary differential equations. </w:t>
+        <w:t>Liu, M., Peng, W., Hou, M., &amp; Tian, Z. (2023). Radial basis function neural network with extreme learning machine algorithm for solving ordinary differential equations. </w:t>
       </w:r>
       <w:r>
         <w:rPr>
@@ -3309,49 +3396,15 @@
           <w:szCs w:val="32"/>
         </w:rPr>
       </w:pPr>
-      <w:proofErr w:type="spellStart"/>
-      <w:r>
-        <w:rPr>
-          <w:rFonts w:ascii="Arial" w:hAnsi="Arial" w:cs="Arial"/>
-          <w:color w:val="222222"/>
-          <w:sz w:val="20"/>
-          <w:szCs w:val="20"/>
-          <w:shd w:val="clear" w:color="auto" w:fill="FFFFFF"/>
-        </w:rPr>
-        <w:t>Rizaner</w:t>
-      </w:r>
-      <w:proofErr w:type="spellEnd"/>
-      <w:r>
-        <w:rPr>
-          <w:rFonts w:ascii="Arial" w:hAnsi="Arial" w:cs="Arial"/>
-          <w:color w:val="222222"/>
-          <w:sz w:val="20"/>
-          <w:szCs w:val="20"/>
-          <w:shd w:val="clear" w:color="auto" w:fill="FFFFFF"/>
-        </w:rPr>
-        <w:t xml:space="preserve">, F. B., &amp; </w:t>
-      </w:r>
-      <w:proofErr w:type="spellStart"/>
-      <w:r>
-        <w:rPr>
-          <w:rFonts w:ascii="Arial" w:hAnsi="Arial" w:cs="Arial"/>
-          <w:color w:val="222222"/>
-          <w:sz w:val="20"/>
-          <w:szCs w:val="20"/>
-          <w:shd w:val="clear" w:color="auto" w:fill="FFFFFF"/>
-        </w:rPr>
-        <w:t>Rizaner</w:t>
-      </w:r>
-      <w:proofErr w:type="spellEnd"/>
-      <w:r>
-        <w:rPr>
-          <w:rFonts w:ascii="Arial" w:hAnsi="Arial" w:cs="Arial"/>
-          <w:color w:val="222222"/>
-          <w:sz w:val="20"/>
-          <w:szCs w:val="20"/>
-          <w:shd w:val="clear" w:color="auto" w:fill="FFFFFF"/>
-        </w:rPr>
-        <w:t>, A. (2018). Approximate solutions of initial value problems for ordinary differential equations using radial basis function networks. </w:t>
+      <w:r>
+        <w:rPr>
+          <w:rFonts w:ascii="Arial" w:hAnsi="Arial" w:cs="Arial"/>
+          <w:color w:val="222222"/>
+          <w:sz w:val="20"/>
+          <w:szCs w:val="20"/>
+          <w:shd w:val="clear" w:color="auto" w:fill="FFFFFF"/>
+        </w:rPr>
+        <w:t>Rizaner, F. B., &amp; Rizaner, A. (2018). Approximate solutions of initial value problems for ordinary differential equations using radial basis function networks. </w:t>
       </w:r>
       <w:r>
         <w:rPr>
@@ -3411,51 +3464,16 @@
           <w:szCs w:val="32"/>
         </w:rPr>
       </w:pPr>
-      <w:proofErr w:type="spellStart"/>
-      <w:r>
-        <w:rPr>
-          <w:rFonts w:ascii="Arial" w:hAnsi="Arial" w:cs="Arial"/>
-          <w:color w:val="222222"/>
-          <w:sz w:val="20"/>
-          <w:szCs w:val="20"/>
-          <w:shd w:val="clear" w:color="auto" w:fill="FFFFFF"/>
-        </w:rPr>
-        <w:t>Dwivedi</w:t>
-      </w:r>
-      <w:proofErr w:type="spellEnd"/>
-      <w:r>
-        <w:rPr>
-          <w:rFonts w:ascii="Arial" w:hAnsi="Arial" w:cs="Arial"/>
-          <w:color w:val="222222"/>
-          <w:sz w:val="20"/>
-          <w:szCs w:val="20"/>
-          <w:shd w:val="clear" w:color="auto" w:fill="FFFFFF"/>
-        </w:rPr>
-        <w:t>, V., &amp; Srinivasan, B. (2020). Physics informed extreme learning machine (</w:t>
-      </w:r>
-      <w:proofErr w:type="spellStart"/>
-      <w:r>
-        <w:rPr>
-          <w:rFonts w:ascii="Arial" w:hAnsi="Arial" w:cs="Arial"/>
-          <w:color w:val="222222"/>
-          <w:sz w:val="20"/>
-          <w:szCs w:val="20"/>
-          <w:shd w:val="clear" w:color="auto" w:fill="FFFFFF"/>
-        </w:rPr>
-        <w:t>pielm</w:t>
-      </w:r>
-      <w:proofErr w:type="spellEnd"/>
-      <w:r>
-        <w:rPr>
-          <w:rFonts w:ascii="Arial" w:hAnsi="Arial" w:cs="Arial"/>
-          <w:color w:val="222222"/>
-          <w:sz w:val="20"/>
-          <w:szCs w:val="20"/>
-          <w:shd w:val="clear" w:color="auto" w:fill="FFFFFF"/>
-        </w:rPr>
-        <w:t>)–a rapid method for the numerical solution of partial differential equations. </w:t>
-      </w:r>
-      <w:proofErr w:type="spellStart"/>
+      <w:r>
+        <w:rPr>
+          <w:rFonts w:ascii="Arial" w:hAnsi="Arial" w:cs="Arial"/>
+          <w:color w:val="222222"/>
+          <w:sz w:val="20"/>
+          <w:szCs w:val="20"/>
+          <w:shd w:val="clear" w:color="auto" w:fill="FFFFFF"/>
+        </w:rPr>
+        <w:t>Dwivedi, V., &amp; Srinivasan, B. (2020). Physics informed extreme learning machine (pielm)–a rapid method for the numerical solution of partial differential equations. </w:t>
+      </w:r>
       <w:r>
         <w:rPr>
           <w:rFonts w:ascii="Arial" w:hAnsi="Arial" w:cs="Arial"/>
@@ -3468,7 +3486,6 @@
         </w:rPr>
         <w:t>Neurocomputing</w:t>
       </w:r>
-      <w:proofErr w:type="spellEnd"/>
       <w:r>
         <w:rPr>
           <w:rFonts w:ascii="Arial" w:hAnsi="Arial" w:cs="Arial"/>
@@ -3591,7 +3608,7 @@
           <w:szCs w:val="20"/>
           <w:shd w:val="clear" w:color="auto" w:fill="FFFFFF"/>
         </w:rPr>
-        <w:t>Koenig, B. C., Kim, S., &amp; Deng, S. (2024). KAN-ODEs: Kolmogorov–Arnold network ordinary differential equations for learning dynamical systems and hidden physics. </w:t>
+        <w:t>Kich, V. A., Bottega, J. A., Steinmetz, R., Grando, R. B., Yorozu, A., &amp; Ohya, A. (2024, October). Kolmogorov-Arnold Networks for Online Reinforcement Learning. In </w:t>
       </w:r>
       <w:r>
         <w:rPr>
@@ -3603,60 +3620,18 @@
           <w:szCs w:val="20"/>
           <w:shd w:val="clear" w:color="auto" w:fill="FFFFFF"/>
         </w:rPr>
-        <w:t>Computer Methods in Applied Mechanics and Engineering</w:t>
-      </w:r>
-      <w:r>
-        <w:rPr>
-          <w:rFonts w:ascii="Arial" w:hAnsi="Arial" w:cs="Arial"/>
-          <w:color w:val="222222"/>
-          <w:sz w:val="20"/>
-          <w:szCs w:val="20"/>
-          <w:shd w:val="clear" w:color="auto" w:fill="FFFFFF"/>
-        </w:rPr>
-        <w:t>, </w:t>
-      </w:r>
-      <w:r>
-        <w:rPr>
-          <w:rFonts w:ascii="Arial" w:hAnsi="Arial" w:cs="Arial"/>
-          <w:i/>
-          <w:iCs/>
-          <w:color w:val="222222"/>
-          <w:sz w:val="20"/>
-          <w:szCs w:val="20"/>
-          <w:shd w:val="clear" w:color="auto" w:fill="FFFFFF"/>
-        </w:rPr>
-        <w:t>432</w:t>
-      </w:r>
-      <w:r>
-        <w:rPr>
-          <w:rFonts w:ascii="Arial" w:hAnsi="Arial" w:cs="Arial"/>
-          <w:color w:val="222222"/>
-          <w:sz w:val="20"/>
-          <w:szCs w:val="20"/>
-          <w:shd w:val="clear" w:color="auto" w:fill="FFFFFF"/>
-        </w:rPr>
-        <w:t>, 117397.</w:t>
-      </w:r>
-    </w:p>
-    <w:p>
-      <w:pPr>
-        <w:pStyle w:val="ListParagraph"/>
-        <w:rPr>
-          <w:rFonts w:asciiTheme="majorHAnsi" w:hAnsiTheme="majorHAnsi" w:cstheme="majorHAnsi"/>
-          <w:sz w:val="32"/>
-          <w:szCs w:val="32"/>
-        </w:rPr>
-      </w:pPr>
-    </w:p>
-    <w:p>
-      <w:pPr>
-        <w:pStyle w:val="ListParagraph"/>
-        <w:rPr>
-          <w:rFonts w:asciiTheme="majorHAnsi" w:hAnsiTheme="majorHAnsi" w:cstheme="majorHAnsi"/>
-          <w:sz w:val="32"/>
-          <w:szCs w:val="32"/>
-        </w:rPr>
-      </w:pPr>
+        <w:t>2024 24th International Conference on Control, Automation and Systems (ICCAS)</w:t>
+      </w:r>
+      <w:r>
+        <w:rPr>
+          <w:rFonts w:ascii="Arial" w:hAnsi="Arial" w:cs="Arial"/>
+          <w:color w:val="222222"/>
+          <w:sz w:val="20"/>
+          <w:szCs w:val="20"/>
+          <w:shd w:val="clear" w:color="auto" w:fill="FFFFFF"/>
+        </w:rPr>
+        <w:t> (pp. 958-963). IEEE.</w:t>
+      </w:r>
     </w:p>
     <w:p>
       <w:pPr>
@@ -3671,94 +3646,15 @@
           <w:szCs w:val="32"/>
         </w:rPr>
       </w:pPr>
-      <w:proofErr w:type="spellStart"/>
-      <w:r>
-        <w:rPr>
-          <w:rFonts w:ascii="Arial" w:hAnsi="Arial" w:cs="Arial"/>
-          <w:color w:val="222222"/>
-          <w:sz w:val="20"/>
-          <w:szCs w:val="20"/>
-          <w:shd w:val="clear" w:color="auto" w:fill="FFFFFF"/>
-        </w:rPr>
-        <w:lastRenderedPageBreak/>
-        <w:t>Kich</w:t>
-      </w:r>
-      <w:proofErr w:type="spellEnd"/>
-      <w:r>
-        <w:rPr>
-          <w:rFonts w:ascii="Arial" w:hAnsi="Arial" w:cs="Arial"/>
-          <w:color w:val="222222"/>
-          <w:sz w:val="20"/>
-          <w:szCs w:val="20"/>
-          <w:shd w:val="clear" w:color="auto" w:fill="FFFFFF"/>
-        </w:rPr>
-        <w:t xml:space="preserve">, V. A., </w:t>
-      </w:r>
-      <w:proofErr w:type="spellStart"/>
-      <w:r>
-        <w:rPr>
-          <w:rFonts w:ascii="Arial" w:hAnsi="Arial" w:cs="Arial"/>
-          <w:color w:val="222222"/>
-          <w:sz w:val="20"/>
-          <w:szCs w:val="20"/>
-          <w:shd w:val="clear" w:color="auto" w:fill="FFFFFF"/>
-        </w:rPr>
-        <w:t>Bottega</w:t>
-      </w:r>
-      <w:proofErr w:type="spellEnd"/>
-      <w:r>
-        <w:rPr>
-          <w:rFonts w:ascii="Arial" w:hAnsi="Arial" w:cs="Arial"/>
-          <w:color w:val="222222"/>
-          <w:sz w:val="20"/>
-          <w:szCs w:val="20"/>
-          <w:shd w:val="clear" w:color="auto" w:fill="FFFFFF"/>
-        </w:rPr>
-        <w:t xml:space="preserve">, J. A., Steinmetz, R., </w:t>
-      </w:r>
-      <w:proofErr w:type="spellStart"/>
-      <w:r>
-        <w:rPr>
-          <w:rFonts w:ascii="Arial" w:hAnsi="Arial" w:cs="Arial"/>
-          <w:color w:val="222222"/>
-          <w:sz w:val="20"/>
-          <w:szCs w:val="20"/>
-          <w:shd w:val="clear" w:color="auto" w:fill="FFFFFF"/>
-        </w:rPr>
-        <w:t>Grando</w:t>
-      </w:r>
-      <w:proofErr w:type="spellEnd"/>
-      <w:r>
-        <w:rPr>
-          <w:rFonts w:ascii="Arial" w:hAnsi="Arial" w:cs="Arial"/>
-          <w:color w:val="222222"/>
-          <w:sz w:val="20"/>
-          <w:szCs w:val="20"/>
-          <w:shd w:val="clear" w:color="auto" w:fill="FFFFFF"/>
-        </w:rPr>
-        <w:t xml:space="preserve">, R. B., Yorozu, A., &amp; </w:t>
-      </w:r>
-      <w:proofErr w:type="spellStart"/>
-      <w:r>
-        <w:rPr>
-          <w:rFonts w:ascii="Arial" w:hAnsi="Arial" w:cs="Arial"/>
-          <w:color w:val="222222"/>
-          <w:sz w:val="20"/>
-          <w:szCs w:val="20"/>
-          <w:shd w:val="clear" w:color="auto" w:fill="FFFFFF"/>
-        </w:rPr>
-        <w:t>Ohya</w:t>
-      </w:r>
-      <w:proofErr w:type="spellEnd"/>
-      <w:r>
-        <w:rPr>
-          <w:rFonts w:ascii="Arial" w:hAnsi="Arial" w:cs="Arial"/>
-          <w:color w:val="222222"/>
-          <w:sz w:val="20"/>
-          <w:szCs w:val="20"/>
-          <w:shd w:val="clear" w:color="auto" w:fill="FFFFFF"/>
-        </w:rPr>
-        <w:t>, A. (2024, October). Kolmogorov-Arnold Networks for Online Reinforcement Learning. In </w:t>
+      <w:r>
+        <w:rPr>
+          <w:rFonts w:ascii="Arial" w:hAnsi="Arial" w:cs="Arial"/>
+          <w:color w:val="222222"/>
+          <w:sz w:val="20"/>
+          <w:szCs w:val="20"/>
+          <w:shd w:val="clear" w:color="auto" w:fill="FFFFFF"/>
+        </w:rPr>
+        <w:t>Yu, T., Qiu, J., Yang, J., &amp; Oseledets, I. (2024). Sinc kolmogorov-arnold network and its applications on physics-informed neural networks. </w:t>
       </w:r>
       <w:r>
         <w:rPr>
@@ -3770,17 +3666,17 @@
           <w:szCs w:val="20"/>
           <w:shd w:val="clear" w:color="auto" w:fill="FFFFFF"/>
         </w:rPr>
-        <w:t>2024 24th International Conference on Control, Automation and Systems (ICCAS)</w:t>
-      </w:r>
-      <w:r>
-        <w:rPr>
-          <w:rFonts w:ascii="Arial" w:hAnsi="Arial" w:cs="Arial"/>
-          <w:color w:val="222222"/>
-          <w:sz w:val="20"/>
-          <w:szCs w:val="20"/>
-          <w:shd w:val="clear" w:color="auto" w:fill="FFFFFF"/>
-        </w:rPr>
-        <w:t> (pp. 958-963). IEEE.</w:t>
+        <w:t>arXiv preprint arXiv:2410.04096</w:t>
+      </w:r>
+      <w:r>
+        <w:rPr>
+          <w:rFonts w:ascii="Arial" w:hAnsi="Arial" w:cs="Arial"/>
+          <w:color w:val="222222"/>
+          <w:sz w:val="20"/>
+          <w:szCs w:val="20"/>
+          <w:shd w:val="clear" w:color="auto" w:fill="FFFFFF"/>
+        </w:rPr>
+        <w:t>.</w:t>
       </w:r>
     </w:p>
     <w:p>
@@ -3804,97 +3700,9 @@
           <w:szCs w:val="20"/>
           <w:shd w:val="clear" w:color="auto" w:fill="FFFFFF"/>
         </w:rPr>
-        <w:t xml:space="preserve">Yu, T., </w:t>
-      </w:r>
-      <w:proofErr w:type="spellStart"/>
-      <w:r>
-        <w:rPr>
-          <w:rFonts w:ascii="Arial" w:hAnsi="Arial" w:cs="Arial"/>
-          <w:color w:val="222222"/>
-          <w:sz w:val="20"/>
-          <w:szCs w:val="20"/>
-          <w:shd w:val="clear" w:color="auto" w:fill="FFFFFF"/>
-        </w:rPr>
-        <w:t>Qiu</w:t>
-      </w:r>
-      <w:proofErr w:type="spellEnd"/>
-      <w:r>
-        <w:rPr>
-          <w:rFonts w:ascii="Arial" w:hAnsi="Arial" w:cs="Arial"/>
-          <w:color w:val="222222"/>
-          <w:sz w:val="20"/>
-          <w:szCs w:val="20"/>
-          <w:shd w:val="clear" w:color="auto" w:fill="FFFFFF"/>
-        </w:rPr>
-        <w:t xml:space="preserve">, J., Yang, J., &amp; </w:t>
-      </w:r>
-      <w:proofErr w:type="spellStart"/>
-      <w:r>
-        <w:rPr>
-          <w:rFonts w:ascii="Arial" w:hAnsi="Arial" w:cs="Arial"/>
-          <w:color w:val="222222"/>
-          <w:sz w:val="20"/>
-          <w:szCs w:val="20"/>
-          <w:shd w:val="clear" w:color="auto" w:fill="FFFFFF"/>
-        </w:rPr>
-        <w:t>Oseledets</w:t>
-      </w:r>
-      <w:proofErr w:type="spellEnd"/>
-      <w:r>
-        <w:rPr>
-          <w:rFonts w:ascii="Arial" w:hAnsi="Arial" w:cs="Arial"/>
-          <w:color w:val="222222"/>
-          <w:sz w:val="20"/>
-          <w:szCs w:val="20"/>
-          <w:shd w:val="clear" w:color="auto" w:fill="FFFFFF"/>
-        </w:rPr>
-        <w:t xml:space="preserve">, I. (2024). </w:t>
-      </w:r>
-      <w:proofErr w:type="spellStart"/>
-      <w:r>
-        <w:rPr>
-          <w:rFonts w:ascii="Arial" w:hAnsi="Arial" w:cs="Arial"/>
-          <w:color w:val="222222"/>
-          <w:sz w:val="20"/>
-          <w:szCs w:val="20"/>
-          <w:shd w:val="clear" w:color="auto" w:fill="FFFFFF"/>
-        </w:rPr>
-        <w:t>Sinc</w:t>
-      </w:r>
-      <w:proofErr w:type="spellEnd"/>
-      <w:r>
-        <w:rPr>
-          <w:rFonts w:ascii="Arial" w:hAnsi="Arial" w:cs="Arial"/>
-          <w:color w:val="222222"/>
-          <w:sz w:val="20"/>
-          <w:szCs w:val="20"/>
-          <w:shd w:val="clear" w:color="auto" w:fill="FFFFFF"/>
-        </w:rPr>
-        <w:t xml:space="preserve"> </w:t>
-      </w:r>
-      <w:proofErr w:type="spellStart"/>
-      <w:r>
-        <w:rPr>
-          <w:rFonts w:ascii="Arial" w:hAnsi="Arial" w:cs="Arial"/>
-          <w:color w:val="222222"/>
-          <w:sz w:val="20"/>
-          <w:szCs w:val="20"/>
-          <w:shd w:val="clear" w:color="auto" w:fill="FFFFFF"/>
-        </w:rPr>
-        <w:t>kolmogorov-arnold</w:t>
-      </w:r>
-      <w:proofErr w:type="spellEnd"/>
-      <w:r>
-        <w:rPr>
-          <w:rFonts w:ascii="Arial" w:hAnsi="Arial" w:cs="Arial"/>
-          <w:color w:val="222222"/>
-          <w:sz w:val="20"/>
-          <w:szCs w:val="20"/>
-          <w:shd w:val="clear" w:color="auto" w:fill="FFFFFF"/>
-        </w:rPr>
-        <w:t xml:space="preserve"> network and its applications on physics-informed neural networks. </w:t>
-      </w:r>
-      <w:proofErr w:type="spellStart"/>
+        <w:lastRenderedPageBreak/>
+        <w:t>Jahin, M. A., Masud, M. A., Mridha, M. F., Aung, Z., &amp; Dey, N. (2024). Kacq-dcnn: Uncertainty-aware interpretable kolmogorov-arnold classical-quantum dual-channel neural network for heart disease detection. </w:t>
+      </w:r>
       <w:r>
         <w:rPr>
           <w:rFonts w:ascii="Arial" w:hAnsi="Arial" w:cs="Arial"/>
@@ -3905,20 +3713,7 @@
           <w:szCs w:val="20"/>
           <w:shd w:val="clear" w:color="auto" w:fill="FFFFFF"/>
         </w:rPr>
-        <w:t>arXiv</w:t>
-      </w:r>
-      <w:proofErr w:type="spellEnd"/>
-      <w:r>
-        <w:rPr>
-          <w:rFonts w:ascii="Arial" w:hAnsi="Arial" w:cs="Arial"/>
-          <w:i/>
-          <w:iCs/>
-          <w:color w:val="222222"/>
-          <w:sz w:val="20"/>
-          <w:szCs w:val="20"/>
-          <w:shd w:val="clear" w:color="auto" w:fill="FFFFFF"/>
-        </w:rPr>
-        <w:t xml:space="preserve"> preprint arXiv:2410.04096</w:t>
+        <w:t>arXiv preprint arXiv:2410.07446</w:t>
       </w:r>
       <w:r>
         <w:rPr>
@@ -3944,139 +3739,16 @@
           <w:szCs w:val="32"/>
         </w:rPr>
       </w:pPr>
-      <w:proofErr w:type="spellStart"/>
-      <w:r>
-        <w:rPr>
-          <w:rFonts w:ascii="Arial" w:hAnsi="Arial" w:cs="Arial"/>
-          <w:color w:val="222222"/>
-          <w:sz w:val="20"/>
-          <w:szCs w:val="20"/>
-          <w:shd w:val="clear" w:color="auto" w:fill="FFFFFF"/>
-        </w:rPr>
-        <w:t>Jahin</w:t>
-      </w:r>
-      <w:proofErr w:type="spellEnd"/>
-      <w:r>
-        <w:rPr>
-          <w:rFonts w:ascii="Arial" w:hAnsi="Arial" w:cs="Arial"/>
-          <w:color w:val="222222"/>
-          <w:sz w:val="20"/>
-          <w:szCs w:val="20"/>
-          <w:shd w:val="clear" w:color="auto" w:fill="FFFFFF"/>
-        </w:rPr>
-        <w:t xml:space="preserve">, M. A., </w:t>
-      </w:r>
-      <w:proofErr w:type="spellStart"/>
-      <w:r>
-        <w:rPr>
-          <w:rFonts w:ascii="Arial" w:hAnsi="Arial" w:cs="Arial"/>
-          <w:color w:val="222222"/>
-          <w:sz w:val="20"/>
-          <w:szCs w:val="20"/>
-          <w:shd w:val="clear" w:color="auto" w:fill="FFFFFF"/>
-        </w:rPr>
-        <w:t>Masud</w:t>
-      </w:r>
-      <w:proofErr w:type="spellEnd"/>
-      <w:r>
-        <w:rPr>
-          <w:rFonts w:ascii="Arial" w:hAnsi="Arial" w:cs="Arial"/>
-          <w:color w:val="222222"/>
-          <w:sz w:val="20"/>
-          <w:szCs w:val="20"/>
-          <w:shd w:val="clear" w:color="auto" w:fill="FFFFFF"/>
-        </w:rPr>
-        <w:t xml:space="preserve">, M. A., </w:t>
-      </w:r>
-      <w:proofErr w:type="spellStart"/>
-      <w:r>
-        <w:rPr>
-          <w:rFonts w:ascii="Arial" w:hAnsi="Arial" w:cs="Arial"/>
-          <w:color w:val="222222"/>
-          <w:sz w:val="20"/>
-          <w:szCs w:val="20"/>
-          <w:shd w:val="clear" w:color="auto" w:fill="FFFFFF"/>
-        </w:rPr>
-        <w:t>Mridha</w:t>
-      </w:r>
-      <w:proofErr w:type="spellEnd"/>
-      <w:r>
-        <w:rPr>
-          <w:rFonts w:ascii="Arial" w:hAnsi="Arial" w:cs="Arial"/>
-          <w:color w:val="222222"/>
-          <w:sz w:val="20"/>
-          <w:szCs w:val="20"/>
-          <w:shd w:val="clear" w:color="auto" w:fill="FFFFFF"/>
-        </w:rPr>
-        <w:t xml:space="preserve">, M. F., Aung, Z., &amp; </w:t>
-      </w:r>
-      <w:proofErr w:type="spellStart"/>
-      <w:r>
-        <w:rPr>
-          <w:rFonts w:ascii="Arial" w:hAnsi="Arial" w:cs="Arial"/>
-          <w:color w:val="222222"/>
-          <w:sz w:val="20"/>
-          <w:szCs w:val="20"/>
-          <w:shd w:val="clear" w:color="auto" w:fill="FFFFFF"/>
-        </w:rPr>
-        <w:t>Dey</w:t>
-      </w:r>
-      <w:proofErr w:type="spellEnd"/>
-      <w:r>
-        <w:rPr>
-          <w:rFonts w:ascii="Arial" w:hAnsi="Arial" w:cs="Arial"/>
-          <w:color w:val="222222"/>
-          <w:sz w:val="20"/>
-          <w:szCs w:val="20"/>
-          <w:shd w:val="clear" w:color="auto" w:fill="FFFFFF"/>
-        </w:rPr>
-        <w:t xml:space="preserve">, N. (2024). </w:t>
-      </w:r>
-      <w:proofErr w:type="spellStart"/>
-      <w:r>
-        <w:rPr>
-          <w:rFonts w:ascii="Arial" w:hAnsi="Arial" w:cs="Arial"/>
-          <w:color w:val="222222"/>
-          <w:sz w:val="20"/>
-          <w:szCs w:val="20"/>
-          <w:shd w:val="clear" w:color="auto" w:fill="FFFFFF"/>
-        </w:rPr>
-        <w:t>Kacq-dcnn</w:t>
-      </w:r>
-      <w:proofErr w:type="spellEnd"/>
-      <w:r>
-        <w:rPr>
-          <w:rFonts w:ascii="Arial" w:hAnsi="Arial" w:cs="Arial"/>
-          <w:color w:val="222222"/>
-          <w:sz w:val="20"/>
-          <w:szCs w:val="20"/>
-          <w:shd w:val="clear" w:color="auto" w:fill="FFFFFF"/>
-        </w:rPr>
-        <w:t xml:space="preserve">: Uncertainty-aware interpretable </w:t>
-      </w:r>
-      <w:proofErr w:type="spellStart"/>
-      <w:r>
-        <w:rPr>
-          <w:rFonts w:ascii="Arial" w:hAnsi="Arial" w:cs="Arial"/>
-          <w:color w:val="222222"/>
-          <w:sz w:val="20"/>
-          <w:szCs w:val="20"/>
-          <w:shd w:val="clear" w:color="auto" w:fill="FFFFFF"/>
-        </w:rPr>
-        <w:t>kolmogorov-arnold</w:t>
-      </w:r>
-      <w:proofErr w:type="spellEnd"/>
-      <w:r>
-        <w:rPr>
-          <w:rFonts w:ascii="Arial" w:hAnsi="Arial" w:cs="Arial"/>
-          <w:color w:val="222222"/>
-          <w:sz w:val="20"/>
-          <w:szCs w:val="20"/>
-          <w:shd w:val="clear" w:color="auto" w:fill="FFFFFF"/>
-        </w:rPr>
-        <w:t xml:space="preserve"> classical-quantum dual-channel neural network for heart disease detection. </w:t>
-      </w:r>
-      <w:proofErr w:type="spellStart"/>
+      <w:r>
+        <w:rPr>
+          <w:rFonts w:ascii="Arial" w:hAnsi="Arial" w:cs="Arial"/>
+          <w:color w:val="222222"/>
+          <w:sz w:val="20"/>
+          <w:szCs w:val="20"/>
+          <w:shd w:val="clear" w:color="auto" w:fill="FFFFFF"/>
+        </w:rPr>
+        <w:t>Liu, F., Viano, L., &amp; Cevher, V. (2022). Understanding deep neural function approximation in reinforcement learning via $\epsilon $-greedy exploration. </w:t>
+      </w:r>
       <w:r>
         <w:rPr>
           <w:rFonts w:ascii="Arial" w:hAnsi="Arial" w:cs="Arial"/>
@@ -4087,9 +3759,18 @@
           <w:szCs w:val="20"/>
           <w:shd w:val="clear" w:color="auto" w:fill="FFFFFF"/>
         </w:rPr>
-        <w:t>arXiv</w:t>
-      </w:r>
-      <w:proofErr w:type="spellEnd"/>
+        <w:t>Advances in Neural Information Processing Systems</w:t>
+      </w:r>
+      <w:r>
+        <w:rPr>
+          <w:rFonts w:ascii="Arial" w:hAnsi="Arial" w:cs="Arial"/>
+          <w:color w:val="222222"/>
+          <w:sz w:val="20"/>
+          <w:szCs w:val="20"/>
+          <w:shd w:val="clear" w:color="auto" w:fill="FFFFFF"/>
+        </w:rPr>
+        <w:t>, </w:t>
+      </w:r>
       <w:r>
         <w:rPr>
           <w:rFonts w:ascii="Arial" w:hAnsi="Arial" w:cs="Arial"/>
@@ -4100,17 +3781,17 @@
           <w:szCs w:val="20"/>
           <w:shd w:val="clear" w:color="auto" w:fill="FFFFFF"/>
         </w:rPr>
-        <w:t xml:space="preserve"> preprint arXiv:2410.07446</w:t>
-      </w:r>
-      <w:r>
-        <w:rPr>
-          <w:rFonts w:ascii="Arial" w:hAnsi="Arial" w:cs="Arial"/>
-          <w:color w:val="222222"/>
-          <w:sz w:val="20"/>
-          <w:szCs w:val="20"/>
-          <w:shd w:val="clear" w:color="auto" w:fill="FFFFFF"/>
-        </w:rPr>
-        <w:t>.</w:t>
+        <w:t>35</w:t>
+      </w:r>
+      <w:r>
+        <w:rPr>
+          <w:rFonts w:ascii="Arial" w:hAnsi="Arial" w:cs="Arial"/>
+          <w:color w:val="222222"/>
+          <w:sz w:val="20"/>
+          <w:szCs w:val="20"/>
+          <w:shd w:val="clear" w:color="auto" w:fill="FFFFFF"/>
+        </w:rPr>
+        <w:t>, 5093-5108.</w:t>
       </w:r>
     </w:p>
     <w:p>
@@ -4134,51 +3815,7 @@
           <w:szCs w:val="20"/>
           <w:shd w:val="clear" w:color="auto" w:fill="FFFFFF"/>
         </w:rPr>
-        <w:t xml:space="preserve">Liu, F., </w:t>
-      </w:r>
-      <w:proofErr w:type="spellStart"/>
-      <w:r>
-        <w:rPr>
-          <w:rFonts w:ascii="Arial" w:hAnsi="Arial" w:cs="Arial"/>
-          <w:color w:val="222222"/>
-          <w:sz w:val="20"/>
-          <w:szCs w:val="20"/>
-          <w:shd w:val="clear" w:color="auto" w:fill="FFFFFF"/>
-        </w:rPr>
-        <w:t>Viano</w:t>
-      </w:r>
-      <w:proofErr w:type="spellEnd"/>
-      <w:r>
-        <w:rPr>
-          <w:rFonts w:ascii="Arial" w:hAnsi="Arial" w:cs="Arial"/>
-          <w:color w:val="222222"/>
-          <w:sz w:val="20"/>
-          <w:szCs w:val="20"/>
-          <w:shd w:val="clear" w:color="auto" w:fill="FFFFFF"/>
-        </w:rPr>
-        <w:t xml:space="preserve">, L., &amp; </w:t>
-      </w:r>
-      <w:proofErr w:type="spellStart"/>
-      <w:r>
-        <w:rPr>
-          <w:rFonts w:ascii="Arial" w:hAnsi="Arial" w:cs="Arial"/>
-          <w:color w:val="222222"/>
-          <w:sz w:val="20"/>
-          <w:szCs w:val="20"/>
-          <w:shd w:val="clear" w:color="auto" w:fill="FFFFFF"/>
-        </w:rPr>
-        <w:t>Cevher</w:t>
-      </w:r>
-      <w:proofErr w:type="spellEnd"/>
-      <w:r>
-        <w:rPr>
-          <w:rFonts w:ascii="Arial" w:hAnsi="Arial" w:cs="Arial"/>
-          <w:color w:val="222222"/>
-          <w:sz w:val="20"/>
-          <w:szCs w:val="20"/>
-          <w:shd w:val="clear" w:color="auto" w:fill="FFFFFF"/>
-        </w:rPr>
-        <w:t>, V. (2022). Understanding deep neural function approximation in reinforcement learning via $\epsilon $-greedy exploration. </w:t>
+        <w:t>Heinlein, A., Klawonn, A., Lanser, M., &amp; Weber, J. (2021). Combining machine learning and domain decomposition methods for the solution of partial differential equations—A review. </w:t>
       </w:r>
       <w:r>
         <w:rPr>
@@ -4190,21 +3827,11 @@
           <w:szCs w:val="20"/>
           <w:shd w:val="clear" w:color="auto" w:fill="FFFFFF"/>
         </w:rPr>
-        <w:t>Advances in Neural Information Processing Systems</w:t>
-      </w:r>
-      <w:r>
-        <w:rPr>
-          <w:rFonts w:ascii="Arial" w:hAnsi="Arial" w:cs="Arial"/>
-          <w:color w:val="222222"/>
-          <w:sz w:val="20"/>
-          <w:szCs w:val="20"/>
-          <w:shd w:val="clear" w:color="auto" w:fill="FFFFFF"/>
-        </w:rPr>
-        <w:t>, </w:t>
-      </w:r>
-      <w:r>
-        <w:rPr>
-          <w:rFonts w:ascii="Arial" w:hAnsi="Arial" w:cs="Arial"/>
+        <w:t>GAMM</w:t>
+      </w:r>
+      <w:r>
+        <w:rPr>
+          <w:rFonts w:ascii="Cambria Math" w:hAnsi="Cambria Math" w:cs="Cambria Math"/>
           <w:i/>
           <w:iCs/>
           <w:color w:val="222222"/>
@@ -4212,17 +3839,51 @@
           <w:szCs w:val="20"/>
           <w:shd w:val="clear" w:color="auto" w:fill="FFFFFF"/>
         </w:rPr>
-        <w:t>35</w:t>
-      </w:r>
-      <w:r>
-        <w:rPr>
-          <w:rFonts w:ascii="Arial" w:hAnsi="Arial" w:cs="Arial"/>
-          <w:color w:val="222222"/>
-          <w:sz w:val="20"/>
-          <w:szCs w:val="20"/>
-          <w:shd w:val="clear" w:color="auto" w:fill="FFFFFF"/>
-        </w:rPr>
-        <w:t>, 5093-5108.</w:t>
+        <w:t>‐</w:t>
+      </w:r>
+      <w:r>
+        <w:rPr>
+          <w:rFonts w:ascii="Arial" w:hAnsi="Arial" w:cs="Arial"/>
+          <w:i/>
+          <w:iCs/>
+          <w:color w:val="222222"/>
+          <w:sz w:val="20"/>
+          <w:szCs w:val="20"/>
+          <w:shd w:val="clear" w:color="auto" w:fill="FFFFFF"/>
+        </w:rPr>
+        <w:t>Mitteilungen</w:t>
+      </w:r>
+      <w:r>
+        <w:rPr>
+          <w:rFonts w:ascii="Arial" w:hAnsi="Arial" w:cs="Arial"/>
+          <w:color w:val="222222"/>
+          <w:sz w:val="20"/>
+          <w:szCs w:val="20"/>
+          <w:shd w:val="clear" w:color="auto" w:fill="FFFFFF"/>
+        </w:rPr>
+        <w:t>, </w:t>
+      </w:r>
+      <w:r>
+        <w:rPr>
+          <w:rFonts w:ascii="Arial" w:hAnsi="Arial" w:cs="Arial"/>
+          <w:i/>
+          <w:iCs/>
+          <w:color w:val="222222"/>
+          <w:sz w:val="20"/>
+          <w:szCs w:val="20"/>
+          <w:shd w:val="clear" w:color="auto" w:fill="FFFFFF"/>
+        </w:rPr>
+        <w:t>44</w:t>
+      </w:r>
+      <w:r>
+        <w:rPr>
+          <w:rFonts w:ascii="Arial" w:hAnsi="Arial" w:cs="Arial"/>
+          <w:color w:val="222222"/>
+          <w:sz w:val="20"/>
+          <w:szCs w:val="20"/>
+          <w:shd w:val="clear" w:color="auto" w:fill="FFFFFF"/>
+        </w:rPr>
+        <w:t>(1), e202100001.</w:t>
       </w:r>
     </w:p>
     <w:p>
@@ -4246,51 +3907,7 @@
           <w:szCs w:val="20"/>
           <w:shd w:val="clear" w:color="auto" w:fill="FFFFFF"/>
         </w:rPr>
-        <w:t xml:space="preserve">Heinlein, A., </w:t>
-      </w:r>
-      <w:proofErr w:type="spellStart"/>
-      <w:r>
-        <w:rPr>
-          <w:rFonts w:ascii="Arial" w:hAnsi="Arial" w:cs="Arial"/>
-          <w:color w:val="222222"/>
-          <w:sz w:val="20"/>
-          <w:szCs w:val="20"/>
-          <w:shd w:val="clear" w:color="auto" w:fill="FFFFFF"/>
-        </w:rPr>
-        <w:t>Klawonn</w:t>
-      </w:r>
-      <w:proofErr w:type="spellEnd"/>
-      <w:r>
-        <w:rPr>
-          <w:rFonts w:ascii="Arial" w:hAnsi="Arial" w:cs="Arial"/>
-          <w:color w:val="222222"/>
-          <w:sz w:val="20"/>
-          <w:szCs w:val="20"/>
-          <w:shd w:val="clear" w:color="auto" w:fill="FFFFFF"/>
-        </w:rPr>
-        <w:t xml:space="preserve">, A., </w:t>
-      </w:r>
-      <w:proofErr w:type="spellStart"/>
-      <w:r>
-        <w:rPr>
-          <w:rFonts w:ascii="Arial" w:hAnsi="Arial" w:cs="Arial"/>
-          <w:color w:val="222222"/>
-          <w:sz w:val="20"/>
-          <w:szCs w:val="20"/>
-          <w:shd w:val="clear" w:color="auto" w:fill="FFFFFF"/>
-        </w:rPr>
-        <w:t>Lanser</w:t>
-      </w:r>
-      <w:proofErr w:type="spellEnd"/>
-      <w:r>
-        <w:rPr>
-          <w:rFonts w:ascii="Arial" w:hAnsi="Arial" w:cs="Arial"/>
-          <w:color w:val="222222"/>
-          <w:sz w:val="20"/>
-          <w:szCs w:val="20"/>
-          <w:shd w:val="clear" w:color="auto" w:fill="FFFFFF"/>
-        </w:rPr>
-        <w:t>, M., &amp; Weber, J. (2021). Combining machine learning and domain decomposition methods for the solution of partial differential equations—A review. </w:t>
+        <w:t>Goswami, S., Kontolati, K., Shields, M. D., &amp; Karniadakis, G. E. (2022). Deep transfer operator learning for partial differential equations under conditional shift. </w:t>
       </w:r>
       <w:r>
         <w:rPr>
@@ -4302,11 +3919,21 @@
           <w:szCs w:val="20"/>
           <w:shd w:val="clear" w:color="auto" w:fill="FFFFFF"/>
         </w:rPr>
-        <w:t>GAMM</w:t>
-      </w:r>
-      <w:r>
-        <w:rPr>
-          <w:rFonts w:ascii="Cambria Math" w:hAnsi="Cambria Math" w:cs="Cambria Math"/>
+        <w:t>Nature Machine Intelligence</w:t>
+      </w:r>
+      <w:r>
+        <w:rPr>
+          <w:rFonts w:ascii="Arial" w:hAnsi="Arial" w:cs="Arial"/>
+          <w:color w:val="222222"/>
+          <w:sz w:val="20"/>
+          <w:szCs w:val="20"/>
+          <w:shd w:val="clear" w:color="auto" w:fill="FFFFFF"/>
+        </w:rPr>
+        <w:t>, </w:t>
+      </w:r>
+      <w:r>
+        <w:rPr>
+          <w:rFonts w:ascii="Arial" w:hAnsi="Arial" w:cs="Arial"/>
           <w:i/>
           <w:iCs/>
           <w:color w:val="222222"/>
@@ -4314,53 +3941,17 @@
           <w:szCs w:val="20"/>
           <w:shd w:val="clear" w:color="auto" w:fill="FFFFFF"/>
         </w:rPr>
-        <w:t>‐</w:t>
-      </w:r>
-      <w:proofErr w:type="spellStart"/>
-      <w:r>
-        <w:rPr>
-          <w:rFonts w:ascii="Arial" w:hAnsi="Arial" w:cs="Arial"/>
-          <w:i/>
-          <w:iCs/>
-          <w:color w:val="222222"/>
-          <w:sz w:val="20"/>
-          <w:szCs w:val="20"/>
-          <w:shd w:val="clear" w:color="auto" w:fill="FFFFFF"/>
-        </w:rPr>
-        <w:t>Mitteilungen</w:t>
-      </w:r>
-      <w:proofErr w:type="spellEnd"/>
-      <w:r>
-        <w:rPr>
-          <w:rFonts w:ascii="Arial" w:hAnsi="Arial" w:cs="Arial"/>
-          <w:color w:val="222222"/>
-          <w:sz w:val="20"/>
-          <w:szCs w:val="20"/>
-          <w:shd w:val="clear" w:color="auto" w:fill="FFFFFF"/>
-        </w:rPr>
-        <w:t>, </w:t>
-      </w:r>
-      <w:r>
-        <w:rPr>
-          <w:rFonts w:ascii="Arial" w:hAnsi="Arial" w:cs="Arial"/>
-          <w:i/>
-          <w:iCs/>
-          <w:color w:val="222222"/>
-          <w:sz w:val="20"/>
-          <w:szCs w:val="20"/>
-          <w:shd w:val="clear" w:color="auto" w:fill="FFFFFF"/>
-        </w:rPr>
-        <w:t>44</w:t>
-      </w:r>
-      <w:r>
-        <w:rPr>
-          <w:rFonts w:ascii="Arial" w:hAnsi="Arial" w:cs="Arial"/>
-          <w:color w:val="222222"/>
-          <w:sz w:val="20"/>
-          <w:szCs w:val="20"/>
-          <w:shd w:val="clear" w:color="auto" w:fill="FFFFFF"/>
-        </w:rPr>
-        <w:t>(1), e202100001.</w:t>
+        <w:t>4</w:t>
+      </w:r>
+      <w:r>
+        <w:rPr>
+          <w:rFonts w:ascii="Arial" w:hAnsi="Arial" w:cs="Arial"/>
+          <w:color w:val="222222"/>
+          <w:sz w:val="20"/>
+          <w:szCs w:val="20"/>
+          <w:shd w:val="clear" w:color="auto" w:fill="FFFFFF"/>
+        </w:rPr>
+        <w:t>(12), 1155-1164.</w:t>
       </w:r>
     </w:p>
     <w:p>
@@ -4376,71 +3967,15 @@
           <w:szCs w:val="32"/>
         </w:rPr>
       </w:pPr>
-      <w:proofErr w:type="spellStart"/>
-      <w:r>
-        <w:rPr>
-          <w:rFonts w:ascii="Arial" w:hAnsi="Arial" w:cs="Arial"/>
-          <w:color w:val="222222"/>
-          <w:sz w:val="20"/>
-          <w:szCs w:val="20"/>
-          <w:shd w:val="clear" w:color="auto" w:fill="FFFFFF"/>
-        </w:rPr>
-        <w:t>Goswami</w:t>
-      </w:r>
-      <w:proofErr w:type="spellEnd"/>
-      <w:r>
-        <w:rPr>
-          <w:rFonts w:ascii="Arial" w:hAnsi="Arial" w:cs="Arial"/>
-          <w:color w:val="222222"/>
-          <w:sz w:val="20"/>
-          <w:szCs w:val="20"/>
-          <w:shd w:val="clear" w:color="auto" w:fill="FFFFFF"/>
-        </w:rPr>
-        <w:t xml:space="preserve">, S., </w:t>
-      </w:r>
-      <w:proofErr w:type="spellStart"/>
-      <w:r>
-        <w:rPr>
-          <w:rFonts w:ascii="Arial" w:hAnsi="Arial" w:cs="Arial"/>
-          <w:color w:val="222222"/>
-          <w:sz w:val="20"/>
-          <w:szCs w:val="20"/>
-          <w:shd w:val="clear" w:color="auto" w:fill="FFFFFF"/>
-        </w:rPr>
-        <w:t>Kontolati</w:t>
-      </w:r>
-      <w:proofErr w:type="spellEnd"/>
-      <w:r>
-        <w:rPr>
-          <w:rFonts w:ascii="Arial" w:hAnsi="Arial" w:cs="Arial"/>
-          <w:color w:val="222222"/>
-          <w:sz w:val="20"/>
-          <w:szCs w:val="20"/>
-          <w:shd w:val="clear" w:color="auto" w:fill="FFFFFF"/>
-        </w:rPr>
-        <w:t xml:space="preserve">, K., Shields, M. D., &amp; </w:t>
-      </w:r>
-      <w:proofErr w:type="spellStart"/>
-      <w:r>
-        <w:rPr>
-          <w:rFonts w:ascii="Arial" w:hAnsi="Arial" w:cs="Arial"/>
-          <w:color w:val="222222"/>
-          <w:sz w:val="20"/>
-          <w:szCs w:val="20"/>
-          <w:shd w:val="clear" w:color="auto" w:fill="FFFFFF"/>
-        </w:rPr>
-        <w:t>Karniadakis</w:t>
-      </w:r>
-      <w:proofErr w:type="spellEnd"/>
-      <w:r>
-        <w:rPr>
-          <w:rFonts w:ascii="Arial" w:hAnsi="Arial" w:cs="Arial"/>
-          <w:color w:val="222222"/>
-          <w:sz w:val="20"/>
-          <w:szCs w:val="20"/>
-          <w:shd w:val="clear" w:color="auto" w:fill="FFFFFF"/>
-        </w:rPr>
-        <w:t>, G. E. (2022). Deep transfer operator learning for partial differential equations under conditional shift. </w:t>
+      <w:r>
+        <w:rPr>
+          <w:rFonts w:ascii="Arial" w:hAnsi="Arial" w:cs="Arial"/>
+          <w:color w:val="222222"/>
+          <w:sz w:val="20"/>
+          <w:szCs w:val="20"/>
+          <w:shd w:val="clear" w:color="auto" w:fill="FFFFFF"/>
+        </w:rPr>
+        <w:t>Soleymani, F., &amp; Zhu, S. (2021). RBF-FD solution for a financial partial-integro differential equation utilizing the generalized multiquadric function. </w:t>
       </w:r>
       <w:r>
         <w:rPr>
@@ -4452,7 +3987,7 @@
           <w:szCs w:val="20"/>
           <w:shd w:val="clear" w:color="auto" w:fill="FFFFFF"/>
         </w:rPr>
-        <w:t>Nature Machine Intelligence</w:t>
+        <w:t>Computers &amp; Mathematics with Applications</w:t>
       </w:r>
       <w:r>
         <w:rPr>
@@ -4474,17 +4009,17 @@
           <w:szCs w:val="20"/>
           <w:shd w:val="clear" w:color="auto" w:fill="FFFFFF"/>
         </w:rPr>
-        <w:t>4</w:t>
-      </w:r>
-      <w:r>
-        <w:rPr>
-          <w:rFonts w:ascii="Arial" w:hAnsi="Arial" w:cs="Arial"/>
-          <w:color w:val="222222"/>
-          <w:sz w:val="20"/>
-          <w:szCs w:val="20"/>
-          <w:shd w:val="clear" w:color="auto" w:fill="FFFFFF"/>
-        </w:rPr>
-        <w:t>(12), 1155-1164.</w:t>
+        <w:t>82</w:t>
+      </w:r>
+      <w:r>
+        <w:rPr>
+          <w:rFonts w:ascii="Arial" w:hAnsi="Arial" w:cs="Arial"/>
+          <w:color w:val="222222"/>
+          <w:sz w:val="20"/>
+          <w:szCs w:val="20"/>
+          <w:shd w:val="clear" w:color="auto" w:fill="FFFFFF"/>
+        </w:rPr>
+        <w:t>, 161-178.</w:t>
       </w:r>
     </w:p>
     <w:p>
@@ -4500,71 +4035,15 @@
           <w:szCs w:val="32"/>
         </w:rPr>
       </w:pPr>
-      <w:proofErr w:type="spellStart"/>
-      <w:r>
-        <w:rPr>
-          <w:rFonts w:ascii="Arial" w:hAnsi="Arial" w:cs="Arial"/>
-          <w:color w:val="222222"/>
-          <w:sz w:val="20"/>
-          <w:szCs w:val="20"/>
-          <w:shd w:val="clear" w:color="auto" w:fill="FFFFFF"/>
-        </w:rPr>
-        <w:t>Soleymani</w:t>
-      </w:r>
-      <w:proofErr w:type="spellEnd"/>
-      <w:r>
-        <w:rPr>
-          <w:rFonts w:ascii="Arial" w:hAnsi="Arial" w:cs="Arial"/>
-          <w:color w:val="222222"/>
-          <w:sz w:val="20"/>
-          <w:szCs w:val="20"/>
-          <w:shd w:val="clear" w:color="auto" w:fill="FFFFFF"/>
-        </w:rPr>
-        <w:t>, F., &amp; Zhu, S. (2021). RBF-FD solution for a financial partial-</w:t>
-      </w:r>
-      <w:proofErr w:type="spellStart"/>
-      <w:r>
-        <w:rPr>
-          <w:rFonts w:ascii="Arial" w:hAnsi="Arial" w:cs="Arial"/>
-          <w:color w:val="222222"/>
-          <w:sz w:val="20"/>
-          <w:szCs w:val="20"/>
-          <w:shd w:val="clear" w:color="auto" w:fill="FFFFFF"/>
-        </w:rPr>
-        <w:t>integro</w:t>
-      </w:r>
-      <w:proofErr w:type="spellEnd"/>
-      <w:r>
-        <w:rPr>
-          <w:rFonts w:ascii="Arial" w:hAnsi="Arial" w:cs="Arial"/>
-          <w:color w:val="222222"/>
-          <w:sz w:val="20"/>
-          <w:szCs w:val="20"/>
-          <w:shd w:val="clear" w:color="auto" w:fill="FFFFFF"/>
-        </w:rPr>
-        <w:t xml:space="preserve"> differential equation utilizing the generalized </w:t>
-      </w:r>
-      <w:proofErr w:type="spellStart"/>
-      <w:r>
-        <w:rPr>
-          <w:rFonts w:ascii="Arial" w:hAnsi="Arial" w:cs="Arial"/>
-          <w:color w:val="222222"/>
-          <w:sz w:val="20"/>
-          <w:szCs w:val="20"/>
-          <w:shd w:val="clear" w:color="auto" w:fill="FFFFFF"/>
-        </w:rPr>
-        <w:t>multiquadric</w:t>
-      </w:r>
-      <w:proofErr w:type="spellEnd"/>
-      <w:r>
-        <w:rPr>
-          <w:rFonts w:ascii="Arial" w:hAnsi="Arial" w:cs="Arial"/>
-          <w:color w:val="222222"/>
-          <w:sz w:val="20"/>
-          <w:szCs w:val="20"/>
-          <w:shd w:val="clear" w:color="auto" w:fill="FFFFFF"/>
-        </w:rPr>
-        <w:t xml:space="preserve"> function. </w:t>
+      <w:r>
+        <w:rPr>
+          <w:rFonts w:ascii="Arial" w:hAnsi="Arial" w:cs="Arial"/>
+          <w:color w:val="222222"/>
+          <w:sz w:val="20"/>
+          <w:szCs w:val="20"/>
+          <w:shd w:val="clear" w:color="auto" w:fill="FFFFFF"/>
+        </w:rPr>
+        <w:t>Koenig, B. C., Kim, S., &amp; Deng, S. (2024). KAN-ODEs: Kolmogorov–Arnold network ordinary differential equations for learning dynamical systems and hidden physics. </w:t>
       </w:r>
       <w:r>
         <w:rPr>
@@ -4576,7 +4055,7 @@
           <w:szCs w:val="20"/>
           <w:shd w:val="clear" w:color="auto" w:fill="FFFFFF"/>
         </w:rPr>
-        <w:t>Computers &amp; Mathematics with Applications</w:t>
+        <w:t>Computer Methods in Applied Mechanics and Engineering</w:t>
       </w:r>
       <w:r>
         <w:rPr>
@@ -4598,17 +4077,17 @@
           <w:szCs w:val="20"/>
           <w:shd w:val="clear" w:color="auto" w:fill="FFFFFF"/>
         </w:rPr>
-        <w:t>82</w:t>
-      </w:r>
-      <w:r>
-        <w:rPr>
-          <w:rFonts w:ascii="Arial" w:hAnsi="Arial" w:cs="Arial"/>
-          <w:color w:val="222222"/>
-          <w:sz w:val="20"/>
-          <w:szCs w:val="20"/>
-          <w:shd w:val="clear" w:color="auto" w:fill="FFFFFF"/>
-        </w:rPr>
-        <w:t>, 161-178.</w:t>
+        <w:t>432</w:t>
+      </w:r>
+      <w:r>
+        <w:rPr>
+          <w:rFonts w:ascii="Arial" w:hAnsi="Arial" w:cs="Arial"/>
+          <w:color w:val="222222"/>
+          <w:sz w:val="20"/>
+          <w:szCs w:val="20"/>
+          <w:shd w:val="clear" w:color="auto" w:fill="FFFFFF"/>
+        </w:rPr>
+        <w:t>, 117397.</w:t>
       </w:r>
     </w:p>
     <w:p>
@@ -4632,7 +4111,7 @@
           <w:szCs w:val="20"/>
           <w:shd w:val="clear" w:color="auto" w:fill="FFFFFF"/>
         </w:rPr>
-        <w:t>Koenig, B. C., Kim, S., &amp; Deng, S. (2024). KAN-ODEs: Kolmogorov–Arnold network ordinary differential equations for learning dynamical systems and hidden physics. </w:t>
+        <w:t>Chen, Y., Yu, H., Meng, X., Xie, X., Hou, M., &amp; Chevallier, J. (2021). Numerical solving of the generalized Black-Scholes differential equation using Laguerre neural network. </w:t>
       </w:r>
       <w:r>
         <w:rPr>
@@ -4644,7 +4123,7 @@
           <w:szCs w:val="20"/>
           <w:shd w:val="clear" w:color="auto" w:fill="FFFFFF"/>
         </w:rPr>
-        <w:t>Computer Methods in Applied Mechanics and Engineering</w:t>
+        <w:t>Digital Signal Processing</w:t>
       </w:r>
       <w:r>
         <w:rPr>
@@ -4666,17 +4145,17 @@
           <w:szCs w:val="20"/>
           <w:shd w:val="clear" w:color="auto" w:fill="FFFFFF"/>
         </w:rPr>
-        <w:t>432</w:t>
-      </w:r>
-      <w:r>
-        <w:rPr>
-          <w:rFonts w:ascii="Arial" w:hAnsi="Arial" w:cs="Arial"/>
-          <w:color w:val="222222"/>
-          <w:sz w:val="20"/>
-          <w:szCs w:val="20"/>
-          <w:shd w:val="clear" w:color="auto" w:fill="FFFFFF"/>
-        </w:rPr>
-        <w:t>, 117397.</w:t>
+        <w:t>112</w:t>
+      </w:r>
+      <w:r>
+        <w:rPr>
+          <w:rFonts w:ascii="Arial" w:hAnsi="Arial" w:cs="Arial"/>
+          <w:color w:val="222222"/>
+          <w:sz w:val="20"/>
+          <w:szCs w:val="20"/>
+          <w:shd w:val="clear" w:color="auto" w:fill="FFFFFF"/>
+        </w:rPr>
+        <w:t>, 103003.</w:t>
       </w:r>
     </w:p>
     <w:p>
@@ -4700,95 +4179,7 @@
           <w:szCs w:val="20"/>
           <w:shd w:val="clear" w:color="auto" w:fill="FFFFFF"/>
         </w:rPr>
-        <w:t xml:space="preserve">Chen, Y., Yu, H., </w:t>
-      </w:r>
-      <w:proofErr w:type="spellStart"/>
-      <w:r>
-        <w:rPr>
-          <w:rFonts w:ascii="Arial" w:hAnsi="Arial" w:cs="Arial"/>
-          <w:color w:val="222222"/>
-          <w:sz w:val="20"/>
-          <w:szCs w:val="20"/>
-          <w:shd w:val="clear" w:color="auto" w:fill="FFFFFF"/>
-        </w:rPr>
-        <w:t>Meng</w:t>
-      </w:r>
-      <w:proofErr w:type="spellEnd"/>
-      <w:r>
-        <w:rPr>
-          <w:rFonts w:ascii="Arial" w:hAnsi="Arial" w:cs="Arial"/>
-          <w:color w:val="222222"/>
-          <w:sz w:val="20"/>
-          <w:szCs w:val="20"/>
-          <w:shd w:val="clear" w:color="auto" w:fill="FFFFFF"/>
-        </w:rPr>
-        <w:t xml:space="preserve">, X., </w:t>
-      </w:r>
-      <w:proofErr w:type="spellStart"/>
-      <w:r>
-        <w:rPr>
-          <w:rFonts w:ascii="Arial" w:hAnsi="Arial" w:cs="Arial"/>
-          <w:color w:val="222222"/>
-          <w:sz w:val="20"/>
-          <w:szCs w:val="20"/>
-          <w:shd w:val="clear" w:color="auto" w:fill="FFFFFF"/>
-        </w:rPr>
-        <w:t>Xie</w:t>
-      </w:r>
-      <w:proofErr w:type="spellEnd"/>
-      <w:r>
-        <w:rPr>
-          <w:rFonts w:ascii="Arial" w:hAnsi="Arial" w:cs="Arial"/>
-          <w:color w:val="222222"/>
-          <w:sz w:val="20"/>
-          <w:szCs w:val="20"/>
-          <w:shd w:val="clear" w:color="auto" w:fill="FFFFFF"/>
-        </w:rPr>
-        <w:t xml:space="preserve">, X., </w:t>
-      </w:r>
-      <w:proofErr w:type="spellStart"/>
-      <w:r>
-        <w:rPr>
-          <w:rFonts w:ascii="Arial" w:hAnsi="Arial" w:cs="Arial"/>
-          <w:color w:val="222222"/>
-          <w:sz w:val="20"/>
-          <w:szCs w:val="20"/>
-          <w:shd w:val="clear" w:color="auto" w:fill="FFFFFF"/>
-        </w:rPr>
-        <w:t>Hou</w:t>
-      </w:r>
-      <w:proofErr w:type="spellEnd"/>
-      <w:r>
-        <w:rPr>
-          <w:rFonts w:ascii="Arial" w:hAnsi="Arial" w:cs="Arial"/>
-          <w:color w:val="222222"/>
-          <w:sz w:val="20"/>
-          <w:szCs w:val="20"/>
-          <w:shd w:val="clear" w:color="auto" w:fill="FFFFFF"/>
-        </w:rPr>
-        <w:t xml:space="preserve">, M., &amp; </w:t>
-      </w:r>
-      <w:proofErr w:type="spellStart"/>
-      <w:r>
-        <w:rPr>
-          <w:rFonts w:ascii="Arial" w:hAnsi="Arial" w:cs="Arial"/>
-          <w:color w:val="222222"/>
-          <w:sz w:val="20"/>
-          <w:szCs w:val="20"/>
-          <w:shd w:val="clear" w:color="auto" w:fill="FFFFFF"/>
-        </w:rPr>
-        <w:t>Chevallier</w:t>
-      </w:r>
-      <w:proofErr w:type="spellEnd"/>
-      <w:r>
-        <w:rPr>
-          <w:rFonts w:ascii="Arial" w:hAnsi="Arial" w:cs="Arial"/>
-          <w:color w:val="222222"/>
-          <w:sz w:val="20"/>
-          <w:szCs w:val="20"/>
-          <w:shd w:val="clear" w:color="auto" w:fill="FFFFFF"/>
-        </w:rPr>
-        <w:t>, J. (2021). Numerical solving of the generalized Black-Scholes differential equation using Laguerre neural network. </w:t>
+        <w:t>Selitskiy, S. (2022). Kolmogorov's Gate Non-linearity as a Step toward Much Smaller Artificial Neural Networks. In </w:t>
       </w:r>
       <w:r>
         <w:rPr>
@@ -4800,39 +4191,17 @@
           <w:szCs w:val="20"/>
           <w:shd w:val="clear" w:color="auto" w:fill="FFFFFF"/>
         </w:rPr>
-        <w:t>Digital Signal Processing</w:t>
-      </w:r>
-      <w:r>
-        <w:rPr>
-          <w:rFonts w:ascii="Arial" w:hAnsi="Arial" w:cs="Arial"/>
-          <w:color w:val="222222"/>
-          <w:sz w:val="20"/>
-          <w:szCs w:val="20"/>
-          <w:shd w:val="clear" w:color="auto" w:fill="FFFFFF"/>
-        </w:rPr>
-        <w:t>, </w:t>
-      </w:r>
-      <w:r>
-        <w:rPr>
-          <w:rFonts w:ascii="Arial" w:hAnsi="Arial" w:cs="Arial"/>
-          <w:i/>
-          <w:iCs/>
-          <w:color w:val="222222"/>
-          <w:sz w:val="20"/>
-          <w:szCs w:val="20"/>
-          <w:shd w:val="clear" w:color="auto" w:fill="FFFFFF"/>
-        </w:rPr>
-        <w:t>112</w:t>
-      </w:r>
-      <w:r>
-        <w:rPr>
-          <w:rFonts w:ascii="Arial" w:hAnsi="Arial" w:cs="Arial"/>
-          <w:color w:val="222222"/>
-          <w:sz w:val="20"/>
-          <w:szCs w:val="20"/>
-          <w:shd w:val="clear" w:color="auto" w:fill="FFFFFF"/>
-        </w:rPr>
-        <w:t>, 103003.</w:t>
+        <w:t>ICEIS (1)</w:t>
+      </w:r>
+      <w:r>
+        <w:rPr>
+          <w:rFonts w:ascii="Arial" w:hAnsi="Arial" w:cs="Arial"/>
+          <w:color w:val="222222"/>
+          <w:sz w:val="20"/>
+          <w:szCs w:val="20"/>
+          <w:shd w:val="clear" w:color="auto" w:fill="FFFFFF"/>
+        </w:rPr>
+        <w:t> (pp. 492-499).</w:t>
       </w:r>
     </w:p>
     <w:p>
@@ -4848,49 +4217,15 @@
           <w:szCs w:val="32"/>
         </w:rPr>
       </w:pPr>
-      <w:proofErr w:type="spellStart"/>
-      <w:r>
-        <w:rPr>
-          <w:rFonts w:ascii="Arial" w:hAnsi="Arial" w:cs="Arial"/>
-          <w:color w:val="222222"/>
-          <w:sz w:val="20"/>
-          <w:szCs w:val="20"/>
-          <w:shd w:val="clear" w:color="auto" w:fill="FFFFFF"/>
-        </w:rPr>
-        <w:t>Selitskiy</w:t>
-      </w:r>
-      <w:proofErr w:type="spellEnd"/>
-      <w:r>
-        <w:rPr>
-          <w:rFonts w:ascii="Arial" w:hAnsi="Arial" w:cs="Arial"/>
-          <w:color w:val="222222"/>
-          <w:sz w:val="20"/>
-          <w:szCs w:val="20"/>
-          <w:shd w:val="clear" w:color="auto" w:fill="FFFFFF"/>
-        </w:rPr>
-        <w:t xml:space="preserve">, S. (2022). Kolmogorov's Gate Non-linearity as a Step </w:t>
-      </w:r>
-      <w:proofErr w:type="gramStart"/>
-      <w:r>
-        <w:rPr>
-          <w:rFonts w:ascii="Arial" w:hAnsi="Arial" w:cs="Arial"/>
-          <w:color w:val="222222"/>
-          <w:sz w:val="20"/>
-          <w:szCs w:val="20"/>
-          <w:shd w:val="clear" w:color="auto" w:fill="FFFFFF"/>
-        </w:rPr>
-        <w:t>toward</w:t>
-      </w:r>
-      <w:proofErr w:type="gramEnd"/>
-      <w:r>
-        <w:rPr>
-          <w:rFonts w:ascii="Arial" w:hAnsi="Arial" w:cs="Arial"/>
-          <w:color w:val="222222"/>
-          <w:sz w:val="20"/>
-          <w:szCs w:val="20"/>
-          <w:shd w:val="clear" w:color="auto" w:fill="FFFFFF"/>
-        </w:rPr>
-        <w:t xml:space="preserve"> Much Smaller Artificial Neural Networks. In </w:t>
+      <w:r>
+        <w:rPr>
+          <w:rFonts w:ascii="Arial" w:hAnsi="Arial" w:cs="Arial"/>
+          <w:color w:val="222222"/>
+          <w:sz w:val="20"/>
+          <w:szCs w:val="20"/>
+          <w:shd w:val="clear" w:color="auto" w:fill="FFFFFF"/>
+        </w:rPr>
+        <w:t>van Deventer, H., van Rensburg, P. J., &amp; Bosman, A. (2022). KASAM: Spline Additive Models for Function Approximation. </w:t>
       </w:r>
       <w:r>
         <w:rPr>
@@ -4902,18 +4237,28 @@
           <w:szCs w:val="20"/>
           <w:shd w:val="clear" w:color="auto" w:fill="FFFFFF"/>
         </w:rPr>
-        <w:t>ICEIS (1)</w:t>
-      </w:r>
-      <w:r>
-        <w:rPr>
-          <w:rFonts w:ascii="Arial" w:hAnsi="Arial" w:cs="Arial"/>
-          <w:color w:val="222222"/>
-          <w:sz w:val="20"/>
-          <w:szCs w:val="20"/>
-          <w:shd w:val="clear" w:color="auto" w:fill="FFFFFF"/>
-        </w:rPr>
-        <w:t> (pp. 492-499).</w:t>
-      </w:r>
+        <w:t>arXiv preprint arXiv:2205.06376</w:t>
+      </w:r>
+      <w:r>
+        <w:rPr>
+          <w:rFonts w:ascii="Arial" w:hAnsi="Arial" w:cs="Arial"/>
+          <w:color w:val="222222"/>
+          <w:sz w:val="20"/>
+          <w:szCs w:val="20"/>
+          <w:shd w:val="clear" w:color="auto" w:fill="FFFFFF"/>
+        </w:rPr>
+        <w:t>.</w:t>
+      </w:r>
+    </w:p>
+    <w:p>
+      <w:pPr>
+        <w:pStyle w:val="ListParagraph"/>
+        <w:rPr>
+          <w:rFonts w:asciiTheme="majorHAnsi" w:hAnsiTheme="majorHAnsi" w:cstheme="majorHAnsi"/>
+          <w:sz w:val="32"/>
+          <w:szCs w:val="32"/>
+        </w:rPr>
+      </w:pPr>
     </w:p>
     <w:p>
       <w:pPr>
@@ -4936,31 +4281,8 @@
           <w:szCs w:val="20"/>
           <w:shd w:val="clear" w:color="auto" w:fill="FFFFFF"/>
         </w:rPr>
-        <w:t xml:space="preserve">van Deventer, H., van </w:t>
-      </w:r>
-      <w:proofErr w:type="spellStart"/>
-      <w:r>
-        <w:rPr>
-          <w:rFonts w:ascii="Arial" w:hAnsi="Arial" w:cs="Arial"/>
-          <w:color w:val="222222"/>
-          <w:sz w:val="20"/>
-          <w:szCs w:val="20"/>
-          <w:shd w:val="clear" w:color="auto" w:fill="FFFFFF"/>
-        </w:rPr>
-        <w:t>Rensburg</w:t>
-      </w:r>
-      <w:proofErr w:type="spellEnd"/>
-      <w:r>
-        <w:rPr>
-          <w:rFonts w:ascii="Arial" w:hAnsi="Arial" w:cs="Arial"/>
-          <w:color w:val="222222"/>
-          <w:sz w:val="20"/>
-          <w:szCs w:val="20"/>
-          <w:shd w:val="clear" w:color="auto" w:fill="FFFFFF"/>
-        </w:rPr>
-        <w:t>, P. J., &amp; Bosman, A. (2022). KASAM: Spline Additive Models for Function Approximation. </w:t>
-      </w:r>
-      <w:proofErr w:type="spellStart"/>
+        <w:t>Shukla, K., Toscano, J. D., Wang, Z., Zou, Z., &amp; Karniadakis, G. E. (2024). A comprehensive and FAIR comparison between MLP and KAN representations for differential equations and operator networks. </w:t>
+      </w:r>
       <w:r>
         <w:rPr>
           <w:rFonts w:ascii="Arial" w:hAnsi="Arial" w:cs="Arial"/>
@@ -4971,20 +4293,7 @@
           <w:szCs w:val="20"/>
           <w:shd w:val="clear" w:color="auto" w:fill="FFFFFF"/>
         </w:rPr>
-        <w:t>arXiv</w:t>
-      </w:r>
-      <w:proofErr w:type="spellEnd"/>
-      <w:r>
-        <w:rPr>
-          <w:rFonts w:ascii="Arial" w:hAnsi="Arial" w:cs="Arial"/>
-          <w:i/>
-          <w:iCs/>
-          <w:color w:val="222222"/>
-          <w:sz w:val="20"/>
-          <w:szCs w:val="20"/>
-          <w:shd w:val="clear" w:color="auto" w:fill="FFFFFF"/>
-        </w:rPr>
-        <w:t xml:space="preserve"> preprint arXiv:2205.06376</w:t>
+        <w:t>arXiv preprint arXiv:2406.02917</w:t>
       </w:r>
       <w:r>
         <w:rPr>
@@ -5028,53 +4337,8 @@
           <w:szCs w:val="20"/>
           <w:shd w:val="clear" w:color="auto" w:fill="FFFFFF"/>
         </w:rPr>
-        <w:t xml:space="preserve">Shukla, K., </w:t>
-      </w:r>
-      <w:proofErr w:type="spellStart"/>
-      <w:r>
-        <w:rPr>
-          <w:rFonts w:ascii="Arial" w:hAnsi="Arial" w:cs="Arial"/>
-          <w:color w:val="222222"/>
-          <w:sz w:val="20"/>
-          <w:szCs w:val="20"/>
-          <w:shd w:val="clear" w:color="auto" w:fill="FFFFFF"/>
-        </w:rPr>
-        <w:t>Toscano</w:t>
-      </w:r>
-      <w:proofErr w:type="spellEnd"/>
-      <w:r>
-        <w:rPr>
-          <w:rFonts w:ascii="Arial" w:hAnsi="Arial" w:cs="Arial"/>
-          <w:color w:val="222222"/>
-          <w:sz w:val="20"/>
-          <w:szCs w:val="20"/>
-          <w:shd w:val="clear" w:color="auto" w:fill="FFFFFF"/>
-        </w:rPr>
-        <w:t xml:space="preserve">, J. D., Wang, Z., Zou, Z., &amp; </w:t>
-      </w:r>
-      <w:proofErr w:type="spellStart"/>
-      <w:r>
-        <w:rPr>
-          <w:rFonts w:ascii="Arial" w:hAnsi="Arial" w:cs="Arial"/>
-          <w:color w:val="222222"/>
-          <w:sz w:val="20"/>
-          <w:szCs w:val="20"/>
-          <w:shd w:val="clear" w:color="auto" w:fill="FFFFFF"/>
-        </w:rPr>
-        <w:t>Karniadakis</w:t>
-      </w:r>
-      <w:proofErr w:type="spellEnd"/>
-      <w:r>
-        <w:rPr>
-          <w:rFonts w:ascii="Arial" w:hAnsi="Arial" w:cs="Arial"/>
-          <w:color w:val="222222"/>
-          <w:sz w:val="20"/>
-          <w:szCs w:val="20"/>
-          <w:shd w:val="clear" w:color="auto" w:fill="FFFFFF"/>
-        </w:rPr>
-        <w:t>, G. E. (2024). A comprehensive and FAIR comparison between MLP and KAN representations for differential equations and operator networks. </w:t>
-      </w:r>
-      <w:proofErr w:type="spellStart"/>
+        <w:t>Liu, Z., Wang, Y., Vaidya, S., Ruehle, F., Halverson, J., Soljačić, M., ... &amp; Tegmark, M. (2024). Kan: Kolmogorov-arnold networks. </w:t>
+      </w:r>
       <w:r>
         <w:rPr>
           <w:rFonts w:ascii="Arial" w:hAnsi="Arial" w:cs="Arial"/>
@@ -5085,200 +4349,7 @@
           <w:szCs w:val="20"/>
           <w:shd w:val="clear" w:color="auto" w:fill="FFFFFF"/>
         </w:rPr>
-        <w:t>arXiv</w:t>
-      </w:r>
-      <w:proofErr w:type="spellEnd"/>
-      <w:r>
-        <w:rPr>
-          <w:rFonts w:ascii="Arial" w:hAnsi="Arial" w:cs="Arial"/>
-          <w:i/>
-          <w:iCs/>
-          <w:color w:val="222222"/>
-          <w:sz w:val="20"/>
-          <w:szCs w:val="20"/>
-          <w:shd w:val="clear" w:color="auto" w:fill="FFFFFF"/>
-        </w:rPr>
-        <w:t xml:space="preserve"> preprint arXiv:2406.02917</w:t>
-      </w:r>
-      <w:r>
-        <w:rPr>
-          <w:rFonts w:ascii="Arial" w:hAnsi="Arial" w:cs="Arial"/>
-          <w:color w:val="222222"/>
-          <w:sz w:val="20"/>
-          <w:szCs w:val="20"/>
-          <w:shd w:val="clear" w:color="auto" w:fill="FFFFFF"/>
-        </w:rPr>
-        <w:t>.</w:t>
-      </w:r>
-    </w:p>
-    <w:p>
-      <w:pPr>
-        <w:pStyle w:val="ListParagraph"/>
-        <w:rPr>
-          <w:rFonts w:asciiTheme="majorHAnsi" w:hAnsiTheme="majorHAnsi" w:cstheme="majorHAnsi"/>
-          <w:sz w:val="32"/>
-          <w:szCs w:val="32"/>
-        </w:rPr>
-      </w:pPr>
-    </w:p>
-    <w:p>
-      <w:pPr>
-        <w:pStyle w:val="ListParagraph"/>
-        <w:numPr>
-          <w:ilvl w:val="0"/>
-          <w:numId w:val="4"/>
-        </w:numPr>
-        <w:rPr>
-          <w:rFonts w:asciiTheme="majorHAnsi" w:hAnsiTheme="majorHAnsi" w:cstheme="majorHAnsi"/>
-          <w:sz w:val="32"/>
-          <w:szCs w:val="32"/>
-        </w:rPr>
-      </w:pPr>
-      <w:r>
-        <w:rPr>
-          <w:rFonts w:ascii="Arial" w:hAnsi="Arial" w:cs="Arial"/>
-          <w:color w:val="222222"/>
-          <w:sz w:val="20"/>
-          <w:szCs w:val="20"/>
-          <w:shd w:val="clear" w:color="auto" w:fill="FFFFFF"/>
-        </w:rPr>
-        <w:t xml:space="preserve">Liu, Z., Wang, Y., Vaidya, S., </w:t>
-      </w:r>
-      <w:proofErr w:type="spellStart"/>
-      <w:r>
-        <w:rPr>
-          <w:rFonts w:ascii="Arial" w:hAnsi="Arial" w:cs="Arial"/>
-          <w:color w:val="222222"/>
-          <w:sz w:val="20"/>
-          <w:szCs w:val="20"/>
-          <w:shd w:val="clear" w:color="auto" w:fill="FFFFFF"/>
-        </w:rPr>
-        <w:t>Ruehle</w:t>
-      </w:r>
-      <w:proofErr w:type="spellEnd"/>
-      <w:r>
-        <w:rPr>
-          <w:rFonts w:ascii="Arial" w:hAnsi="Arial" w:cs="Arial"/>
-          <w:color w:val="222222"/>
-          <w:sz w:val="20"/>
-          <w:szCs w:val="20"/>
-          <w:shd w:val="clear" w:color="auto" w:fill="FFFFFF"/>
-        </w:rPr>
-        <w:t xml:space="preserve">, F., Halverson, J., </w:t>
-      </w:r>
-      <w:proofErr w:type="spellStart"/>
-      <w:r>
-        <w:rPr>
-          <w:rFonts w:ascii="Arial" w:hAnsi="Arial" w:cs="Arial"/>
-          <w:color w:val="222222"/>
-          <w:sz w:val="20"/>
-          <w:szCs w:val="20"/>
-          <w:shd w:val="clear" w:color="auto" w:fill="FFFFFF"/>
-        </w:rPr>
-        <w:t>Soljačić</w:t>
-      </w:r>
-      <w:proofErr w:type="spellEnd"/>
-      <w:r>
-        <w:rPr>
-          <w:rFonts w:ascii="Arial" w:hAnsi="Arial" w:cs="Arial"/>
-          <w:color w:val="222222"/>
-          <w:sz w:val="20"/>
-          <w:szCs w:val="20"/>
-          <w:shd w:val="clear" w:color="auto" w:fill="FFFFFF"/>
-        </w:rPr>
-        <w:t xml:space="preserve">, M., ... &amp; </w:t>
-      </w:r>
-      <w:proofErr w:type="spellStart"/>
-      <w:r>
-        <w:rPr>
-          <w:rFonts w:ascii="Arial" w:hAnsi="Arial" w:cs="Arial"/>
-          <w:color w:val="222222"/>
-          <w:sz w:val="20"/>
-          <w:szCs w:val="20"/>
-          <w:shd w:val="clear" w:color="auto" w:fill="FFFFFF"/>
-        </w:rPr>
-        <w:t>Tegmark</w:t>
-      </w:r>
-      <w:proofErr w:type="spellEnd"/>
-      <w:r>
-        <w:rPr>
-          <w:rFonts w:ascii="Arial" w:hAnsi="Arial" w:cs="Arial"/>
-          <w:color w:val="222222"/>
-          <w:sz w:val="20"/>
-          <w:szCs w:val="20"/>
-          <w:shd w:val="clear" w:color="auto" w:fill="FFFFFF"/>
-        </w:rPr>
-        <w:t xml:space="preserve">, M. (2024). </w:t>
-      </w:r>
-      <w:proofErr w:type="spellStart"/>
-      <w:r>
-        <w:rPr>
-          <w:rFonts w:ascii="Arial" w:hAnsi="Arial" w:cs="Arial"/>
-          <w:color w:val="222222"/>
-          <w:sz w:val="20"/>
-          <w:szCs w:val="20"/>
-          <w:shd w:val="clear" w:color="auto" w:fill="FFFFFF"/>
-        </w:rPr>
-        <w:t>Kan</w:t>
-      </w:r>
-      <w:proofErr w:type="spellEnd"/>
-      <w:r>
-        <w:rPr>
-          <w:rFonts w:ascii="Arial" w:hAnsi="Arial" w:cs="Arial"/>
-          <w:color w:val="222222"/>
-          <w:sz w:val="20"/>
-          <w:szCs w:val="20"/>
-          <w:shd w:val="clear" w:color="auto" w:fill="FFFFFF"/>
-        </w:rPr>
-        <w:t>: Kolmogorov-</w:t>
-      </w:r>
-      <w:proofErr w:type="spellStart"/>
-      <w:r>
-        <w:rPr>
-          <w:rFonts w:ascii="Arial" w:hAnsi="Arial" w:cs="Arial"/>
-          <w:color w:val="222222"/>
-          <w:sz w:val="20"/>
-          <w:szCs w:val="20"/>
-          <w:shd w:val="clear" w:color="auto" w:fill="FFFFFF"/>
-        </w:rPr>
-        <w:t>arnold</w:t>
-      </w:r>
-      <w:proofErr w:type="spellEnd"/>
-      <w:r>
-        <w:rPr>
-          <w:rFonts w:ascii="Arial" w:hAnsi="Arial" w:cs="Arial"/>
-          <w:color w:val="222222"/>
-          <w:sz w:val="20"/>
-          <w:szCs w:val="20"/>
-          <w:shd w:val="clear" w:color="auto" w:fill="FFFFFF"/>
-        </w:rPr>
-        <w:t xml:space="preserve"> networks. </w:t>
-      </w:r>
-      <w:proofErr w:type="spellStart"/>
-      <w:r>
-        <w:rPr>
-          <w:rFonts w:ascii="Arial" w:hAnsi="Arial" w:cs="Arial"/>
-          <w:i/>
-          <w:iCs/>
-          <w:color w:val="222222"/>
-          <w:sz w:val="20"/>
-          <w:szCs w:val="20"/>
-          <w:shd w:val="clear" w:color="auto" w:fill="FFFFFF"/>
-        </w:rPr>
-        <w:t>arXiv</w:t>
-      </w:r>
-      <w:proofErr w:type="spellEnd"/>
-      <w:r>
-        <w:rPr>
-          <w:rFonts w:ascii="Arial" w:hAnsi="Arial" w:cs="Arial"/>
-          <w:i/>
-          <w:iCs/>
-          <w:color w:val="222222"/>
-          <w:sz w:val="20"/>
-          <w:szCs w:val="20"/>
-          <w:shd w:val="clear" w:color="auto" w:fill="FFFFFF"/>
-        </w:rPr>
-        <w:t xml:space="preserve"> preprint arXiv:2404.19756</w:t>
+        <w:t>arXiv preprint arXiv:2404.19756</w:t>
       </w:r>
       <w:r>
         <w:rPr>

</xml_diff>

<commit_message>
Previous and the current versions of the paper
Todo: 3 (bext of both)
</commit_message>
<xml_diff>
--- a/The papaer.docx
+++ b/The papaer.docx
@@ -2290,44 +2290,13 @@
           <w:highlight w:val="lightGray"/>
         </w:rPr>
         <w:lastRenderedPageBreak/>
-        <w:t>Notwithstanding the advancements made in this field, significant deficiencies persist in the literature concerning the application of KAN to ODEs. Although the Kolmogorov-Arnold theorem (KAT) offers a theoretical framework for function approximation</w:t>
-      </w:r>
-      <w:r>
-        <w:rPr>
-          <w:sz w:val="28"/>
-          <w:szCs w:val="28"/>
-        </w:rPr>
-        <w:t xml:space="preserve"> </w:t>
-      </w:r>
-      <w:r>
-        <w:rPr>
-          <w:sz w:val="28"/>
-          <w:szCs w:val="28"/>
-          <w:highlight w:val="green"/>
-        </w:rPr>
-        <w:t>[</w:t>
-      </w:r>
-      <w:r>
-        <w:rPr>
-          <w:sz w:val="28"/>
-          <w:szCs w:val="28"/>
-          <w:highlight w:val="green"/>
-        </w:rPr>
-        <w:t>15 - 18</w:t>
-      </w:r>
-      <w:r>
-        <w:rPr>
-          <w:sz w:val="28"/>
-          <w:szCs w:val="28"/>
-          <w:highlight w:val="green"/>
-        </w:rPr>
-        <w:t>]</w:t>
-      </w:r>
-      <w:r>
-        <w:rPr>
-          <w:sz w:val="28"/>
-          <w:szCs w:val="28"/>
-          <w:highlight w:val="yellow"/>
+        <w:t>Notwithstanding the advancements made in this field, significant deficiencies persist in the literature concerning the application of KAN to ODEs. Although the Kolmogorov-Arnold theorem (KAT) offers a theoretical framework for function approximation [15 - 18]</w:t>
+      </w:r>
+      <w:r>
+        <w:rPr>
+          <w:sz w:val="28"/>
+          <w:szCs w:val="28"/>
+          <w:highlight w:val="lightGray"/>
         </w:rPr>
         <w:t>,</w:t>
       </w:r>
@@ -2335,7 +2304,7 @@
         <w:rPr>
           <w:sz w:val="28"/>
           <w:szCs w:val="28"/>
-          <w:highlight w:val="yellow"/>
+          <w:highlight w:val="lightGray"/>
         </w:rPr>
         <w:t xml:space="preserve"> </w:t>
       </w:r>
@@ -3443,23 +3412,7 @@
           <w:szCs w:val="28"/>
           <w:highlight w:val="lightGray"/>
         </w:rPr>
-        <w:t xml:space="preserve">The hidden layers of the network often employ Gaussian radial basis functions (RBFs) as activation functions, which have been chosen for their smoothness properties and ability to localize approximations in space [13, 17, 18]. These RBFs allow for a concentration of response from each hidden layer neuron to several areas in the input space, which is necessary due to the need for the ODEs to be well resolved considering that the overall mobile response is area driven. Unlike the WNNs, in which wavelet transforms are used in order to ensure low topology and thus enable the quickly training of the network, KANs offer a different approach, which is </w:t>
-      </w:r>
-      <w:r>
-        <w:rPr>
-          <w:sz w:val="28"/>
-          <w:szCs w:val="28"/>
-          <w:highlight w:val="lightGray"/>
-        </w:rPr>
-        <w:t>the theoretical assurances provided by the KAT</w:t>
-      </w:r>
-      <w:r>
-        <w:rPr>
-          <w:sz w:val="28"/>
-          <w:szCs w:val="28"/>
-          <w:highlight w:val="lightGray"/>
-        </w:rPr>
-        <w:t xml:space="preserve"> [17, 18]. Notably, both WNNs and RBF networks be used successfully for different types of tasks [1, 2, 3, 12], however, the hierarchical univariate</w:t>
+        <w:t>The hidden layers of the network often employ Gaussian radial basis functions (RBFs) as activation functions, which have been chosen for their smoothness properties and ability to localize approximations in space [13, 17, 18]. These RBFs allow for a concentration of response from each hidden layer neuron to several areas in the input space, which is necessary due to the need for the ODEs to be well resolved considering that the overall mobile response is area driven. Unlike the WNNs, in which wavelet transforms are used in order to ensure low topology and thus enable the quickly training of the network, KANs offer a different approach, which is the theoretical assurances provided by the KAT [17, 18]. Notably, both WNNs and RBF networks be used successfully for different types of tasks [1, 2, 3, 12], however, the hierarchical univariate</w:t>
       </w:r>
       <w:r>
         <w:rPr>
@@ -3611,16 +3564,15 @@
         </w:rPr>
         <w:t xml:space="preserve"> functions, such as Gaussian RBFs or B-splines, KANs demonstrate enhanced efficacy in approximating solutions to complex differential equations relative to alternative neural network frameworks, therefore, the KAN model serves as a powerful tool for tasks such as solving ODEs. Its theoretical foundation, coupled with its efficient architectural design and adaptability to high-dimensional parameter spaces, positions it as a superior alternative to conventional neural network paradigms. By decomposing multivariate functions into their univariate components, KANs enhance computational efficiency and exhibit strong approximation properties, thereby aligning optimally with the requirements of contemporary ODE-solving techniques.</w:t>
       </w:r>
+    </w:p>
+    <w:p>
+      <w:pPr>
+        <w:rPr>
+          <w:sz w:val="28"/>
+          <w:szCs w:val="28"/>
+        </w:rPr>
+      </w:pPr>
       <w:bookmarkStart w:id="0" w:name="_GoBack"/>
-      <w:bookmarkEnd w:id="0"/>
-    </w:p>
-    <w:p>
-      <w:pPr>
-        <w:rPr>
-          <w:sz w:val="28"/>
-          <w:szCs w:val="28"/>
-        </w:rPr>
-      </w:pPr>
     </w:p>
     <w:p>
       <w:pPr>
@@ -6391,6 +6343,7 @@
         </w:rPr>
         <w:t>.</w:t>
       </w:r>
+      <w:bookmarkEnd w:id="0"/>
     </w:p>
     <w:sectPr>
       <w:pgSz w:w="12240" w:h="15840"/>

</xml_diff>